<commit_message>
Unity - GameObject & Object
Documentace 2/?
</commit_message>
<xml_diff>
--- a/documentation/ROP.docx
+++ b/documentation/ROP.docx
@@ -214,7 +214,6 @@
                               <w:t>Profilová část maturitní zkoušky</w:t>
                             </w:r>
                           </w:p>
-                          <w:p/>
                         </w:txbxContent>
                       </wps:txbx>
                       <wps:bodyPr rot="0" vert="horz" wrap="square" lIns="91440" tIns="45720" rIns="91440" bIns="45720" anchor="t" anchorCtr="0">
@@ -309,7 +308,6 @@
                         <w:t>Profilová část maturitní zkoušky</w:t>
                       </w:r>
                     </w:p>
-                    <w:p/>
                   </w:txbxContent>
                 </v:textbox>
                 <w10:wrap type="square"/>
@@ -378,7 +376,10 @@
                             </w:r>
                             <w:r>
                               <w:tab/>
-                              <w:t>ITB</w:t>
+                              <w:t>IT</w:t>
+                            </w:r>
+                            <w:r>
+                              <w:t>A</w:t>
                             </w:r>
                             <w:r>
                               <w:t>4</w:t>
@@ -393,7 +394,16 @@
                               <w:t>20</w:t>
                             </w:r>
                             <w:r>
-                              <w:t>23/2024</w:t>
+                              <w:t>2</w:t>
+                            </w:r>
+                            <w:r>
+                              <w:t>4</w:t>
+                            </w:r>
+                            <w:r>
+                              <w:t>/202</w:t>
+                            </w:r>
+                            <w:r>
+                              <w:t>5</w:t>
                             </w:r>
                             <w:r>
                               <w:tab/>
@@ -439,7 +449,10 @@
                       </w:r>
                       <w:r>
                         <w:tab/>
-                        <w:t>ITB</w:t>
+                        <w:t>IT</w:t>
+                      </w:r>
+                      <w:r>
+                        <w:t>A</w:t>
                       </w:r>
                       <w:r>
                         <w:t>4</w:t>
@@ -454,7 +467,16 @@
                         <w:t>20</w:t>
                       </w:r>
                       <w:r>
-                        <w:t>23/2024</w:t>
+                        <w:t>2</w:t>
+                      </w:r>
+                      <w:r>
+                        <w:t>4</w:t>
+                      </w:r>
+                      <w:r>
+                        <w:t>/202</w:t>
+                      </w:r>
+                      <w:r>
+                        <w:t>5</w:t>
                       </w:r>
                       <w:r>
                         <w:tab/>
@@ -483,19 +505,7 @@
     </w:p>
     <w:p>
       <w:r>
-        <w:t>Cílem této ročníkové práce je vytvořit webovou aplikaci, která umožní procedurálně generovat</w:t>
-      </w:r>
-      <w:r>
-        <w:t xml:space="preserve"> </w:t>
-      </w:r>
-      <w:r>
-        <w:t>místnost</w:t>
-      </w:r>
-      <w:r>
-        <w:t>i</w:t>
-      </w:r>
-      <w:r>
-        <w:t xml:space="preserve"> pomocí herního </w:t>
+        <w:t xml:space="preserve">Cílem této ročníkové práce je vytvořit webovou aplikaci, která umožní procedurálně generovat místnosti pomocí herního </w:t>
       </w:r>
       <w:proofErr w:type="spellStart"/>
       <w:r>
@@ -503,16 +513,7 @@
       </w:r>
       <w:proofErr w:type="spellEnd"/>
       <w:r>
-        <w:t xml:space="preserve"> Unity a programovacího jazyka C#. Rozsah, složitost, poče</w:t>
-      </w:r>
-      <w:r>
-        <w:t>t m</w:t>
-      </w:r>
-      <w:r>
-        <w:t>ístností a pater těchto vytvořených místnosti bude záviset na uživatelem zadaných parametrech a</w:t>
-      </w:r>
-      <w:r>
-        <w:t xml:space="preserve"> </w:t>
+        <w:t xml:space="preserve"> Unity a programovacího jazyka C#. Rozsah, složitost, počet místností a pater těchto vytvořených místnosti bude záviset na uživatelem zadaných parametrech a </w:t>
       </w:r>
       <w:proofErr w:type="spellStart"/>
       <w:r>
@@ -525,13 +526,7 @@
     </w:p>
     <w:p>
       <w:r>
-        <w:t>Vytvořené mapy bude možné po dokončení prozkoumat přímo v aplikaci nebo uložit do vlastního</w:t>
-      </w:r>
-      <w:r>
-        <w:t xml:space="preserve"> </w:t>
-      </w:r>
-      <w:r>
-        <w:t>souborového formátu (.</w:t>
+        <w:t>Vytvořené mapy bude možné po dokončení prozkoumat přímo v aplikaci nebo uložit do vlastního souborového formátu (.</w:t>
       </w:r>
       <w:proofErr w:type="spellStart"/>
       <w:r>
@@ -603,13 +598,7 @@
     </w:p>
     <w:p>
       <w:r>
-        <w:t xml:space="preserve">klíčovým faktorem pro generování map bude uživatelem </w:t>
-      </w:r>
-      <w:r>
-        <w:t>zadaný</w:t>
-      </w:r>
-      <w:r>
-        <w:t xml:space="preserve"> </w:t>
+        <w:t xml:space="preserve">klíčovým faktorem pro generování map bude uživatelem zadaný </w:t>
       </w:r>
       <w:proofErr w:type="spellStart"/>
       <w:r>
@@ -737,39 +726,7 @@
           <w:kern w:val="0"/>
           <w:sz w:val="24"/>
         </w:rPr>
-        <w:t xml:space="preserve">, </w:t>
-      </w:r>
-      <w:r>
-        <w:rPr>
-          <w:b w:val="0"/>
-          <w:kern w:val="0"/>
-          <w:sz w:val="24"/>
-        </w:rPr>
-        <w:t>Procedurálně</w:t>
-      </w:r>
-      <w:r>
-        <w:rPr>
-          <w:b w:val="0"/>
-          <w:kern w:val="0"/>
-          <w:sz w:val="24"/>
-        </w:rPr>
-        <w:t xml:space="preserve"> </w:t>
-      </w:r>
-      <w:r>
-        <w:rPr>
-          <w:b w:val="0"/>
-          <w:kern w:val="0"/>
-          <w:sz w:val="24"/>
-        </w:rPr>
-        <w:t>generováno</w:t>
-      </w:r>
-      <w:r>
-        <w:rPr>
-          <w:b w:val="0"/>
-          <w:kern w:val="0"/>
-          <w:sz w:val="24"/>
-        </w:rPr>
-        <w:t>, D&amp;D</w:t>
+        <w:t>, Procedurálně generováno, D&amp;D</w:t>
       </w:r>
     </w:p>
     <w:p>
@@ -792,79 +749,7 @@
         <w:rPr>
           <w:lang w:val="en-US"/>
         </w:rPr>
-        <w:t>The aim of this thesis is to design and describe the creation of a web application for</w:t>
-      </w:r>
-      <w:r>
-        <w:rPr>
-          <w:lang w:val="en-US"/>
-        </w:rPr>
-        <w:t xml:space="preserve"> </w:t>
-      </w:r>
-      <w:r>
-        <w:rPr>
-          <w:lang w:val="en-US"/>
-        </w:rPr>
-        <w:t>procedural map generation for TTRPG games such as Dungeons &amp;amp; Dragons, using</w:t>
-      </w:r>
-      <w:r>
-        <w:rPr>
-          <w:lang w:val="en-US"/>
-        </w:rPr>
-        <w:t xml:space="preserve"> </w:t>
-      </w:r>
-      <w:r>
-        <w:rPr>
-          <w:lang w:val="en-US"/>
-        </w:rPr>
-        <w:t>the Unity game engine and the C# programming language. The application will allow</w:t>
-      </w:r>
-      <w:r>
-        <w:rPr>
-          <w:lang w:val="en-US"/>
-        </w:rPr>
-        <w:t xml:space="preserve"> </w:t>
-      </w:r>
-      <w:r>
-        <w:rPr>
-          <w:lang w:val="en-US"/>
-        </w:rPr>
-        <w:t>users to specify parameters such as the number of floors, frequency and types of</w:t>
-      </w:r>
-      <w:r>
-        <w:rPr>
-          <w:lang w:val="en-US"/>
-        </w:rPr>
-        <w:t xml:space="preserve"> </w:t>
-      </w:r>
-      <w:r>
-        <w:rPr>
-          <w:lang w:val="en-US"/>
-        </w:rPr>
-        <w:t>decorative elements, with the user-specified seed being the key factor for the map</w:t>
-      </w:r>
-      <w:r>
-        <w:rPr>
-          <w:lang w:val="en-US"/>
-        </w:rPr>
-        <w:t xml:space="preserve"> </w:t>
-      </w:r>
-      <w:r>
-        <w:rPr>
-          <w:lang w:val="en-US"/>
-        </w:rPr>
-        <w:t>generation. Procedurally created rooms will be able to be explored directly in the</w:t>
-      </w:r>
-      <w:r>
-        <w:rPr>
-          <w:lang w:val="en-US"/>
-        </w:rPr>
-        <w:t xml:space="preserve"> </w:t>
-      </w:r>
-      <w:r>
-        <w:rPr>
-          <w:lang w:val="en-US"/>
-        </w:rPr>
-        <w:t xml:space="preserve">application or exported to a </w:t>
+        <w:t xml:space="preserve">The aim of this thesis is to design and describe the creation of a web application for procedural map generation for TTRPG games such as Dungeons &amp;amp; Dragons, using the Unity game engine and the C# programming language. The application will allow users to specify parameters such as the number of floors, frequency and types of decorative elements, with the user-specified seed being the key factor for the map generation. Procedurally created rooms will be able to be explored directly in the application or exported to a </w:t>
       </w:r>
       <w:proofErr w:type="gramStart"/>
       <w:r>
@@ -898,31 +783,7 @@
         <w:rPr>
           <w:lang w:val="en-US"/>
         </w:rPr>
-        <w:t xml:space="preserve"> file using XML-like technologies. Kanban</w:t>
-      </w:r>
-      <w:r>
-        <w:rPr>
-          <w:lang w:val="en-US"/>
-        </w:rPr>
-        <w:t xml:space="preserve"> </w:t>
-      </w:r>
-      <w:r>
-        <w:rPr>
-          <w:lang w:val="en-US"/>
-        </w:rPr>
-        <w:t>will be used for agile project planning, with version control and documentation</w:t>
-      </w:r>
-      <w:r>
-        <w:rPr>
-          <w:lang w:val="en-US"/>
-        </w:rPr>
-        <w:t xml:space="preserve"> </w:t>
-      </w:r>
-      <w:r>
-        <w:rPr>
-          <w:lang w:val="en-US"/>
-        </w:rPr>
-        <w:t>handled through GitHub.</w:t>
+        <w:t xml:space="preserve"> file using XML-like technologies. Kanban will be used for agile project planning, with version control and documentation handled through GitHub.</w:t>
       </w:r>
     </w:p>
     <w:p>
@@ -1008,7 +869,7 @@
         <w:rPr>
           <w:noProof/>
         </w:rPr>
-        <w:t>7. listopadu 2024</w:t>
+        <w:t>10. listopadu 2024</w:t>
       </w:r>
       <w:r>
         <w:fldChar w:fldCharType="end"/>
@@ -1076,7 +937,7 @@
         <w:rPr>
           <w:noProof/>
         </w:rPr>
-        <w:t>7. listopadu 2024</w:t>
+        <w:t>10. listopadu 2024</w:t>
       </w:r>
       <w:r>
         <w:fldChar w:fldCharType="end"/>
@@ -4019,3494 +3880,343 @@
     </w:p>
     <w:p>
       <w:r>
-        <w:t>Cílem této příručky je poskytnout žákům a učitelům SPŠ Třebíč ucelený</w:t>
-      </w:r>
-      <w:r>
-        <w:t xml:space="preserve"> přehled </w:t>
-      </w:r>
-      <w:r>
-        <w:t>informací o struktuře a formální stránce odborných prací v souladu s českými a</w:t>
-      </w:r>
-      <w:r>
-        <w:t> </w:t>
-      </w:r>
-      <w:r>
-        <w:t>mezinárodními standardy a normami, aby celkový vzhled vzniklých prací byl jednotný a důstojně reprezentoval školu.</w:t>
+        <w:t xml:space="preserve">Cílem této práce je tvorba webové aplikace pro vytváření map pro TTRPG hry typu </w:t>
+      </w:r>
+      <w:proofErr w:type="spellStart"/>
+      <w:r>
+        <w:t>Dungeons</w:t>
+      </w:r>
+      <w:proofErr w:type="spellEnd"/>
+      <w:r>
+        <w:t xml:space="preserve"> &amp; </w:t>
+      </w:r>
+      <w:proofErr w:type="spellStart"/>
+      <w:r>
+        <w:t>Dragons</w:t>
+      </w:r>
+      <w:proofErr w:type="spellEnd"/>
+      <w:r>
+        <w:t xml:space="preserve">. Aplikace bude využívat herní </w:t>
+      </w:r>
+      <w:proofErr w:type="spellStart"/>
+      <w:r>
+        <w:t>engine</w:t>
+      </w:r>
+      <w:proofErr w:type="spellEnd"/>
+      <w:r>
+        <w:t xml:space="preserve"> Unity a programovací jazyk C#, hlavně třídu </w:t>
+      </w:r>
+      <w:proofErr w:type="spellStart"/>
+      <w:r>
+        <w:t>GameObject</w:t>
+      </w:r>
+      <w:proofErr w:type="spellEnd"/>
+      <w:r>
+        <w:t xml:space="preserve">. Pro agilní plánování projektu bude použita metoda Kanban na platformě </w:t>
+      </w:r>
+      <w:proofErr w:type="spellStart"/>
+      <w:r>
+        <w:t>Freelo</w:t>
+      </w:r>
+      <w:proofErr w:type="spellEnd"/>
+      <w:r>
+        <w:t xml:space="preserve">. Správa úložišť, dokumentace a verzí bude zajištěna pomocí systému </w:t>
+      </w:r>
+      <w:proofErr w:type="spellStart"/>
+      <w:r>
+        <w:t>git</w:t>
+      </w:r>
+      <w:proofErr w:type="spellEnd"/>
+      <w:r>
+        <w:t>, hostovaného na GitHubu.</w:t>
       </w:r>
     </w:p>
     <w:p>
-      <w:bookmarkStart w:id="20" w:name="OLE_LINK1"/>
-      <w:bookmarkStart w:id="21" w:name="OLE_LINK2"/>
-      <w:r>
-        <w:t>Pro maturitní práce a dokumenty vytvářené v SPŠ Třebíč se používá tato metodika.</w:t>
+      <w:r>
+        <w:t xml:space="preserve">Aplikace bude procedurálně generovat na základě uživatelem zadaných parametrů. Nejvýznamnějším parametrem bude unikátní </w:t>
+      </w:r>
+      <w:proofErr w:type="spellStart"/>
+      <w:r>
+        <w:t>seed</w:t>
+      </w:r>
+      <w:proofErr w:type="spellEnd"/>
+      <w:r>
+        <w:t xml:space="preserve">, který bude základem pro generování mapy. Mezi další parametry bude patřit počet pater, četnost a typy dekorativních předmětů, s možností vybrat, které se mají zobrazit a které ne. Vytvořené procedurální místnosti bude možné prozkoumat přímo v aplikaci nebo exportovat do vlastního souborového formátu s příponou </w:t>
+      </w:r>
+      <w:proofErr w:type="gramStart"/>
+      <w:r>
+        <w:t>„.</w:t>
+      </w:r>
+      <w:proofErr w:type="spellStart"/>
+      <w:r>
+        <w:t>dnd</w:t>
+      </w:r>
+      <w:proofErr w:type="spellEnd"/>
+      <w:proofErr w:type="gramEnd"/>
+      <w:r>
+        <w:t>“. Tento formát bude využívat technologie podobné XML a SVG pro snadné zpracování a čitelnost.</w:t>
       </w:r>
     </w:p>
     <w:p>
       <w:r>
-        <w:t>Pokyny pro citace a výpis použitých zdrojů odpovídají aktualizované normě ČSN ISO 690 (01 0197), která je českou verzí mezinárodní normy ISO 690:20</w:t>
-      </w:r>
-      <w:r>
-        <w:t>22</w:t>
-      </w:r>
-      <w:r>
-        <w:t>.</w:t>
-      </w:r>
+        <w:br w:type="page"/>
+      </w:r>
+    </w:p>
+    <w:p>
+      <w:pPr>
+        <w:pStyle w:val="Heading1"/>
+      </w:pPr>
+      <w:r>
+        <w:lastRenderedPageBreak/>
+        <w:t>Teoretická část</w:t>
+      </w:r>
+    </w:p>
+    <w:p>
+      <w:pPr>
+        <w:pStyle w:val="Heading2"/>
+      </w:pPr>
+      <w:r>
+        <w:t>Unity</w:t>
+      </w:r>
+    </w:p>
+    <w:p>
+      <w:pPr>
+        <w:pStyle w:val="Heading3"/>
+      </w:pPr>
+      <w:proofErr w:type="spellStart"/>
+      <w:r>
+        <w:t>GameObject</w:t>
+      </w:r>
+      <w:proofErr w:type="spellEnd"/>
+    </w:p>
+    <w:p>
+      <w:proofErr w:type="spellStart"/>
+      <w:r>
+        <w:t>GameObject</w:t>
+      </w:r>
+      <w:proofErr w:type="spellEnd"/>
+      <w:r>
+        <w:t xml:space="preserve"> je nejzákladnější třída v Unity. Vše, co se nachází ve scéně Unity, dědí z této třídy. Poskytuje funkcionality jako: hledání a vytváření odkazů a spojení, zasílání zpráv a proměnných mezi </w:t>
+      </w:r>
+      <w:proofErr w:type="spellStart"/>
+      <w:r>
+        <w:t>GameObjects</w:t>
+      </w:r>
+      <w:proofErr w:type="spellEnd"/>
+      <w:r>
+        <w:t>, přidávání, modifikaci a odstraňování komponent a nastavení parametrů a konfigurací.</w:t>
+      </w:r>
+    </w:p>
+    <w:p>
+      <w:r>
+        <w:t xml:space="preserve">Každý </w:t>
+      </w:r>
+      <w:proofErr w:type="spellStart"/>
+      <w:r>
+        <w:t>GameObject</w:t>
+      </w:r>
+      <w:proofErr w:type="spellEnd"/>
+      <w:r>
+        <w:t xml:space="preserve"> obsahuje </w:t>
+      </w:r>
+      <w:proofErr w:type="spellStart"/>
+      <w:r>
+        <w:t>promenne</w:t>
+      </w:r>
+      <w:proofErr w:type="spellEnd"/>
+      <w:r>
+        <w:t xml:space="preserve">: </w:t>
+      </w:r>
+      <w:proofErr w:type="spellStart"/>
+      <w:r>
+        <w:t>nazev</w:t>
+      </w:r>
+      <w:proofErr w:type="spellEnd"/>
+      <w:r>
+        <w:t xml:space="preserve">, tag, vrstva a </w:t>
+      </w:r>
+      <w:r>
+        <w:t>stav</w:t>
+      </w:r>
+      <w:r>
+        <w:t xml:space="preserve">. </w:t>
+      </w:r>
+      <w:r>
+        <w:t xml:space="preserve">Tyto </w:t>
+      </w:r>
+      <w:proofErr w:type="spellStart"/>
+      <w:r>
+        <w:t>jednoduche</w:t>
+      </w:r>
+      <w:proofErr w:type="spellEnd"/>
       <w:r>
         <w:t xml:space="preserve"> </w:t>
+      </w:r>
+      <w:proofErr w:type="spellStart"/>
+      <w:r>
+        <w:t>promene</w:t>
+      </w:r>
+      <w:proofErr w:type="spellEnd"/>
+      <w:r>
+        <w:t xml:space="preserve"> se </w:t>
+      </w:r>
+      <w:proofErr w:type="spellStart"/>
+      <w:r>
+        <w:t>vyzuzivaji</w:t>
+      </w:r>
+      <w:proofErr w:type="spellEnd"/>
+      <w:r>
+        <w:t xml:space="preserve"> na najiti </w:t>
+      </w:r>
+      <w:proofErr w:type="spellStart"/>
+      <w:r>
+        <w:t>spravne</w:t>
+      </w:r>
+      <w:proofErr w:type="spellEnd"/>
+      <w:r>
+        <w:t xml:space="preserve"> instance v </w:t>
+      </w:r>
+      <w:proofErr w:type="spellStart"/>
+      <w:r>
+        <w:t>scene</w:t>
+      </w:r>
+      <w:proofErr w:type="spellEnd"/>
+      <w:r>
+        <w:t xml:space="preserve">. </w:t>
+      </w:r>
+    </w:p>
+    <w:p>
+      <w:pPr>
+        <w:pStyle w:val="Heading3"/>
+      </w:pPr>
+      <w:proofErr w:type="spellStart"/>
+      <w:r>
+        <w:t>Object</w:t>
+      </w:r>
+      <w:proofErr w:type="spellEnd"/>
+    </w:p>
+    <w:p>
+      <w:pPr>
+        <w:pStyle w:val="Pokraovn"/>
+      </w:pPr>
+      <w:proofErr w:type="spellStart"/>
+      <w:r>
+        <w:t>Object</w:t>
+      </w:r>
+      <w:proofErr w:type="spellEnd"/>
+      <w:r>
+        <w:t xml:space="preserve"> je </w:t>
+      </w:r>
+      <w:proofErr w:type="spellStart"/>
+      <w:r>
+        <w:t>trida</w:t>
+      </w:r>
+      <w:proofErr w:type="spellEnd"/>
+      <w:r>
+        <w:t xml:space="preserve"> Unity, </w:t>
+      </w:r>
+    </w:p>
+    <w:p>
+      <w:pPr>
+        <w:pStyle w:val="Heading3"/>
+      </w:pPr>
+      <w:r>
+        <w:t xml:space="preserve">Text MESH Pro </w:t>
+      </w:r>
+    </w:p>
+    <w:p>
+      <w:pPr>
+        <w:pStyle w:val="Heading2"/>
+        <w:rPr>
+          <w:lang w:val="en-US"/>
+        </w:rPr>
+      </w:pPr>
+      <w:r>
+        <w:t>C</w:t>
+      </w:r>
+      <w:r>
+        <w:rPr>
+          <w:lang w:val="en-US"/>
+        </w:rPr>
+        <w:t>#</w:t>
+      </w:r>
+    </w:p>
+    <w:p>
+      <w:pPr>
+        <w:pStyle w:val="Heading2"/>
+        <w:rPr>
+          <w:lang w:val="en-US"/>
+        </w:rPr>
+      </w:pPr>
+      <w:r>
+        <w:rPr>
+          <w:lang w:val="en-US"/>
+        </w:rPr>
+        <w:t>Kanban</w:t>
+      </w:r>
+    </w:p>
+    <w:p>
+      <w:pPr>
+        <w:pStyle w:val="Pokraovn"/>
+        <w:rPr>
+          <w:lang w:val="en-US"/>
+        </w:rPr>
+      </w:pPr>
+    </w:p>
+    <w:p>
+      <w:pPr>
+        <w:pStyle w:val="Heading1"/>
+      </w:pPr>
+      <w:r>
+        <w:lastRenderedPageBreak/>
+        <w:t>Praktická část</w:t>
+      </w:r>
+    </w:p>
+    <w:p>
+      <w:pPr>
+        <w:pStyle w:val="uvodzaver"/>
+      </w:pPr>
+      <w:bookmarkStart w:id="20" w:name="_Toc144753409"/>
+      <w:bookmarkStart w:id="21" w:name="_Toc144746940"/>
+      <w:bookmarkStart w:id="22" w:name="_Toc515880902"/>
+      <w:bookmarkStart w:id="23" w:name="_Toc147495643"/>
+      <w:r>
+        <w:lastRenderedPageBreak/>
+        <w:t>Z</w:t>
       </w:r>
       <w:bookmarkEnd w:id="20"/>
       <w:bookmarkEnd w:id="21"/>
-      <w:r>
-        <w:fldChar w:fldCharType="begin"/>
-      </w:r>
-      <w:r>
-        <w:instrText xml:space="preserve"> REF _Ref147318269 \r \h </w:instrText>
-      </w:r>
-      <w:r>
-        <w:fldChar w:fldCharType="separate"/>
-      </w:r>
-      <w:r>
-        <w:t>[1]</w:t>
-      </w:r>
-      <w:r>
-        <w:fldChar w:fldCharType="end"/>
-      </w:r>
-      <w:r>
-        <w:t xml:space="preserve"> </w:t>
-      </w:r>
-      <w:r>
-        <w:t>Pro citace lze využít i online generátor citací.</w:t>
-      </w:r>
-      <w:r>
-        <w:t xml:space="preserve"> Například citacePRO.com, kde se můžete zaregistrovat.</w:t>
-      </w:r>
-      <w:r>
-        <w:t xml:space="preserve"> </w:t>
-      </w:r>
+      <w:bookmarkEnd w:id="22"/>
+      <w:r>
+        <w:t>ávěr</w:t>
+      </w:r>
+      <w:bookmarkEnd w:id="23"/>
     </w:p>
     <w:p>
-      <w:r>
-        <w:t>První kapitola této práce se zabývá prvními kroky při tvorbě maturitní práce, jako jsou psaní abstraktu, správná volba klíčových slov a správně provedené poděkování a</w:t>
-      </w:r>
-      <w:r>
-        <w:t> </w:t>
-      </w:r>
-      <w:r>
-        <w:t>prohlášení. Dále je její formální rozložení užito jako ukázka členění nadpisů pro víceúrovňový obsah. Druhá kapitola se zabývá principem užívání stylů, doporučeními při psaní úvodu, odstavci kapitol a kapitol samotných. Dále jsou zde charakterizovány závěr a je vysvětlen princip tvorby seznamů symbolů a zkratek, obrázků a tabulek.</w:t>
-      </w:r>
-    </w:p>
-    <w:p>
-      <w:r>
-        <w:t>Stránky až do úvodu nejsou číslovány, ale započítávají se do celkového počtu stránek.</w:t>
-      </w:r>
-    </w:p>
-    <w:p>
-      <w:r>
-        <w:br w:type="page"/>
-      </w:r>
-    </w:p>
-    <w:p>
-      <w:pPr>
-        <w:pStyle w:val="Heading1"/>
-      </w:pPr>
-      <w:bookmarkStart w:id="22" w:name="_Toc515880878"/>
-      <w:bookmarkStart w:id="23" w:name="_Toc144746918"/>
-      <w:bookmarkStart w:id="24" w:name="_Toc144753389"/>
-      <w:bookmarkStart w:id="25" w:name="_Toc145263658"/>
-      <w:bookmarkStart w:id="26" w:name="_Toc145265084"/>
-      <w:bookmarkStart w:id="27" w:name="_Toc145265101"/>
-      <w:bookmarkStart w:id="28" w:name="_Toc145265118"/>
-      <w:bookmarkStart w:id="29" w:name="_Toc145265195"/>
-      <w:bookmarkStart w:id="30" w:name="_Toc145265384"/>
-      <w:bookmarkStart w:id="31" w:name="_Toc145265617"/>
-      <w:bookmarkStart w:id="32" w:name="_Toc145265956"/>
-      <w:bookmarkStart w:id="33" w:name="_Toc145266552"/>
-      <w:bookmarkStart w:id="34" w:name="_Toc147495619"/>
+      <w:pPr>
+        <w:pStyle w:val="uvodzaver"/>
+      </w:pPr>
+      <w:bookmarkStart w:id="24" w:name="_Toc144753410"/>
+      <w:bookmarkStart w:id="25" w:name="_Toc144746941"/>
+      <w:bookmarkStart w:id="26" w:name="_Toc515880903"/>
+      <w:bookmarkStart w:id="27" w:name="_Toc147495644"/>
       <w:r>
         <w:lastRenderedPageBreak/>
-        <w:t>Struktura</w:t>
-      </w:r>
-      <w:r>
-        <w:t xml:space="preserve"> </w:t>
-      </w:r>
-      <w:r>
-        <w:t>m</w:t>
-      </w:r>
-      <w:r>
-        <w:t>atur</w:t>
-      </w:r>
-      <w:r>
-        <w:t>i</w:t>
-      </w:r>
-      <w:r>
-        <w:t xml:space="preserve">tní </w:t>
-      </w:r>
-      <w:r>
-        <w:t>práce</w:t>
-      </w:r>
-      <w:bookmarkEnd w:id="22"/>
-      <w:bookmarkEnd w:id="23"/>
+        <w:t>S</w:t>
+      </w:r>
       <w:bookmarkEnd w:id="24"/>
       <w:bookmarkEnd w:id="25"/>
       <w:bookmarkEnd w:id="26"/>
+      <w:r>
+        <w:t>eznam použitých zdrojů</w:t>
+      </w:r>
       <w:bookmarkEnd w:id="27"/>
-      <w:bookmarkEnd w:id="28"/>
-      <w:bookmarkEnd w:id="29"/>
-      <w:bookmarkEnd w:id="30"/>
-      <w:bookmarkEnd w:id="31"/>
-      <w:bookmarkEnd w:id="32"/>
-      <w:bookmarkEnd w:id="33"/>
-      <w:bookmarkEnd w:id="34"/>
     </w:p>
     <w:p>
-      <w:r>
-        <w:t xml:space="preserve">Práce se předkládá ve formátu A4 na výšku, psaná textovým editorem v elektronické podobě. Součástí práce je titulní strana a obsah. Okraje se volí širší levý okraj, tedy vlevo </w:t>
-      </w:r>
-      <w:smartTag w:uri="urn:schemas-microsoft-com:office:smarttags" w:element="metricconverter">
-        <w:smartTagPr>
-          <w:attr w:name="ProductID" w:val="4ﾠcm"/>
-        </w:smartTagPr>
-        <w:r>
-          <w:t>4 cm</w:t>
-        </w:r>
-      </w:smartTag>
-      <w:r>
-        <w:t xml:space="preserve">, nahoře a dole </w:t>
-      </w:r>
-      <w:smartTag w:uri="urn:schemas-microsoft-com:office:smarttags" w:element="metricconverter">
-        <w:smartTagPr>
-          <w:attr w:name="ProductID" w:val="3ﾠcm"/>
-        </w:smartTagPr>
-        <w:r>
-          <w:t>3 cm</w:t>
-        </w:r>
-      </w:smartTag>
-      <w:r>
-        <w:t>, vpravo 2,5 cm, zápatí pro číslování stránek 1,</w:t>
-      </w:r>
-      <w:r>
-        <w:t>2</w:t>
-      </w:r>
-      <w:r>
-        <w:t>5 cm, což odpovídá přibližně rozsahu 80 znaků na řádek včetně mezer a 30 řádků na stránku.</w:t>
-      </w:r>
-    </w:p>
-    <w:p>
-      <w:r>
-        <w:t>Záhlaví je prázdné. Zápatí obsahuje číslování stránek zarovnané na střed. První číslovanou stranou je stránka s úvodem.</w:t>
-      </w:r>
-    </w:p>
-    <w:p>
-      <w:pPr>
-        <w:pStyle w:val="Heading2"/>
-      </w:pPr>
-      <w:bookmarkStart w:id="35" w:name="_Toc515880879"/>
-      <w:bookmarkStart w:id="36" w:name="_Toc144746919"/>
-      <w:bookmarkStart w:id="37" w:name="_Toc144753390"/>
-      <w:bookmarkStart w:id="38" w:name="_Toc145263659"/>
-      <w:bookmarkStart w:id="39" w:name="_Toc145265085"/>
-      <w:bookmarkStart w:id="40" w:name="_Toc145265102"/>
-      <w:bookmarkStart w:id="41" w:name="_Toc145265119"/>
-      <w:bookmarkStart w:id="42" w:name="_Toc145265196"/>
-      <w:bookmarkStart w:id="43" w:name="_Toc145265385"/>
-      <w:bookmarkStart w:id="44" w:name="_Toc145265618"/>
-      <w:bookmarkStart w:id="45" w:name="_Toc145265957"/>
-      <w:bookmarkStart w:id="46" w:name="_Toc145266553"/>
-      <w:bookmarkStart w:id="47" w:name="_Toc147495620"/>
-      <w:r>
-        <w:t>Titulní</w:t>
-      </w:r>
-      <w:r>
-        <w:t xml:space="preserve"> list</w:t>
-      </w:r>
-      <w:bookmarkEnd w:id="35"/>
-      <w:bookmarkEnd w:id="36"/>
-      <w:bookmarkEnd w:id="37"/>
-      <w:bookmarkEnd w:id="38"/>
-      <w:bookmarkEnd w:id="39"/>
-      <w:bookmarkEnd w:id="40"/>
-      <w:bookmarkEnd w:id="41"/>
-      <w:bookmarkEnd w:id="42"/>
-      <w:bookmarkEnd w:id="43"/>
-      <w:bookmarkEnd w:id="44"/>
-      <w:bookmarkEnd w:id="45"/>
-      <w:bookmarkEnd w:id="46"/>
-      <w:bookmarkEnd w:id="47"/>
-    </w:p>
-    <w:p>
-      <w:r>
-        <w:t>Titulní list maturitní práce změňte. Obsahuje název školy s logem, text Maturitní práce, název práce, Profilová část maturitní zkoušky, studijní obor, třídu, školní rok, jméno a příjmení autora.</w:t>
-      </w:r>
-    </w:p>
-    <w:p>
-      <w:pPr>
-        <w:pStyle w:val="Heading2"/>
-        <w:rPr>
-          <w:rFonts w:eastAsiaTheme="minorEastAsia"/>
-        </w:rPr>
-      </w:pPr>
-      <w:bookmarkStart w:id="48" w:name="_Toc515880880"/>
-      <w:bookmarkStart w:id="49" w:name="_Toc144746920"/>
-      <w:bookmarkStart w:id="50" w:name="_Toc144753391"/>
-      <w:bookmarkStart w:id="51" w:name="_Toc145263660"/>
-      <w:bookmarkStart w:id="52" w:name="_Toc145265086"/>
-      <w:bookmarkStart w:id="53" w:name="_Toc145265103"/>
-      <w:bookmarkStart w:id="54" w:name="_Toc145265120"/>
-      <w:bookmarkStart w:id="55" w:name="_Toc145265197"/>
-      <w:bookmarkStart w:id="56" w:name="_Toc145265386"/>
-      <w:bookmarkStart w:id="57" w:name="_Toc145265619"/>
-      <w:bookmarkStart w:id="58" w:name="_Toc145265958"/>
-      <w:bookmarkStart w:id="59" w:name="_Toc145266554"/>
-      <w:bookmarkStart w:id="60" w:name="_Toc147495621"/>
-      <w:r>
-        <w:rPr>
-          <w:rFonts w:eastAsiaTheme="minorEastAsia"/>
-        </w:rPr>
-        <w:t>Zadání maturitní práce</w:t>
-      </w:r>
-      <w:bookmarkEnd w:id="48"/>
-      <w:bookmarkEnd w:id="49"/>
-      <w:bookmarkEnd w:id="50"/>
-      <w:bookmarkEnd w:id="51"/>
-      <w:bookmarkEnd w:id="52"/>
-      <w:bookmarkEnd w:id="53"/>
-      <w:bookmarkEnd w:id="54"/>
-      <w:bookmarkEnd w:id="55"/>
-      <w:bookmarkEnd w:id="56"/>
-      <w:bookmarkEnd w:id="57"/>
-      <w:bookmarkEnd w:id="58"/>
-      <w:bookmarkEnd w:id="59"/>
-      <w:bookmarkEnd w:id="60"/>
-    </w:p>
-    <w:p>
-      <w:r>
-        <w:rPr>
-          <w:rFonts w:eastAsiaTheme="minorEastAsia"/>
-        </w:rPr>
-        <w:t xml:space="preserve">Zadání maturitní práce autorů je k nalezení v </w:t>
-      </w:r>
-      <w:proofErr w:type="spellStart"/>
-      <w:r>
-        <w:rPr>
-          <w:rFonts w:eastAsiaTheme="minorEastAsia"/>
-        </w:rPr>
-        <w:t>Moodl</w:t>
-      </w:r>
-      <w:r>
-        <w:rPr>
-          <w:rFonts w:eastAsiaTheme="minorEastAsia"/>
-        </w:rPr>
-        <w:t>e</w:t>
-      </w:r>
-      <w:proofErr w:type="spellEnd"/>
-      <w:r>
-        <w:rPr>
-          <w:rFonts w:eastAsiaTheme="minorEastAsia"/>
-        </w:rPr>
-        <w:t xml:space="preserve">. Stáhněte si ho ve formátu </w:t>
-      </w:r>
-      <w:proofErr w:type="spellStart"/>
-      <w:r>
-        <w:rPr>
-          <w:rFonts w:eastAsiaTheme="minorEastAsia"/>
-        </w:rPr>
-        <w:t>pdf</w:t>
-      </w:r>
-      <w:proofErr w:type="spellEnd"/>
-      <w:r>
-        <w:rPr>
-          <w:rFonts w:eastAsiaTheme="minorEastAsia"/>
-        </w:rPr>
-        <w:t xml:space="preserve">. Převeďte ho do formátu obrázku </w:t>
-      </w:r>
-      <w:proofErr w:type="spellStart"/>
-      <w:r>
-        <w:rPr>
-          <w:rFonts w:eastAsiaTheme="minorEastAsia"/>
-        </w:rPr>
-        <w:t>jpg</w:t>
-      </w:r>
-      <w:proofErr w:type="spellEnd"/>
-      <w:r>
-        <w:rPr>
-          <w:rFonts w:eastAsiaTheme="minorEastAsia"/>
-        </w:rPr>
-        <w:t xml:space="preserve"> nebo </w:t>
-      </w:r>
-      <w:proofErr w:type="spellStart"/>
-      <w:r>
-        <w:rPr>
-          <w:rFonts w:eastAsiaTheme="minorEastAsia"/>
-        </w:rPr>
-        <w:t>png</w:t>
-      </w:r>
-      <w:proofErr w:type="spellEnd"/>
-      <w:r>
-        <w:rPr>
-          <w:rFonts w:eastAsiaTheme="minorEastAsia"/>
-        </w:rPr>
-        <w:t>. A vložte na dané místo v dokumentu</w:t>
-      </w:r>
-      <w:r>
-        <w:t xml:space="preserve">, je změněno obtékání textu obrázku na obdélníkové (popřípadě odškrtnuto posouvání s textem) a obrázek je roztažen přes celou první stranu. </w:t>
-      </w:r>
-    </w:p>
-    <w:p>
-      <w:pPr>
-        <w:pStyle w:val="Heading2"/>
-      </w:pPr>
-      <w:bookmarkStart w:id="61" w:name="_Toc515880882"/>
-      <w:bookmarkStart w:id="62" w:name="_Toc144746921"/>
-      <w:bookmarkStart w:id="63" w:name="_Toc144753392"/>
-      <w:bookmarkStart w:id="64" w:name="_Toc145263661"/>
-      <w:bookmarkStart w:id="65" w:name="_Toc145265087"/>
-      <w:bookmarkStart w:id="66" w:name="_Toc145265104"/>
-      <w:bookmarkStart w:id="67" w:name="_Toc145265121"/>
-      <w:bookmarkStart w:id="68" w:name="_Toc145265198"/>
-      <w:bookmarkStart w:id="69" w:name="_Toc145265387"/>
-      <w:bookmarkStart w:id="70" w:name="_Toc145265620"/>
-      <w:bookmarkStart w:id="71" w:name="_Toc145265959"/>
-      <w:bookmarkStart w:id="72" w:name="_Toc145266555"/>
-      <w:bookmarkStart w:id="73" w:name="_Toc147495622"/>
-      <w:r>
-        <w:t>Abstrakt</w:t>
-      </w:r>
-      <w:bookmarkEnd w:id="61"/>
-      <w:bookmarkEnd w:id="62"/>
-      <w:bookmarkEnd w:id="63"/>
-      <w:bookmarkEnd w:id="64"/>
-      <w:bookmarkEnd w:id="65"/>
-      <w:bookmarkEnd w:id="66"/>
-      <w:bookmarkEnd w:id="67"/>
-      <w:bookmarkEnd w:id="68"/>
-      <w:bookmarkEnd w:id="69"/>
-      <w:bookmarkEnd w:id="70"/>
-      <w:bookmarkEnd w:id="71"/>
-      <w:bookmarkEnd w:id="72"/>
-      <w:bookmarkEnd w:id="73"/>
-    </w:p>
-    <w:p>
-      <w:r>
-        <w:t>Abstrakt je krátká, výstižná charakteristika obsahu dokumentu a připravuje ho zpravidla sám autor, aby mohl čtenáře ve zkratce informovat o obsahu maturitní práce.</w:t>
-      </w:r>
-      <w:r>
-        <w:t xml:space="preserve"> </w:t>
-      </w:r>
-      <w:r>
-        <w:t>Abstrakt maturitní práce tvoří jeden odstavec obsahující shrnutí hlavních bodů práce. Jako první by měl abstrakt obsahovat motivaci či důvod existence celé práce z hlediska jejího přínosu. Dále abstrakt vyjadřuje cíle, metody, výsledky a závěry obsažené v dokumentu. Neměly by v něm být obecně známé skutečnosti. Je stručný (obvykle nepřesahuje 400 slov), psaný v odborném stylu. Neměl by obsahovat matematické výrazy a odkazy na literaturu.</w:t>
-      </w:r>
-    </w:p>
-    <w:p>
-      <w:pPr>
-        <w:pStyle w:val="Heading2"/>
-      </w:pPr>
-      <w:bookmarkStart w:id="74" w:name="_Toc144753393"/>
-      <w:bookmarkStart w:id="75" w:name="_Toc144746922"/>
-      <w:bookmarkStart w:id="76" w:name="_Toc515880883"/>
-      <w:bookmarkStart w:id="77" w:name="_Toc145265088"/>
-      <w:bookmarkStart w:id="78" w:name="_Toc145265105"/>
-      <w:bookmarkStart w:id="79" w:name="_Toc145265122"/>
-      <w:bookmarkStart w:id="80" w:name="_Toc145265199"/>
-      <w:bookmarkStart w:id="81" w:name="_Toc145265388"/>
-      <w:bookmarkStart w:id="82" w:name="_Toc145265621"/>
-      <w:bookmarkStart w:id="83" w:name="_Toc145265960"/>
-      <w:bookmarkStart w:id="84" w:name="_Toc145266556"/>
-      <w:bookmarkStart w:id="85" w:name="_Toc147495623"/>
-      <w:r>
-        <w:t>Klíčová slova</w:t>
-      </w:r>
-      <w:bookmarkEnd w:id="74"/>
-      <w:bookmarkEnd w:id="75"/>
-      <w:bookmarkEnd w:id="76"/>
-      <w:bookmarkEnd w:id="77"/>
-      <w:bookmarkEnd w:id="78"/>
-      <w:bookmarkEnd w:id="79"/>
-      <w:bookmarkEnd w:id="80"/>
-      <w:bookmarkEnd w:id="81"/>
-      <w:bookmarkEnd w:id="82"/>
-      <w:bookmarkEnd w:id="83"/>
-      <w:bookmarkEnd w:id="84"/>
-      <w:bookmarkEnd w:id="85"/>
-    </w:p>
-    <w:p>
-      <w:pPr>
-        <w:rPr>
-          <w:sz w:val="23"/>
-          <w:szCs w:val="23"/>
-        </w:rPr>
-      </w:pPr>
-      <w:r>
-        <w:t xml:space="preserve">Klíčová slova jsou slova či sousloví vystihující danou problematiku. Běžný počet klíčových slov je okolo pěti. Není vhodné používat příliš mnoho klíčových slov. Snažte se využít co nejvýstižnější klíčová slova. </w:t>
-      </w:r>
-      <w:r>
-        <w:rPr>
-          <w:sz w:val="23"/>
-          <w:szCs w:val="23"/>
-        </w:rPr>
-        <w:t>Klíčová</w:t>
-      </w:r>
-      <w:r>
-        <w:rPr>
-          <w:spacing w:val="10"/>
-          <w:sz w:val="23"/>
-          <w:szCs w:val="23"/>
-        </w:rPr>
-        <w:t xml:space="preserve"> </w:t>
-      </w:r>
-      <w:r>
-        <w:rPr>
-          <w:sz w:val="23"/>
-          <w:szCs w:val="23"/>
-        </w:rPr>
-        <w:t>slova</w:t>
-      </w:r>
-      <w:r>
-        <w:rPr>
-          <w:spacing w:val="10"/>
-          <w:sz w:val="23"/>
-          <w:szCs w:val="23"/>
-        </w:rPr>
-        <w:t xml:space="preserve"> </w:t>
-      </w:r>
-      <w:r>
-        <w:rPr>
-          <w:sz w:val="23"/>
-          <w:szCs w:val="23"/>
-        </w:rPr>
-        <w:t>se</w:t>
-      </w:r>
-      <w:r>
-        <w:rPr>
-          <w:spacing w:val="10"/>
-          <w:sz w:val="23"/>
-          <w:szCs w:val="23"/>
-        </w:rPr>
-        <w:t xml:space="preserve"> p</w:t>
-      </w:r>
-      <w:r>
-        <w:rPr>
-          <w:sz w:val="23"/>
-          <w:szCs w:val="23"/>
-        </w:rPr>
-        <w:t>íšo</w:t>
-      </w:r>
-      <w:r>
-        <w:rPr>
-          <w:spacing w:val="-3"/>
-          <w:sz w:val="23"/>
-          <w:szCs w:val="23"/>
-        </w:rPr>
-        <w:t>u</w:t>
-      </w:r>
-      <w:r>
-        <w:rPr>
-          <w:spacing w:val="10"/>
-          <w:sz w:val="23"/>
-          <w:szCs w:val="23"/>
-        </w:rPr>
-        <w:t xml:space="preserve"> </w:t>
-      </w:r>
-      <w:r>
-        <w:rPr>
-          <w:sz w:val="23"/>
-          <w:szCs w:val="23"/>
-        </w:rPr>
-        <w:t>mal</w:t>
-      </w:r>
-      <w:r>
-        <w:rPr>
-          <w:spacing w:val="-8"/>
-          <w:sz w:val="23"/>
-          <w:szCs w:val="23"/>
-        </w:rPr>
-        <w:t>ý</w:t>
-      </w:r>
-      <w:r>
-        <w:rPr>
-          <w:sz w:val="23"/>
-          <w:szCs w:val="23"/>
-        </w:rPr>
-        <w:t>mi</w:t>
-      </w:r>
-      <w:r>
-        <w:rPr>
-          <w:spacing w:val="10"/>
-          <w:sz w:val="23"/>
-          <w:szCs w:val="23"/>
-        </w:rPr>
-        <w:t xml:space="preserve"> </w:t>
-      </w:r>
-      <w:r>
-        <w:rPr>
-          <w:sz w:val="23"/>
-          <w:szCs w:val="23"/>
-        </w:rPr>
-        <w:lastRenderedPageBreak/>
-        <w:t>písmen</w:t>
-      </w:r>
-      <w:r>
-        <w:rPr>
-          <w:spacing w:val="-5"/>
-          <w:sz w:val="23"/>
-          <w:szCs w:val="23"/>
-        </w:rPr>
-        <w:t>y</w:t>
-      </w:r>
-      <w:r>
-        <w:rPr>
-          <w:sz w:val="23"/>
-          <w:szCs w:val="23"/>
-        </w:rPr>
-        <w:t>,</w:t>
-      </w:r>
-      <w:r>
-        <w:rPr>
-          <w:spacing w:val="10"/>
-          <w:sz w:val="23"/>
-          <w:szCs w:val="23"/>
-        </w:rPr>
-        <w:t xml:space="preserve"> </w:t>
-      </w:r>
-      <w:r>
-        <w:rPr>
-          <w:sz w:val="23"/>
-          <w:szCs w:val="23"/>
-        </w:rPr>
-        <w:t>kter</w:t>
-      </w:r>
-      <w:r>
-        <w:rPr>
-          <w:sz w:val="23"/>
-          <w:szCs w:val="23"/>
-        </w:rPr>
-        <w:t>á</w:t>
-      </w:r>
-      <w:r>
-        <w:rPr>
-          <w:spacing w:val="10"/>
-          <w:sz w:val="23"/>
-          <w:szCs w:val="23"/>
-        </w:rPr>
-        <w:t xml:space="preserve"> </w:t>
-      </w:r>
-      <w:r>
-        <w:rPr>
-          <w:sz w:val="23"/>
-          <w:szCs w:val="23"/>
-        </w:rPr>
-        <w:t>jsou</w:t>
-      </w:r>
-      <w:r>
-        <w:rPr>
-          <w:spacing w:val="10"/>
-          <w:sz w:val="23"/>
-          <w:szCs w:val="23"/>
-        </w:rPr>
-        <w:t xml:space="preserve"> </w:t>
-      </w:r>
-      <w:r>
-        <w:rPr>
-          <w:sz w:val="23"/>
-          <w:szCs w:val="23"/>
-        </w:rPr>
-        <w:t>oddělen</w:t>
-      </w:r>
-      <w:r>
-        <w:rPr>
-          <w:spacing w:val="-8"/>
-          <w:sz w:val="23"/>
-          <w:szCs w:val="23"/>
-        </w:rPr>
-        <w:t>y</w:t>
-      </w:r>
-      <w:r>
-        <w:rPr>
-          <w:spacing w:val="12"/>
-          <w:sz w:val="23"/>
-          <w:szCs w:val="23"/>
-        </w:rPr>
-        <w:t xml:space="preserve"> </w:t>
-      </w:r>
-      <w:r>
-        <w:rPr>
-          <w:sz w:val="23"/>
-          <w:szCs w:val="23"/>
-        </w:rPr>
-        <w:t>čárkami,</w:t>
-      </w:r>
-      <w:r>
-        <w:rPr>
-          <w:spacing w:val="10"/>
-          <w:sz w:val="23"/>
-          <w:szCs w:val="23"/>
-        </w:rPr>
-        <w:t xml:space="preserve"> </w:t>
-      </w:r>
-      <w:r>
-        <w:rPr>
-          <w:sz w:val="23"/>
-          <w:szCs w:val="23"/>
-        </w:rPr>
-        <w:t>za</w:t>
-      </w:r>
-      <w:r>
-        <w:rPr>
-          <w:spacing w:val="10"/>
-          <w:sz w:val="23"/>
-          <w:szCs w:val="23"/>
-        </w:rPr>
-        <w:t xml:space="preserve"> </w:t>
-      </w:r>
-      <w:r>
-        <w:rPr>
-          <w:sz w:val="23"/>
-          <w:szCs w:val="23"/>
-        </w:rPr>
-        <w:t>p</w:t>
-      </w:r>
-      <w:r>
-        <w:rPr>
-          <w:spacing w:val="-3"/>
-          <w:sz w:val="23"/>
-          <w:szCs w:val="23"/>
-        </w:rPr>
-        <w:t>o</w:t>
-      </w:r>
-      <w:r>
-        <w:rPr>
-          <w:sz w:val="23"/>
-          <w:szCs w:val="23"/>
-        </w:rPr>
-        <w:t>sledním slovem není čárka ani tečka Abstrakt a klíčová slova včetně an</w:t>
-      </w:r>
-      <w:r>
-        <w:rPr>
-          <w:spacing w:val="-3"/>
-          <w:sz w:val="23"/>
-          <w:szCs w:val="23"/>
-        </w:rPr>
-        <w:t>g</w:t>
-      </w:r>
-      <w:r>
-        <w:rPr>
-          <w:sz w:val="23"/>
-          <w:szCs w:val="23"/>
-        </w:rPr>
-        <w:t>lické verze překladu jsou umístěn</w:t>
-      </w:r>
-      <w:r>
-        <w:rPr>
-          <w:spacing w:val="-5"/>
-          <w:sz w:val="23"/>
-          <w:szCs w:val="23"/>
-        </w:rPr>
-        <w:t>y</w:t>
-      </w:r>
-      <w:r>
-        <w:rPr>
-          <w:sz w:val="23"/>
-          <w:szCs w:val="23"/>
-        </w:rPr>
-        <w:t xml:space="preserve"> na jedné straně</w:t>
-      </w:r>
-      <w:r>
-        <w:rPr>
-          <w:sz w:val="23"/>
-          <w:szCs w:val="23"/>
-        </w:rPr>
-        <w:t>.</w:t>
-      </w:r>
-    </w:p>
-    <w:p>
-      <w:pPr>
-        <w:pStyle w:val="Heading2"/>
-      </w:pPr>
-      <w:bookmarkStart w:id="86" w:name="_Toc145265089"/>
-      <w:bookmarkStart w:id="87" w:name="_Toc145265106"/>
-      <w:bookmarkStart w:id="88" w:name="_Toc145265123"/>
-      <w:bookmarkStart w:id="89" w:name="_Toc145265200"/>
-      <w:bookmarkStart w:id="90" w:name="_Toc145265389"/>
-      <w:bookmarkStart w:id="91" w:name="_Toc145265622"/>
-      <w:bookmarkStart w:id="92" w:name="_Toc145265961"/>
-      <w:bookmarkStart w:id="93" w:name="_Toc145266557"/>
-      <w:bookmarkStart w:id="94" w:name="_Toc147495624"/>
-      <w:r>
-        <w:t>Poděkování a prohlášení</w:t>
-      </w:r>
-      <w:bookmarkEnd w:id="86"/>
-      <w:bookmarkEnd w:id="87"/>
-      <w:bookmarkEnd w:id="88"/>
-      <w:bookmarkEnd w:id="89"/>
-      <w:bookmarkEnd w:id="90"/>
-      <w:bookmarkEnd w:id="91"/>
-      <w:bookmarkEnd w:id="92"/>
-      <w:bookmarkEnd w:id="93"/>
-      <w:bookmarkEnd w:id="94"/>
-    </w:p>
-    <w:p>
-      <w:r>
-        <w:t>Poděkování se píše v horní části stránky a prohlášení v dolní části stejné stránky.</w:t>
-      </w:r>
-    </w:p>
-    <w:p>
-      <w:pPr>
-        <w:pStyle w:val="Heading3"/>
-      </w:pPr>
-      <w:bookmarkStart w:id="95" w:name="_Toc144753395"/>
-      <w:bookmarkStart w:id="96" w:name="_Toc144746924"/>
-      <w:bookmarkStart w:id="97" w:name="_Toc515880887"/>
-      <w:bookmarkStart w:id="98" w:name="_Toc145265090"/>
-      <w:bookmarkStart w:id="99" w:name="_Toc145265107"/>
-      <w:bookmarkStart w:id="100" w:name="_Toc145265124"/>
-      <w:bookmarkStart w:id="101" w:name="_Toc145265201"/>
-      <w:bookmarkStart w:id="102" w:name="_Toc145265390"/>
-      <w:bookmarkStart w:id="103" w:name="_Toc145265623"/>
-      <w:bookmarkStart w:id="104" w:name="_Toc145265962"/>
-      <w:bookmarkStart w:id="105" w:name="_Toc145266558"/>
-      <w:bookmarkStart w:id="106" w:name="_Toc147495625"/>
-      <w:r>
-        <w:t>Poděkování</w:t>
-      </w:r>
-      <w:bookmarkEnd w:id="95"/>
-      <w:bookmarkEnd w:id="96"/>
-      <w:bookmarkEnd w:id="97"/>
-      <w:bookmarkEnd w:id="98"/>
-      <w:bookmarkEnd w:id="99"/>
-      <w:bookmarkEnd w:id="100"/>
-      <w:bookmarkEnd w:id="101"/>
-      <w:bookmarkEnd w:id="102"/>
-      <w:bookmarkEnd w:id="103"/>
-      <w:bookmarkEnd w:id="104"/>
-      <w:bookmarkEnd w:id="105"/>
-      <w:bookmarkEnd w:id="106"/>
-    </w:p>
-    <w:p>
-      <w:pPr>
-        <w:rPr>
-          <w:rFonts w:eastAsiaTheme="minorEastAsia"/>
-        </w:rPr>
-      </w:pPr>
-      <w:r>
-        <w:rPr>
-          <w:rFonts w:eastAsiaTheme="minorEastAsia"/>
-        </w:rPr>
-        <w:t xml:space="preserve">Tato část není povinná (lze ji zcela odstranit), nicméně je doporučeno </w:t>
-      </w:r>
-      <w:r>
-        <w:rPr>
-          <w:rFonts w:eastAsiaTheme="minorEastAsia"/>
-        </w:rPr>
-        <w:t>poděkovat vedoucímu práce</w:t>
-      </w:r>
-      <w:r>
-        <w:rPr>
-          <w:rFonts w:eastAsiaTheme="minorEastAsia"/>
-        </w:rPr>
-        <w:t>. Lze také uvést jména členů rodiny nebo obecně kohokoliv, kdo významným způsobem napomohl v řešení práce. Ručně psaný podpis je pouze v tištěné podobě.</w:t>
-      </w:r>
-    </w:p>
-    <w:p>
-      <w:pPr>
-        <w:pStyle w:val="Heading3"/>
-        <w:numPr>
-          <w:ilvl w:val="2"/>
-          <w:numId w:val="22"/>
-        </w:numPr>
-      </w:pPr>
-      <w:bookmarkStart w:id="107" w:name="_Toc144753396"/>
-      <w:bookmarkStart w:id="108" w:name="_Toc144746925"/>
-      <w:bookmarkStart w:id="109" w:name="_Toc145265091"/>
-      <w:bookmarkStart w:id="110" w:name="_Toc145265108"/>
-      <w:bookmarkStart w:id="111" w:name="_Toc145265125"/>
-      <w:bookmarkStart w:id="112" w:name="_Toc145265202"/>
-      <w:bookmarkStart w:id="113" w:name="_Toc145265391"/>
-      <w:bookmarkStart w:id="114" w:name="_Toc145265624"/>
-      <w:bookmarkStart w:id="115" w:name="_Toc145265963"/>
-      <w:bookmarkStart w:id="116" w:name="_Toc145266559"/>
-      <w:bookmarkStart w:id="117" w:name="_Toc147495626"/>
-      <w:r>
-        <w:t>Prohlášení</w:t>
-      </w:r>
-      <w:bookmarkEnd w:id="107"/>
-      <w:bookmarkEnd w:id="108"/>
-      <w:bookmarkEnd w:id="109"/>
-      <w:bookmarkEnd w:id="110"/>
-      <w:bookmarkEnd w:id="111"/>
-      <w:bookmarkEnd w:id="112"/>
-      <w:bookmarkEnd w:id="113"/>
-      <w:bookmarkEnd w:id="114"/>
-      <w:bookmarkEnd w:id="115"/>
-      <w:bookmarkEnd w:id="116"/>
-      <w:bookmarkEnd w:id="117"/>
-    </w:p>
-    <w:p>
-      <w:r>
-        <w:rPr>
-          <w:rFonts w:eastAsiaTheme="minorEastAsia"/>
-        </w:rPr>
-        <w:t>Tuto část není nutné upravovat</w:t>
-      </w:r>
-      <w:r>
-        <w:rPr>
-          <w:rFonts w:eastAsiaTheme="minorEastAsia"/>
-        </w:rPr>
-        <w:t xml:space="preserve">. Pouze část </w:t>
-      </w:r>
-      <w:r>
-        <w:rPr>
-          <w:i/>
-        </w:rPr>
-        <w:t>vypracoval/a, uvedl/a, použil/a</w:t>
-      </w:r>
-      <w:r>
-        <w:t xml:space="preserve"> </w:t>
-      </w:r>
-      <w:r>
-        <w:rPr>
-          <w:rFonts w:eastAsiaTheme="minorEastAsia"/>
-        </w:rPr>
-        <w:t>může být autory upravena tak</w:t>
-      </w:r>
-      <w:r>
-        <w:rPr>
-          <w:rFonts w:eastAsiaTheme="minorEastAsia"/>
-        </w:rPr>
-        <w:t>,</w:t>
-      </w:r>
-      <w:r>
-        <w:rPr>
-          <w:rFonts w:eastAsiaTheme="minorEastAsia"/>
-        </w:rPr>
-        <w:t xml:space="preserve"> aby gramaticky korespondovala s jejich pohlavím.</w:t>
-      </w:r>
-    </w:p>
-    <w:p>
-      <w:pPr>
-        <w:pStyle w:val="Heading1"/>
-        <w:numPr>
-          <w:ilvl w:val="0"/>
-          <w:numId w:val="22"/>
-        </w:numPr>
-        <w:rPr>
-          <w:rFonts w:eastAsiaTheme="minorEastAsia"/>
-        </w:rPr>
-      </w:pPr>
-      <w:bookmarkStart w:id="118" w:name="_Toc144753398"/>
-      <w:bookmarkStart w:id="119" w:name="_Toc144746927"/>
-      <w:bookmarkStart w:id="120" w:name="_Toc515880889"/>
-      <w:bookmarkStart w:id="121" w:name="_Toc145265092"/>
-      <w:bookmarkStart w:id="122" w:name="_Toc145265109"/>
-      <w:bookmarkStart w:id="123" w:name="_Toc145265126"/>
-      <w:bookmarkStart w:id="124" w:name="_Toc145265203"/>
-      <w:bookmarkStart w:id="125" w:name="_Toc145265392"/>
-      <w:bookmarkStart w:id="126" w:name="_Toc145265625"/>
-      <w:bookmarkStart w:id="127" w:name="_Toc145265964"/>
-      <w:bookmarkStart w:id="128" w:name="_Toc145266560"/>
-      <w:bookmarkStart w:id="129" w:name="_Toc147495627"/>
-      <w:r>
-        <w:rPr>
-          <w:rFonts w:eastAsiaTheme="minorEastAsia"/>
-        </w:rPr>
-        <w:lastRenderedPageBreak/>
-        <w:t>Textová část</w:t>
-      </w:r>
-      <w:bookmarkEnd w:id="118"/>
-      <w:bookmarkEnd w:id="119"/>
-      <w:bookmarkEnd w:id="120"/>
-      <w:bookmarkEnd w:id="121"/>
-      <w:bookmarkEnd w:id="122"/>
-      <w:bookmarkEnd w:id="123"/>
-      <w:bookmarkEnd w:id="124"/>
-      <w:bookmarkEnd w:id="125"/>
-      <w:bookmarkEnd w:id="126"/>
-      <w:bookmarkEnd w:id="127"/>
-      <w:bookmarkEnd w:id="128"/>
-      <w:bookmarkEnd w:id="129"/>
-    </w:p>
-    <w:p>
-      <w:r>
-        <w:t>C</w:t>
-      </w:r>
-      <w:r>
-        <w:t xml:space="preserve">elý text </w:t>
-      </w:r>
-      <w:r>
-        <w:t xml:space="preserve">je </w:t>
-      </w:r>
-      <w:r>
-        <w:t>psán fontem Times New Roman. Použitá velikost písma je 12pt kromě nadpisů a je užito řádkování 1,5. K tomu je v této šabloně určen styl</w:t>
-      </w:r>
-      <w:r>
-        <w:rPr>
-          <w:i/>
-        </w:rPr>
-        <w:t xml:space="preserve"> Normální</w:t>
-      </w:r>
-      <w:r>
-        <w:t>. Minimální rozsah maturitní práce (úvod, vlastní text práce a závěr) je 15 stran. Jednou stranou je myšlena jedna normostrana, jež má 1800 znaků včetně mezer (tj. přibližně 250 slov). Minimální rozsah maturitní práce je tedy přibližně 3750</w:t>
-      </w:r>
-      <w:r>
-        <w:t xml:space="preserve"> slov</w:t>
-      </w:r>
-      <w:r>
-        <w:t>.</w:t>
-      </w:r>
-      <w:r>
-        <w:t xml:space="preserve"> </w:t>
-      </w:r>
-      <w:r>
-        <w:fldChar w:fldCharType="begin"/>
-      </w:r>
-      <w:r>
-        <w:instrText xml:space="preserve"> REF _Ref147318297 \r \h </w:instrText>
-      </w:r>
-      <w:r>
-        <w:fldChar w:fldCharType="separate"/>
-      </w:r>
-      <w:r>
-        <w:t>[2]</w:t>
-      </w:r>
-      <w:r>
-        <w:fldChar w:fldCharType="end"/>
-      </w:r>
-    </w:p>
-    <w:p>
-      <w:pPr>
-        <w:pStyle w:val="Heading2"/>
-        <w:numPr>
-          <w:ilvl w:val="1"/>
-          <w:numId w:val="22"/>
-        </w:numPr>
-      </w:pPr>
-      <w:bookmarkStart w:id="130" w:name="_Toc145265093"/>
-      <w:bookmarkStart w:id="131" w:name="_Toc145265110"/>
-      <w:bookmarkStart w:id="132" w:name="_Toc145265127"/>
-      <w:bookmarkStart w:id="133" w:name="_Toc145265204"/>
-      <w:bookmarkStart w:id="134" w:name="_Toc145265393"/>
-      <w:bookmarkStart w:id="135" w:name="_Toc145265626"/>
-      <w:bookmarkStart w:id="136" w:name="_Toc145265965"/>
-      <w:bookmarkStart w:id="137" w:name="_Toc145266561"/>
-      <w:bookmarkStart w:id="138" w:name="_Toc147495628"/>
-      <w:r>
-        <w:t>Styly</w:t>
-      </w:r>
-      <w:bookmarkEnd w:id="130"/>
-      <w:bookmarkEnd w:id="131"/>
-      <w:bookmarkEnd w:id="132"/>
-      <w:bookmarkEnd w:id="133"/>
-      <w:bookmarkEnd w:id="134"/>
-      <w:bookmarkEnd w:id="135"/>
-      <w:bookmarkEnd w:id="136"/>
-      <w:bookmarkEnd w:id="137"/>
-      <w:bookmarkEnd w:id="138"/>
-    </w:p>
-    <w:p>
-      <w:pPr>
-        <w:pStyle w:val="Pokraovn"/>
-      </w:pPr>
-      <w:r>
-        <w:t xml:space="preserve">Normální </w:t>
-      </w:r>
-      <w:r>
-        <w:tab/>
-      </w:r>
-      <w:r>
-        <w:tab/>
-      </w:r>
-      <w:r>
-        <w:tab/>
-      </w:r>
-      <w:r>
-        <w:t>velikost 12</w:t>
-      </w:r>
-      <w:r>
-        <w:t>pt</w:t>
-      </w:r>
-    </w:p>
-    <w:p>
-      <w:pPr>
-        <w:pStyle w:val="Pokraovn"/>
-      </w:pPr>
-      <w:r>
-        <w:rPr>
-          <w:sz w:val="23"/>
-          <w:szCs w:val="23"/>
-        </w:rPr>
-        <w:t>Nadpis 1</w:t>
-      </w:r>
-      <w:r>
-        <w:rPr>
-          <w:sz w:val="19"/>
-          <w:szCs w:val="19"/>
-        </w:rPr>
-        <w:tab/>
-      </w:r>
-      <w:r>
-        <w:rPr>
-          <w:sz w:val="19"/>
-          <w:szCs w:val="19"/>
-        </w:rPr>
-        <w:tab/>
-      </w:r>
-      <w:r>
-        <w:rPr>
-          <w:sz w:val="19"/>
-          <w:szCs w:val="19"/>
-        </w:rPr>
-        <w:tab/>
-      </w:r>
-      <w:r>
-        <w:t>veli</w:t>
-      </w:r>
-      <w:r>
-        <w:rPr>
-          <w:spacing w:val="-3"/>
-        </w:rPr>
-        <w:t>k</w:t>
-      </w:r>
-      <w:r>
-        <w:t xml:space="preserve">ost </w:t>
-      </w:r>
-      <w:r>
-        <w:t xml:space="preserve">20pt, </w:t>
-      </w:r>
-      <w:r>
-        <w:t>tučn</w:t>
-      </w:r>
-      <w:r>
-        <w:t>ě</w:t>
-      </w:r>
-    </w:p>
-    <w:p>
-      <w:pPr>
-        <w:rPr>
-          <w:color w:val="010302"/>
-        </w:rPr>
-      </w:pPr>
-      <w:r>
-        <w:rPr>
-          <w:sz w:val="23"/>
-          <w:szCs w:val="23"/>
-        </w:rPr>
-        <w:t>Nadpis 2</w:t>
-      </w:r>
-      <w:r>
-        <w:rPr>
-          <w:sz w:val="23"/>
-          <w:szCs w:val="23"/>
-        </w:rPr>
-        <w:tab/>
-      </w:r>
-      <w:r>
-        <w:rPr>
-          <w:sz w:val="23"/>
-          <w:szCs w:val="23"/>
-        </w:rPr>
-        <w:tab/>
-      </w:r>
-      <w:r>
-        <w:rPr>
-          <w:sz w:val="23"/>
-          <w:szCs w:val="23"/>
-        </w:rPr>
-        <w:tab/>
-      </w:r>
-      <w:r>
-        <w:t>v</w:t>
-      </w:r>
-      <w:r>
-        <w:rPr>
-          <w:spacing w:val="-3"/>
-        </w:rPr>
-        <w:t>e</w:t>
-      </w:r>
-      <w:r>
-        <w:t>li</w:t>
-      </w:r>
-      <w:r>
-        <w:rPr>
-          <w:spacing w:val="-5"/>
-        </w:rPr>
-        <w:t>k</w:t>
-      </w:r>
-      <w:r>
-        <w:t>ost 1</w:t>
-      </w:r>
-      <w:r>
-        <w:t>6pt, tučně</w:t>
-      </w:r>
-    </w:p>
-    <w:p>
-      <w:pPr>
-        <w:rPr>
-          <w:sz w:val="25"/>
-          <w:szCs w:val="25"/>
-        </w:rPr>
-      </w:pPr>
-      <w:r>
-        <w:rPr>
-          <w:sz w:val="23"/>
-          <w:szCs w:val="23"/>
-        </w:rPr>
-        <w:t xml:space="preserve">Nadpis 3 </w:t>
-      </w:r>
-      <w:r>
-        <w:rPr>
-          <w:sz w:val="23"/>
-          <w:szCs w:val="23"/>
-        </w:rPr>
-        <w:tab/>
-      </w:r>
-      <w:r>
-        <w:rPr>
-          <w:sz w:val="23"/>
-          <w:szCs w:val="23"/>
-        </w:rPr>
-        <w:tab/>
-      </w:r>
-      <w:r>
-        <w:rPr>
-          <w:sz w:val="23"/>
-          <w:szCs w:val="23"/>
-        </w:rPr>
-        <w:tab/>
-      </w:r>
-      <w:r>
-        <w:t>velikost 1</w:t>
-      </w:r>
-      <w:r>
-        <w:t>4pt, tučně</w:t>
-      </w:r>
-    </w:p>
-    <w:p>
-      <w:pPr>
-        <w:pStyle w:val="Heading3"/>
-      </w:pPr>
-      <w:bookmarkStart w:id="139" w:name="_Toc147495629"/>
-      <w:r>
-        <w:t>Řádkování</w:t>
-      </w:r>
-      <w:bookmarkEnd w:id="139"/>
-    </w:p>
-    <w:p>
-      <w:r>
-        <w:t>Pro</w:t>
-      </w:r>
-      <w:r>
-        <w:rPr>
-          <w:spacing w:val="24"/>
-        </w:rPr>
-        <w:t xml:space="preserve"> </w:t>
-      </w:r>
-      <w:r>
-        <w:t>vizuální</w:t>
-      </w:r>
-      <w:r>
-        <w:rPr>
-          <w:spacing w:val="24"/>
-        </w:rPr>
-        <w:t xml:space="preserve"> </w:t>
-      </w:r>
-      <w:r>
-        <w:t>rozdělení</w:t>
-      </w:r>
-      <w:r>
-        <w:rPr>
-          <w:spacing w:val="24"/>
-        </w:rPr>
-        <w:t xml:space="preserve"> </w:t>
-      </w:r>
-      <w:r>
-        <w:rPr>
-          <w:spacing w:val="-3"/>
-        </w:rPr>
-        <w:t>n</w:t>
-      </w:r>
-      <w:r>
-        <w:t>adpisu</w:t>
-      </w:r>
-      <w:r>
-        <w:rPr>
-          <w:spacing w:val="24"/>
-        </w:rPr>
-        <w:t xml:space="preserve"> </w:t>
-      </w:r>
-      <w:r>
-        <w:t>kapitol</w:t>
-      </w:r>
-      <w:r>
-        <w:rPr>
-          <w:spacing w:val="24"/>
-        </w:rPr>
-        <w:t xml:space="preserve"> </w:t>
-      </w:r>
-      <w:r>
-        <w:t>a</w:t>
-      </w:r>
-      <w:r>
-        <w:rPr>
-          <w:spacing w:val="24"/>
-        </w:rPr>
-        <w:t xml:space="preserve"> </w:t>
-      </w:r>
-      <w:r>
-        <w:t>textu</w:t>
-      </w:r>
-      <w:r>
-        <w:rPr>
-          <w:spacing w:val="24"/>
-        </w:rPr>
-        <w:t xml:space="preserve"> </w:t>
-      </w:r>
-      <w:r>
-        <w:t>se</w:t>
-      </w:r>
-      <w:r>
-        <w:rPr>
-          <w:spacing w:val="24"/>
-        </w:rPr>
-        <w:t xml:space="preserve"> </w:t>
-      </w:r>
-      <w:r>
-        <w:t>doporučuje</w:t>
-      </w:r>
-      <w:r>
-        <w:rPr>
-          <w:spacing w:val="24"/>
-        </w:rPr>
-        <w:t xml:space="preserve"> </w:t>
-      </w:r>
-      <w:r>
-        <w:t>před</w:t>
-      </w:r>
-      <w:r>
-        <w:rPr>
-          <w:spacing w:val="24"/>
-        </w:rPr>
-        <w:t xml:space="preserve"> </w:t>
-      </w:r>
-      <w:r>
-        <w:t>nadpis</w:t>
-      </w:r>
-      <w:r>
-        <w:rPr>
-          <w:spacing w:val="-5"/>
-        </w:rPr>
-        <w:t>y</w:t>
-      </w:r>
-      <w:r>
-        <w:rPr>
-          <w:spacing w:val="26"/>
-        </w:rPr>
-        <w:t xml:space="preserve"> </w:t>
-      </w:r>
-      <w:r>
-        <w:t>kapitol</w:t>
-      </w:r>
-      <w:r>
-        <w:rPr>
-          <w:spacing w:val="24"/>
-        </w:rPr>
-        <w:t xml:space="preserve"> </w:t>
-      </w:r>
-      <w:r>
-        <w:t>vložit</w:t>
-      </w:r>
-      <w:r>
-        <w:rPr>
-          <w:spacing w:val="24"/>
-        </w:rPr>
-        <w:t xml:space="preserve"> </w:t>
-      </w:r>
-      <w:r>
-        <w:t>1</w:t>
-      </w:r>
-      <w:r>
-        <w:rPr>
-          <w:spacing w:val="-3"/>
-        </w:rPr>
-        <w:t>2</w:t>
-      </w:r>
-      <w:r>
-        <w:t xml:space="preserve"> bodů</w:t>
-      </w:r>
-      <w:r>
-        <w:t>, za nadpisy kapitol 6 bodů</w:t>
-      </w:r>
-      <w:r>
-        <w:t>, mezi jednotliv</w:t>
-      </w:r>
-      <w:r>
-        <w:rPr>
-          <w:spacing w:val="-8"/>
-        </w:rPr>
-        <w:t>é</w:t>
-      </w:r>
-      <w:r>
-        <w:t xml:space="preserve"> odstavc</w:t>
-      </w:r>
-      <w:r>
-        <w:t>e</w:t>
-      </w:r>
-      <w:r>
-        <w:t xml:space="preserve"> v</w:t>
-      </w:r>
-      <w:r>
-        <w:t> </w:t>
-      </w:r>
-      <w:r>
-        <w:t>textu</w:t>
-      </w:r>
-      <w:r>
-        <w:t xml:space="preserve"> se vkládá</w:t>
-      </w:r>
-      <w:r>
-        <w:t xml:space="preserve"> 6 bodů.</w:t>
-      </w:r>
-      <w:r>
-        <w:rPr>
-          <w:spacing w:val="36"/>
-        </w:rPr>
-        <w:t xml:space="preserve"> </w:t>
-      </w:r>
-      <w:r>
-        <w:t>Mezi</w:t>
-      </w:r>
-      <w:r>
-        <w:rPr>
-          <w:spacing w:val="36"/>
-        </w:rPr>
-        <w:t xml:space="preserve"> </w:t>
-      </w:r>
-      <w:r>
-        <w:t>odstavce</w:t>
-      </w:r>
-      <w:r>
-        <w:rPr>
-          <w:spacing w:val="39"/>
-        </w:rPr>
-        <w:t xml:space="preserve"> </w:t>
-      </w:r>
-      <w:r>
-        <w:t>se</w:t>
-      </w:r>
-      <w:r>
-        <w:rPr>
-          <w:spacing w:val="36"/>
-        </w:rPr>
-        <w:t xml:space="preserve"> </w:t>
-      </w:r>
-      <w:r>
-        <w:t>tedy nevkládá</w:t>
-      </w:r>
-      <w:r>
-        <w:rPr>
-          <w:spacing w:val="36"/>
-        </w:rPr>
-        <w:t xml:space="preserve"> </w:t>
-      </w:r>
-      <w:r>
-        <w:t>prázdn</w:t>
-      </w:r>
-      <w:r>
-        <w:rPr>
-          <w:spacing w:val="-5"/>
-        </w:rPr>
-        <w:t>ý</w:t>
-      </w:r>
-      <w:r>
-        <w:rPr>
-          <w:spacing w:val="39"/>
-        </w:rPr>
-        <w:t xml:space="preserve"> </w:t>
-      </w:r>
-      <w:r>
-        <w:t>řádek</w:t>
-      </w:r>
-      <w:r>
-        <w:rPr>
-          <w:spacing w:val="36"/>
-        </w:rPr>
-        <w:t xml:space="preserve"> </w:t>
-      </w:r>
-      <w:r>
-        <w:t xml:space="preserve">prostřednictvím </w:t>
-      </w:r>
-      <w:proofErr w:type="spellStart"/>
-      <w:r>
-        <w:t>ENTERu</w:t>
-      </w:r>
-      <w:proofErr w:type="spellEnd"/>
-      <w:r>
-        <w:t>,</w:t>
-      </w:r>
-      <w:r>
-        <w:rPr>
-          <w:spacing w:val="-19"/>
-        </w:rPr>
-        <w:t xml:space="preserve"> </w:t>
-      </w:r>
-      <w:r>
-        <w:t>ale</w:t>
-      </w:r>
-      <w:r>
-        <w:rPr>
-          <w:spacing w:val="-19"/>
-        </w:rPr>
-        <w:t xml:space="preserve"> </w:t>
-      </w:r>
-      <w:r>
-        <w:t>prostřednictvím</w:t>
-      </w:r>
-      <w:r>
-        <w:rPr>
-          <w:spacing w:val="-19"/>
-        </w:rPr>
-        <w:t xml:space="preserve"> </w:t>
-      </w:r>
-      <w:r>
-        <w:t>odsazení</w:t>
-      </w:r>
-      <w:r>
-        <w:rPr>
-          <w:spacing w:val="-19"/>
-        </w:rPr>
-        <w:t xml:space="preserve"> </w:t>
-      </w:r>
-      <w:r>
-        <w:t>odstavce.</w:t>
-      </w:r>
-      <w:r>
-        <w:rPr>
-          <w:spacing w:val="-19"/>
-        </w:rPr>
-        <w:t xml:space="preserve"> </w:t>
-      </w:r>
-      <w:r>
-        <w:t>Řádkování</w:t>
-      </w:r>
-      <w:r>
-        <w:rPr>
-          <w:spacing w:val="-19"/>
-        </w:rPr>
-        <w:t xml:space="preserve"> v z</w:t>
-      </w:r>
-      <w:r>
-        <w:t>ákladním</w:t>
-      </w:r>
-      <w:r>
-        <w:rPr>
-          <w:spacing w:val="-19"/>
-        </w:rPr>
-        <w:t xml:space="preserve"> </w:t>
-      </w:r>
-      <w:r>
-        <w:t>textu</w:t>
-      </w:r>
-      <w:r>
-        <w:t xml:space="preserve"> (styl normální)</w:t>
-      </w:r>
-      <w:r>
-        <w:rPr>
-          <w:spacing w:val="-19"/>
-        </w:rPr>
-        <w:t xml:space="preserve"> </w:t>
-      </w:r>
-      <w:r>
-        <w:t>velikost 1,5</w:t>
-      </w:r>
-      <w:r>
-        <w:rPr>
-          <w:spacing w:val="-5"/>
-        </w:rPr>
-        <w:t xml:space="preserve"> </w:t>
-      </w:r>
-      <w:r>
-        <w:t xml:space="preserve">bodů. </w:t>
-      </w:r>
-    </w:p>
-    <w:p>
-      <w:pPr>
-        <w:pStyle w:val="Heading3"/>
-      </w:pPr>
-      <w:bookmarkStart w:id="140" w:name="_Toc147495630"/>
-      <w:r>
-        <w:t>Zvýrazňování textu</w:t>
-      </w:r>
-      <w:bookmarkEnd w:id="140"/>
-    </w:p>
-    <w:p>
-      <w:r>
-        <w:t>Důležité myšlenky zvýra</w:t>
-      </w:r>
-      <w:r>
-        <w:t>z</w:t>
-      </w:r>
-      <w:r>
-        <w:t xml:space="preserve">ňovat pomocí </w:t>
-      </w:r>
-      <w:r>
-        <w:rPr>
-          <w:b/>
-        </w:rPr>
-        <w:t xml:space="preserve">tučného </w:t>
-      </w:r>
-      <w:r>
-        <w:t xml:space="preserve">písma nebo </w:t>
-      </w:r>
-      <w:r>
-        <w:rPr>
-          <w:i/>
-        </w:rPr>
-        <w:t>kurzívou</w:t>
-      </w:r>
-      <w:r>
-        <w:t xml:space="preserve"> nepoužívat </w:t>
-      </w:r>
-      <w:r>
-        <w:rPr>
-          <w:u w:val="single"/>
-        </w:rPr>
-        <w:t>podtržení</w:t>
-      </w:r>
-      <w:r>
-        <w:t>.</w:t>
-      </w:r>
-      <w:r>
-        <w:rPr>
-          <w:u w:val="single"/>
-        </w:rPr>
-        <w:t xml:space="preserve"> </w:t>
-      </w:r>
-      <w:r>
-        <w:t>Používat jednotnou barvu písma, doporučuje se černá.</w:t>
-      </w:r>
-    </w:p>
-    <w:p>
-      <w:pPr>
-        <w:pStyle w:val="Heading3"/>
-      </w:pPr>
-      <w:bookmarkStart w:id="141" w:name="_Toc147495631"/>
-      <w:r>
-        <w:t>Členění textu</w:t>
-      </w:r>
-      <w:bookmarkEnd w:id="141"/>
-    </w:p>
-    <w:p>
-      <w:r>
-        <w:t>Z</w:t>
-      </w:r>
-      <w:r>
-        <w:t>arovnání textu do blo</w:t>
-      </w:r>
-      <w:r>
-        <w:t>k</w:t>
-      </w:r>
-      <w:r>
-        <w:t>u (vpravo i vlevo). Nepoužívat odsazení textu. Číslování kapitol od čísla 1. Za nadpisy kapitol se neuvádí dvojtečka, ani tečka, ani zdroj. Hlavní kapitoly začínají na nové stránce. Ostatní podkapitoly se oddělují od konce předcházející kapitol</w:t>
-      </w:r>
-      <w:r>
-        <w:t>y</w:t>
-      </w:r>
-      <w:r>
-        <w:t xml:space="preserve"> mezerou o velikosti 12 </w:t>
-      </w:r>
-      <w:r>
-        <w:t>b</w:t>
-      </w:r>
-      <w:r>
-        <w:t>odů</w:t>
-      </w:r>
-      <w:r>
-        <w:t>.</w:t>
-      </w:r>
-      <w:r>
-        <w:t xml:space="preserve"> </w:t>
-      </w:r>
-    </w:p>
-    <w:p>
-      <w:pPr>
-        <w:pStyle w:val="Heading3"/>
-      </w:pPr>
-      <w:bookmarkStart w:id="142" w:name="_Toc147495632"/>
-      <w:r>
-        <w:t>Číslování stran</w:t>
-      </w:r>
-      <w:bookmarkEnd w:id="142"/>
-    </w:p>
-    <w:p>
-      <w:pPr>
-        <w:rPr>
-          <w:color w:val="010302"/>
-        </w:rPr>
-      </w:pPr>
-      <w:r>
-        <w:t>Stran</w:t>
-      </w:r>
-      <w:r>
-        <w:rPr>
-          <w:spacing w:val="-5"/>
-        </w:rPr>
-        <w:t>y</w:t>
-      </w:r>
-      <w:r>
-        <w:rPr>
-          <w:spacing w:val="24"/>
-        </w:rPr>
-        <w:t xml:space="preserve"> </w:t>
-      </w:r>
-      <w:r>
-        <w:t>číslovat</w:t>
-      </w:r>
-      <w:r>
-        <w:rPr>
-          <w:spacing w:val="24"/>
-        </w:rPr>
-        <w:t xml:space="preserve"> </w:t>
-      </w:r>
-      <w:r>
-        <w:t>dole</w:t>
-      </w:r>
-      <w:r>
-        <w:rPr>
-          <w:spacing w:val="24"/>
-        </w:rPr>
-        <w:t xml:space="preserve"> </w:t>
-      </w:r>
-      <w:r>
-        <w:t>uprostřed.</w:t>
-      </w:r>
-      <w:r>
-        <w:rPr>
-          <w:spacing w:val="24"/>
-        </w:rPr>
-        <w:t xml:space="preserve"> </w:t>
-      </w:r>
-      <w:r>
-        <w:t>Stran</w:t>
-      </w:r>
-      <w:r>
-        <w:rPr>
-          <w:spacing w:val="-5"/>
-        </w:rPr>
-        <w:t>y</w:t>
-      </w:r>
-      <w:r>
-        <w:rPr>
-          <w:spacing w:val="24"/>
-        </w:rPr>
-        <w:t xml:space="preserve"> </w:t>
-      </w:r>
-      <w:r>
-        <w:t>se</w:t>
-      </w:r>
-      <w:r>
-        <w:rPr>
-          <w:spacing w:val="24"/>
-        </w:rPr>
-        <w:t xml:space="preserve"> </w:t>
-      </w:r>
-      <w:r>
-        <w:t>počítají</w:t>
-      </w:r>
-      <w:r>
-        <w:rPr>
-          <w:spacing w:val="24"/>
-        </w:rPr>
-        <w:t xml:space="preserve"> </w:t>
-      </w:r>
-      <w:r>
-        <w:t>od</w:t>
-      </w:r>
-      <w:r>
-        <w:rPr>
-          <w:spacing w:val="24"/>
-        </w:rPr>
-        <w:t xml:space="preserve"> </w:t>
-      </w:r>
-      <w:r>
-        <w:t>titulního</w:t>
-      </w:r>
-      <w:r>
-        <w:rPr>
-          <w:spacing w:val="21"/>
-        </w:rPr>
-        <w:t xml:space="preserve"> </w:t>
-      </w:r>
-      <w:r>
-        <w:t>listu</w:t>
-      </w:r>
-      <w:r>
-        <w:rPr>
-          <w:spacing w:val="-3"/>
-        </w:rPr>
-        <w:t>,</w:t>
-      </w:r>
-      <w:r>
-        <w:rPr>
-          <w:spacing w:val="24"/>
-        </w:rPr>
-        <w:t xml:space="preserve"> </w:t>
-      </w:r>
-      <w:r>
-        <w:t>uvádějí</w:t>
-      </w:r>
-      <w:r>
-        <w:rPr>
-          <w:spacing w:val="24"/>
-        </w:rPr>
-        <w:t xml:space="preserve"> </w:t>
-      </w:r>
-      <w:r>
-        <w:t>se</w:t>
-      </w:r>
-      <w:r>
-        <w:rPr>
-          <w:spacing w:val="24"/>
-        </w:rPr>
-        <w:t xml:space="preserve"> </w:t>
-      </w:r>
-      <w:r>
-        <w:t>však</w:t>
-      </w:r>
-      <w:r>
-        <w:rPr>
-          <w:spacing w:val="24"/>
-        </w:rPr>
-        <w:t xml:space="preserve"> </w:t>
-      </w:r>
-      <w:r>
-        <w:t>až</w:t>
-      </w:r>
-      <w:r>
-        <w:rPr>
-          <w:spacing w:val="24"/>
-        </w:rPr>
-        <w:t xml:space="preserve"> </w:t>
-      </w:r>
-      <w:r>
-        <w:t>od vlastního textu (počínaje úvodem) – ted</w:t>
-      </w:r>
-      <w:r>
-        <w:rPr>
-          <w:spacing w:val="-5"/>
-        </w:rPr>
-        <w:t>y</w:t>
-      </w:r>
-      <w:r>
-        <w:t xml:space="preserve"> první uváděné číslo může b</w:t>
-      </w:r>
-      <w:r>
-        <w:rPr>
-          <w:spacing w:val="-8"/>
-        </w:rPr>
-        <w:t>ý</w:t>
-      </w:r>
-      <w:r>
-        <w:t xml:space="preserve">t např. </w:t>
-      </w:r>
-      <w:r>
-        <w:t>6</w:t>
-      </w:r>
-      <w:r>
-        <w:t>.</w:t>
-      </w:r>
-    </w:p>
-    <w:p>
-      <w:pPr>
-        <w:pStyle w:val="Heading2"/>
-      </w:pPr>
-      <w:bookmarkStart w:id="143" w:name="_Toc144753399"/>
-      <w:bookmarkStart w:id="144" w:name="_Toc144746928"/>
-      <w:bookmarkStart w:id="145" w:name="_Toc515880890"/>
-      <w:bookmarkStart w:id="146" w:name="_Toc147495633"/>
-      <w:r>
-        <w:lastRenderedPageBreak/>
-        <w:t>Vytvoření obsahu</w:t>
-      </w:r>
-      <w:bookmarkEnd w:id="143"/>
-      <w:bookmarkEnd w:id="144"/>
-      <w:bookmarkEnd w:id="145"/>
-      <w:bookmarkEnd w:id="146"/>
-    </w:p>
-    <w:p>
-      <w:pPr>
-        <w:rPr>
-          <w:rFonts w:eastAsiaTheme="minorEastAsia"/>
-        </w:rPr>
-      </w:pPr>
-      <w:r>
-        <w:rPr>
-          <w:rFonts w:eastAsiaTheme="minorEastAsia"/>
-        </w:rPr>
-        <w:t xml:space="preserve">Obsah se tvoří automaticky dle užitých stylů. Styly </w:t>
-      </w:r>
-      <w:r>
-        <w:rPr>
-          <w:rFonts w:eastAsiaTheme="minorEastAsia"/>
-          <w:i/>
-        </w:rPr>
-        <w:t>Nadpis 1</w:t>
-      </w:r>
-      <w:r>
-        <w:rPr>
-          <w:rFonts w:eastAsiaTheme="minorEastAsia"/>
-        </w:rPr>
-        <w:t xml:space="preserve">, </w:t>
-      </w:r>
-      <w:r>
-        <w:rPr>
-          <w:rFonts w:eastAsiaTheme="minorEastAsia"/>
-          <w:i/>
-        </w:rPr>
-        <w:t>Nadpis 2</w:t>
-      </w:r>
-      <w:r>
-        <w:rPr>
-          <w:rFonts w:eastAsiaTheme="minorEastAsia"/>
-        </w:rPr>
-        <w:t xml:space="preserve"> a </w:t>
-      </w:r>
-      <w:r>
-        <w:rPr>
-          <w:rFonts w:eastAsiaTheme="minorEastAsia"/>
-          <w:i/>
-        </w:rPr>
-        <w:t xml:space="preserve">Nadpis 3 </w:t>
-      </w:r>
-      <w:r>
-        <w:rPr>
-          <w:rFonts w:eastAsiaTheme="minorEastAsia"/>
-        </w:rPr>
-        <w:t xml:space="preserve">slouží k víceúrovňovému vrstvení kapitol. Styl </w:t>
-      </w:r>
-      <w:proofErr w:type="spellStart"/>
-      <w:r>
-        <w:rPr>
-          <w:rFonts w:eastAsiaTheme="minorEastAsia"/>
-          <w:i/>
-        </w:rPr>
-        <w:t>NadpisBezObs</w:t>
-      </w:r>
-      <w:proofErr w:type="spellEnd"/>
-      <w:r>
-        <w:rPr>
-          <w:rFonts w:eastAsiaTheme="minorEastAsia"/>
-        </w:rPr>
-        <w:t xml:space="preserve"> se v obsahu nezobrazí (viz strana 4, 5 – nadpisy nejsou v obsahu). Z hlediska přehlednosti není doporučeno využívat více než tři úrovně nadpisů. Pro projevení změn je nutné obsah ručně aktualizovat. </w:t>
-      </w:r>
-    </w:p>
-    <w:p>
-      <w:pPr>
-        <w:keepNext/>
-      </w:pPr>
-      <w:r>
-        <w:rPr>
-          <w:noProof/>
-        </w:rPr>
-        <w:drawing>
-          <wp:inline distT="0" distB="0" distL="0" distR="0" wp14:anchorId="133ACF1B" wp14:editId="1603A125">
-            <wp:extent cx="5219700" cy="4191000"/>
-            <wp:effectExtent l="0" t="0" r="0" b="0"/>
-            <wp:docPr id="69" name="Obrázek 69"/>
-            <wp:cNvGraphicFramePr>
-              <a:graphicFrameLocks xmlns:a="http://schemas.openxmlformats.org/drawingml/2006/main" noChangeAspect="1"/>
-            </wp:cNvGraphicFramePr>
-            <a:graphic xmlns:a="http://schemas.openxmlformats.org/drawingml/2006/main">
-              <a:graphicData uri="http://schemas.openxmlformats.org/drawingml/2006/picture">
-                <pic:pic xmlns:pic="http://schemas.openxmlformats.org/drawingml/2006/picture">
-                  <pic:nvPicPr>
-                    <pic:cNvPr id="0" name="Picture 1"/>
-                    <pic:cNvPicPr>
-                      <a:picLocks noChangeAspect="1" noChangeArrowheads="1"/>
-                    </pic:cNvPicPr>
-                  </pic:nvPicPr>
-                  <pic:blipFill>
-                    <a:blip r:embed="rId10">
-                      <a:extLst>
-                        <a:ext uri="{28A0092B-C50C-407E-A947-70E740481C1C}">
-                          <a14:useLocalDpi xmlns:a14="http://schemas.microsoft.com/office/drawing/2010/main" val="0"/>
-                        </a:ext>
-                      </a:extLst>
-                    </a:blip>
-                    <a:srcRect/>
-                    <a:stretch>
-                      <a:fillRect/>
-                    </a:stretch>
-                  </pic:blipFill>
-                  <pic:spPr bwMode="auto">
-                    <a:xfrm>
-                      <a:off x="0" y="0"/>
-                      <a:ext cx="5219700" cy="4191000"/>
-                    </a:xfrm>
-                    <a:prstGeom prst="rect">
-                      <a:avLst/>
-                    </a:prstGeom>
-                    <a:noFill/>
-                    <a:ln>
-                      <a:noFill/>
-                    </a:ln>
-                  </pic:spPr>
-                </pic:pic>
-              </a:graphicData>
-            </a:graphic>
-          </wp:inline>
-        </w:drawing>
-      </w:r>
-    </w:p>
-    <w:p>
-      <w:pPr>
-        <w:pStyle w:val="Caption"/>
-      </w:pPr>
-      <w:bookmarkStart w:id="147" w:name="_Toc147493613"/>
-      <w:bookmarkStart w:id="148" w:name="_Toc147493921"/>
-      <w:r>
-        <w:t xml:space="preserve">Obr. </w:t>
-      </w:r>
-      <w:fldSimple w:instr=" STYLEREF 1 \s ">
-        <w:r>
-          <w:rPr>
-            <w:noProof/>
-          </w:rPr>
-          <w:t>2</w:t>
-        </w:r>
-      </w:fldSimple>
-      <w:r>
-        <w:t>.</w:t>
-      </w:r>
-      <w:fldSimple w:instr=" SEQ Obr. \* ARABIC \s 1 ">
-        <w:r>
-          <w:rPr>
-            <w:noProof/>
-          </w:rPr>
-          <w:t>1</w:t>
-        </w:r>
-      </w:fldSimple>
-      <w:r>
-        <w:t xml:space="preserve"> Obsah</w:t>
-      </w:r>
-      <w:bookmarkEnd w:id="147"/>
-      <w:bookmarkEnd w:id="148"/>
-    </w:p>
-    <w:p>
-      <w:r>
-        <w:t>Text obsahu se píše od jednotné svislice (se zřetelem k nejdelšímu číselnému označení).</w:t>
-      </w:r>
-    </w:p>
-    <w:p>
-      <w:pPr>
-        <w:pStyle w:val="Heading2"/>
-      </w:pPr>
-      <w:bookmarkStart w:id="149" w:name="_Toc144753400"/>
-      <w:bookmarkStart w:id="150" w:name="_Toc144746929"/>
-      <w:bookmarkStart w:id="151" w:name="_Toc515880891"/>
-      <w:bookmarkStart w:id="152" w:name="_Toc147495634"/>
-      <w:r>
-        <w:rPr>
-          <w:rFonts w:eastAsiaTheme="minorEastAsia"/>
-        </w:rPr>
-        <w:t>Psaní úvodu</w:t>
-      </w:r>
-      <w:bookmarkEnd w:id="149"/>
-      <w:bookmarkEnd w:id="150"/>
-      <w:bookmarkEnd w:id="151"/>
-      <w:bookmarkEnd w:id="152"/>
-    </w:p>
-    <w:p>
-      <w:pPr>
-        <w:rPr>
-          <w:rFonts w:eastAsiaTheme="minorEastAsia"/>
-        </w:rPr>
-      </w:pPr>
-      <w:r>
-        <w:rPr>
-          <w:rFonts w:eastAsiaTheme="minorEastAsia"/>
-        </w:rPr>
-        <w:t>Úvod může být osobitějšího rázu. První odstavec by měl obsahovat motivaci či důvod, který autora přiměl k volbě daného tématu s ohledem na přínos práce. V dalších odstavcích může být popsán obsah jednotlivých kapitol.</w:t>
-      </w:r>
-    </w:p>
-    <w:p>
-      <w:pPr>
-        <w:pStyle w:val="Heading2"/>
-        <w:rPr>
-          <w:rFonts w:eastAsiaTheme="minorEastAsia"/>
-        </w:rPr>
-      </w:pPr>
-      <w:bookmarkStart w:id="153" w:name="_Toc144753401"/>
-      <w:bookmarkStart w:id="154" w:name="_Toc144746930"/>
-      <w:bookmarkStart w:id="155" w:name="_Toc515880892"/>
-      <w:bookmarkStart w:id="156" w:name="_Toc147495635"/>
-      <w:r>
-        <w:rPr>
-          <w:rFonts w:eastAsiaTheme="minorEastAsia"/>
-        </w:rPr>
-        <w:lastRenderedPageBreak/>
-        <w:t>Struktura odstavců</w:t>
-      </w:r>
-      <w:bookmarkEnd w:id="153"/>
-      <w:bookmarkEnd w:id="154"/>
-      <w:bookmarkEnd w:id="155"/>
-      <w:bookmarkEnd w:id="156"/>
-    </w:p>
-    <w:p>
-      <w:r>
-        <w:t>V případě, že věta vychází se spojkou na konci řádku, je spojka vždy přesunuta pomocí Shift + Enter na následující řádek. Hodnoty s jednotkami musí mít mezi číslem a</w:t>
-      </w:r>
-      <w:r>
-        <w:t> </w:t>
-      </w:r>
-      <w:r>
-        <w:t>označením jednotky jednu mezeru. To lze uskutečnit pomocí Shift + Ctrl + Mezerník (tzv. pevná mezera).</w:t>
-      </w:r>
-    </w:p>
-    <w:p>
-      <w:pPr>
-        <w:rPr>
-          <w:rFonts w:eastAsiaTheme="minorEastAsia"/>
-        </w:rPr>
-      </w:pPr>
-      <w:r>
-        <w:rPr>
-          <w:rFonts w:eastAsiaTheme="minorEastAsia"/>
-        </w:rPr>
-        <w:t xml:space="preserve">Text práce by měl být napsán v neutrální formě, tj. ve 3. osobě v trpném rodě. V textu by se neměli objevovat slangové výrazy, citově zabarvená slova ani podmiňovací způsob (s výjimkou je-li, uvažujeme-li apod.). Autor by se měl vyhnout přílišnému opakování slov či užívání nadbytečných výrazů. </w:t>
-      </w:r>
-    </w:p>
-    <w:p>
-      <w:r>
-        <w:t>Forma textu:</w:t>
-      </w:r>
-    </w:p>
-    <w:p>
-      <w:pPr>
-        <w:pStyle w:val="Odrky"/>
-      </w:pPr>
-      <w:r>
-        <w:t>v neurčité formě (bylo zjištěno, navrhuje se…);</w:t>
-      </w:r>
-    </w:p>
-    <w:p>
-      <w:pPr>
-        <w:pStyle w:val="Odrky"/>
-      </w:pPr>
-      <w:r>
-        <w:t>v 1.  osobě jednotného čísla (zjistil jsem, navrhuji …) – zvláště vhodné v kapitolách, které jsou vlastní prací autora.</w:t>
-      </w:r>
-    </w:p>
-    <w:p>
-      <w:pPr>
-        <w:pStyle w:val="Heading2"/>
-        <w:rPr>
-          <w:rFonts w:eastAsiaTheme="minorEastAsia"/>
-        </w:rPr>
-      </w:pPr>
-      <w:bookmarkStart w:id="157" w:name="_Toc144753402"/>
-      <w:bookmarkStart w:id="158" w:name="_Toc144746931"/>
-      <w:bookmarkStart w:id="159" w:name="_Toc515880893"/>
-      <w:bookmarkStart w:id="160" w:name="_Toc147495636"/>
-      <w:r>
-        <w:rPr>
-          <w:rFonts w:eastAsiaTheme="minorEastAsia"/>
-        </w:rPr>
-        <w:t>Obrázky, tabulky a rovnice</w:t>
-      </w:r>
-      <w:bookmarkEnd w:id="157"/>
-      <w:bookmarkEnd w:id="158"/>
-      <w:bookmarkEnd w:id="159"/>
-      <w:bookmarkEnd w:id="160"/>
-    </w:p>
-    <w:p>
-      <w:r>
-        <w:t>Popisek obrázku a tabulky se vkládá kliknutím pravého tlačítka myši na objekt a</w:t>
-      </w:r>
-      <w:r>
-        <w:t> </w:t>
-      </w:r>
-      <w:r>
-        <w:t xml:space="preserve">výběrem možnosti </w:t>
-      </w:r>
-      <w:r>
-        <w:rPr>
-          <w:i/>
-        </w:rPr>
-        <w:t>Vložit titulek</w:t>
-      </w:r>
-      <w:r>
-        <w:t>. Následně je vybrán typ objektu (</w:t>
-      </w:r>
-      <w:r>
-        <w:rPr>
-          <w:i/>
-        </w:rPr>
-        <w:t>Tab.</w:t>
-      </w:r>
-      <w:r>
-        <w:t xml:space="preserve"> nebo </w:t>
-      </w:r>
-      <w:r>
-        <w:rPr>
-          <w:i/>
-        </w:rPr>
-        <w:t>Obr.</w:t>
-      </w:r>
-      <w:r>
-        <w:t>) a</w:t>
-      </w:r>
-      <w:r>
-        <w:t> </w:t>
-      </w:r>
-      <w:r>
-        <w:t xml:space="preserve">jeho poloha (obrázky pod objekt, tabulky nad objekt). Styl popisku je Times New Roman 11 kurzíva uprostřed. Seznamy obrázků a tabulek na konci dokumentu jsou automaticky vygenerovány. Obrázky a tabulky mají vždy i slovní popis a rovnice jsou bez slovního popisu. </w:t>
-      </w:r>
-      <w:r>
-        <w:t xml:space="preserve">Za titulek obrázku nepatří tečka. </w:t>
-      </w:r>
-      <w:r>
-        <w:fldChar w:fldCharType="begin"/>
-      </w:r>
-      <w:r>
-        <w:instrText xml:space="preserve"> REF _Ref147317991 \r \h </w:instrText>
-      </w:r>
-      <w:r>
-        <w:fldChar w:fldCharType="separate"/>
-      </w:r>
-      <w:r>
-        <w:t>[3]</w:t>
-      </w:r>
-      <w:r>
-        <w:fldChar w:fldCharType="end"/>
-      </w:r>
-      <w:r>
-        <w:t xml:space="preserve"> </w:t>
-      </w:r>
-      <w:r>
-        <w:t>Číslování obrázků, tabulek a</w:t>
-      </w:r>
-      <w:r>
-        <w:t> </w:t>
-      </w:r>
-      <w:r>
-        <w:t xml:space="preserve">rovnic je provedeno dle </w:t>
-      </w:r>
-      <w:r>
-        <w:rPr>
-          <w:b/>
-        </w:rPr>
-        <w:t>hlavní kapitoly</w:t>
-      </w:r>
-      <w:r>
-        <w:t xml:space="preserve">, v níž se vyskytují a jejich pořadí v této kapitole. Nástroj </w:t>
-      </w:r>
-      <w:r>
-        <w:rPr>
-          <w:i/>
-        </w:rPr>
-        <w:t>Vložit Titulek</w:t>
-      </w:r>
-      <w:r>
-        <w:t xml:space="preserve"> čísluje popisky obrázků a tabulek automaticky</w:t>
-      </w:r>
-      <w:r>
-        <w:t xml:space="preserve">. </w:t>
-      </w:r>
-      <w:r>
-        <w:t xml:space="preserve">V případě že dojde k editaci, odstranění nebo přesunu již existujícího popisku je nutné dokument aktualizovat. Pro samotné vkládání rovnic je užit nástroj </w:t>
-      </w:r>
-      <w:r>
-        <w:rPr>
-          <w:i/>
-        </w:rPr>
-        <w:t>Rovnice</w:t>
-      </w:r>
-      <w:r>
-        <w:t xml:space="preserve"> v záložce </w:t>
-      </w:r>
-      <w:r>
-        <w:rPr>
-          <w:i/>
-        </w:rPr>
-        <w:t>Vložení</w:t>
-      </w:r>
-      <w:r>
-        <w:t xml:space="preserve"> (rovnice jsou vždy psány kurzívou). </w:t>
-      </w:r>
-    </w:p>
-    <w:p/>
-    <w:tbl>
-      <w:tblPr>
-        <w:tblStyle w:val="TableGrid"/>
-        <w:tblW w:w="8463" w:type="dxa"/>
-        <w:tblInd w:w="0" w:type="dxa"/>
-        <w:tblBorders>
-          <w:top w:val="none" w:sz="0" w:space="0" w:color="auto"/>
-          <w:left w:val="none" w:sz="0" w:space="0" w:color="auto"/>
-          <w:bottom w:val="none" w:sz="0" w:space="0" w:color="auto"/>
-          <w:right w:val="none" w:sz="0" w:space="0" w:color="auto"/>
-          <w:insideH w:val="none" w:sz="0" w:space="0" w:color="auto"/>
-          <w:insideV w:val="none" w:sz="0" w:space="0" w:color="auto"/>
-        </w:tblBorders>
-        <w:tblLayout w:type="fixed"/>
-        <w:tblCellMar>
-          <w:top w:w="170" w:type="dxa"/>
-        </w:tblCellMar>
-        <w:tblLook w:val="04A0" w:firstRow="1" w:lastRow="0" w:firstColumn="1" w:lastColumn="0" w:noHBand="0" w:noVBand="1"/>
-      </w:tblPr>
-      <w:tblGrid>
-        <w:gridCol w:w="6946"/>
-        <w:gridCol w:w="1517"/>
-      </w:tblGrid>
-      <w:tr>
-        <w:tc>
-          <w:tcPr>
-            <w:tcW w:w="6946" w:type="dxa"/>
-            <w:hideMark/>
-          </w:tcPr>
-          <w:p>
-            <w:pPr>
-              <w:rPr>
-                <w:rFonts w:eastAsia="Calibri"/>
-              </w:rPr>
-            </w:pPr>
-            <m:oMathPara>
-              <m:oMath>
-                <m:r>
-                  <w:rPr>
-                    <w:rFonts w:ascii="Cambria Math" w:hAnsi="Cambria Math"/>
-                  </w:rPr>
-                  <m:t>dS</m:t>
-                </m:r>
-                <m:r>
-                  <m:rPr>
-                    <m:sty m:val="p"/>
-                  </m:rPr>
-                  <w:rPr>
-                    <w:rFonts w:ascii="Cambria Math" w:hAnsi="Cambria Math"/>
-                  </w:rPr>
-                  <m:t>=</m:t>
-                </m:r>
-                <m:f>
-                  <m:fPr>
-                    <m:ctrlPr>
-                      <w:rPr>
-                        <w:rFonts w:ascii="Cambria Math" w:hAnsi="Cambria Math"/>
-                      </w:rPr>
-                    </m:ctrlPr>
-                  </m:fPr>
-                  <m:num>
-                    <m:r>
-                      <w:rPr>
-                        <w:rFonts w:ascii="Cambria Math" w:hAnsi="Cambria Math"/>
-                      </w:rPr>
-                      <m:t>dQ</m:t>
-                    </m:r>
-                  </m:num>
-                  <m:den>
-                    <m:r>
-                      <w:rPr>
-                        <w:rFonts w:ascii="Cambria Math" w:hAnsi="Cambria Math"/>
-                      </w:rPr>
-                      <m:t>T</m:t>
-                    </m:r>
-                  </m:den>
-                </m:f>
-                <m:r>
-                  <m:rPr>
-                    <m:sty m:val="p"/>
-                  </m:rPr>
-                  <w:rPr>
-                    <w:rFonts w:ascii="Cambria Math" w:eastAsiaTheme="minorEastAsia" w:hAnsi="Cambria Math"/>
-                  </w:rPr>
-                  <m:t>⟹∆</m:t>
-                </m:r>
-                <m:r>
-                  <w:rPr>
-                    <w:rFonts w:ascii="Cambria Math" w:eastAsiaTheme="minorEastAsia" w:hAnsi="Cambria Math"/>
-                  </w:rPr>
-                  <m:t>S</m:t>
-                </m:r>
-                <m:r>
-                  <m:rPr>
-                    <m:sty m:val="p"/>
-                  </m:rPr>
-                  <w:rPr>
-                    <w:rFonts w:ascii="Cambria Math" w:eastAsiaTheme="minorEastAsia" w:hAnsi="Cambria Math"/>
-                  </w:rPr>
-                  <m:t>=</m:t>
-                </m:r>
-                <m:nary>
-                  <m:naryPr>
-                    <m:limLoc m:val="subSup"/>
-                    <m:ctrlPr>
-                      <w:rPr>
-                        <w:rFonts w:ascii="Cambria Math" w:eastAsiaTheme="minorEastAsia" w:hAnsi="Cambria Math"/>
-                      </w:rPr>
-                    </m:ctrlPr>
-                  </m:naryPr>
-                  <m:sub>
-                    <m:r>
-                      <m:rPr>
-                        <m:sty m:val="p"/>
-                      </m:rPr>
-                      <w:rPr>
-                        <w:rFonts w:ascii="Cambria Math" w:eastAsiaTheme="minorEastAsia" w:hAnsi="Cambria Math"/>
-                      </w:rPr>
-                      <m:t>1</m:t>
-                    </m:r>
-                  </m:sub>
-                  <m:sup>
-                    <m:r>
-                      <m:rPr>
-                        <m:sty m:val="p"/>
-                      </m:rPr>
-                      <w:rPr>
-                        <w:rFonts w:ascii="Cambria Math" w:eastAsiaTheme="minorEastAsia" w:hAnsi="Cambria Math"/>
-                      </w:rPr>
-                      <m:t>2</m:t>
-                    </m:r>
-                  </m:sup>
-                  <m:e>
-                    <m:f>
-                      <m:fPr>
-                        <m:ctrlPr>
-                          <w:rPr>
-                            <w:rFonts w:ascii="Cambria Math" w:eastAsiaTheme="minorEastAsia" w:hAnsi="Cambria Math"/>
-                          </w:rPr>
-                        </m:ctrlPr>
-                      </m:fPr>
-                      <m:num>
-                        <m:r>
-                          <m:rPr>
-                            <m:sty m:val="p"/>
-                          </m:rPr>
-                          <w:rPr>
-                            <w:rFonts w:ascii="Cambria Math" w:eastAsiaTheme="minorEastAsia" w:hAnsi="Cambria Math"/>
-                          </w:rPr>
-                          <m:t>1</m:t>
-                        </m:r>
-                      </m:num>
-                      <m:den>
-                        <m:r>
-                          <w:rPr>
-                            <w:rFonts w:ascii="Cambria Math" w:eastAsiaTheme="minorEastAsia" w:hAnsi="Cambria Math"/>
-                          </w:rPr>
-                          <m:t>T</m:t>
-                        </m:r>
-                      </m:den>
-                    </m:f>
-                    <m:r>
-                      <w:rPr>
-                        <w:rFonts w:ascii="Cambria Math" w:eastAsiaTheme="minorEastAsia" w:hAnsi="Cambria Math"/>
-                      </w:rPr>
-                      <m:t>dQ</m:t>
-                    </m:r>
-                  </m:e>
-                </m:nary>
-              </m:oMath>
-            </m:oMathPara>
-          </w:p>
-        </w:tc>
-        <w:tc>
-          <w:tcPr>
-            <w:tcW w:w="1517" w:type="dxa"/>
-            <w:vAlign w:val="center"/>
-            <w:hideMark/>
-          </w:tcPr>
-          <w:p>
-            <w:pPr>
-              <w:pStyle w:val="Rovnice"/>
-              <w:ind w:firstLine="0"/>
-            </w:pPr>
-          </w:p>
-          <w:p>
-            <w:pPr>
-              <w:pStyle w:val="Pokraovn"/>
-            </w:pPr>
-          </w:p>
-        </w:tc>
-      </w:tr>
-    </w:tbl>
-    <w:p>
-      <w:pPr>
-        <w:rPr>
-          <w:noProof/>
-        </w:rPr>
-      </w:pPr>
-      <w:r>
-        <w:rPr>
-          <w:noProof/>
-        </w:rPr>
-        <w:lastRenderedPageBreak/>
-        <w:t>Vzorec pro měření entropie</w:t>
-      </w:r>
-      <w:r>
-        <w:rPr>
-          <w:noProof/>
-        </w:rPr>
-        <w:t>. Rovnice jsou bez slovního popisu.</w:t>
-      </w:r>
-    </w:p>
-    <w:p>
-      <w:pPr>
-        <w:keepNext/>
-      </w:pPr>
-      <w:r>
-        <w:rPr>
-          <w:noProof/>
-        </w:rPr>
-        <w:drawing>
-          <wp:inline distT="0" distB="0" distL="0" distR="0" wp14:anchorId="694589AA" wp14:editId="2BBF379E">
-            <wp:extent cx="4697730" cy="3740150"/>
-            <wp:effectExtent l="0" t="0" r="7620" b="0"/>
-            <wp:docPr id="64" name="Obrázek 64" descr="https://i.stack.imgur.com/yBqXs.png"/>
-            <wp:cNvGraphicFramePr/>
-            <a:graphic xmlns:a="http://schemas.openxmlformats.org/drawingml/2006/main">
-              <a:graphicData uri="http://schemas.openxmlformats.org/drawingml/2006/picture">
-                <pic:pic xmlns:pic="http://schemas.openxmlformats.org/drawingml/2006/picture">
-                  <pic:nvPicPr>
-                    <pic:cNvPr id="64" name="Obrázek 64" descr="https://i.stack.imgur.com/yBqXs.png"/>
-                    <pic:cNvPicPr/>
-                  </pic:nvPicPr>
-                  <pic:blipFill>
-                    <a:blip r:embed="rId11">
-                      <a:extLst>
-                        <a:ext uri="{28A0092B-C50C-407E-A947-70E740481C1C}">
-                          <a14:useLocalDpi xmlns:a14="http://schemas.microsoft.com/office/drawing/2010/main" val="0"/>
-                        </a:ext>
-                      </a:extLst>
-                    </a:blip>
-                    <a:srcRect/>
-                    <a:stretch>
-                      <a:fillRect/>
-                    </a:stretch>
-                  </pic:blipFill>
-                  <pic:spPr bwMode="auto">
-                    <a:xfrm>
-                      <a:off x="0" y="0"/>
-                      <a:ext cx="4697730" cy="3740150"/>
-                    </a:xfrm>
-                    <a:prstGeom prst="rect">
-                      <a:avLst/>
-                    </a:prstGeom>
-                    <a:noFill/>
-                    <a:ln>
-                      <a:noFill/>
-                    </a:ln>
-                  </pic:spPr>
-                </pic:pic>
-              </a:graphicData>
-            </a:graphic>
-          </wp:inline>
-        </w:drawing>
-      </w:r>
-    </w:p>
-    <w:p>
-      <w:pPr>
-        <w:pStyle w:val="Caption"/>
-      </w:pPr>
-      <w:bookmarkStart w:id="161" w:name="_Toc147493614"/>
-      <w:bookmarkStart w:id="162" w:name="_Toc147493922"/>
-      <w:r>
-        <w:t xml:space="preserve">Obr. </w:t>
-      </w:r>
-      <w:fldSimple w:instr=" STYLEREF 1 \s ">
-        <w:r>
-          <w:rPr>
-            <w:noProof/>
-          </w:rPr>
-          <w:t>2</w:t>
-        </w:r>
-      </w:fldSimple>
-      <w:r>
-        <w:t>.</w:t>
-      </w:r>
-      <w:fldSimple w:instr=" SEQ Obr. \* ARABIC \s 1 ">
-        <w:r>
-          <w:rPr>
-            <w:noProof/>
-          </w:rPr>
-          <w:t>2</w:t>
-        </w:r>
-      </w:fldSimple>
-      <w:r>
-        <w:t xml:space="preserve"> Příklad umístění legendy obrázku</w:t>
-      </w:r>
-      <w:bookmarkEnd w:id="161"/>
-      <w:bookmarkEnd w:id="162"/>
-    </w:p>
-    <w:p>
-      <w:r>
-        <w:t>Titulek k</w:t>
-      </w:r>
-      <w:r>
-        <w:t>e</w:t>
-      </w:r>
-      <w:r>
-        <w:t> grafu a obrázku se píše pod objekt.</w:t>
-      </w:r>
-    </w:p>
-    <w:p>
-      <w:pPr>
-        <w:pStyle w:val="Caption"/>
-      </w:pPr>
-      <w:bookmarkStart w:id="163" w:name="_Toc147493615"/>
-      <w:r>
-        <w:t xml:space="preserve">Tab. </w:t>
-      </w:r>
-      <w:fldSimple w:instr=" STYLEREF 1 \s ">
-        <w:r>
-          <w:rPr>
-            <w:noProof/>
-          </w:rPr>
-          <w:t>2</w:t>
-        </w:r>
-      </w:fldSimple>
-      <w:r>
-        <w:t>.</w:t>
-      </w:r>
-      <w:fldSimple w:instr=" SEQ Tab. \* ARABIC \s 1 ">
-        <w:r>
-          <w:rPr>
-            <w:noProof/>
-          </w:rPr>
-          <w:t>1</w:t>
-        </w:r>
-      </w:fldSimple>
-      <w:r>
-        <w:t xml:space="preserve"> Legenda k tabulce</w:t>
-      </w:r>
-      <w:bookmarkEnd w:id="163"/>
-    </w:p>
-    <w:tbl>
-      <w:tblPr>
-        <w:tblStyle w:val="GridTable1Light"/>
-        <w:tblW w:w="0" w:type="auto"/>
-        <w:jc w:val="center"/>
-        <w:tblLook w:val="04A0" w:firstRow="1" w:lastRow="0" w:firstColumn="1" w:lastColumn="0" w:noHBand="0" w:noVBand="1"/>
-      </w:tblPr>
-      <w:tblGrid>
-        <w:gridCol w:w="1642"/>
-        <w:gridCol w:w="1642"/>
-        <w:gridCol w:w="1642"/>
-        <w:gridCol w:w="1642"/>
-      </w:tblGrid>
-      <w:tr>
-        <w:trPr>
-          <w:cnfStyle w:val="100000000000" w:firstRow="1" w:lastRow="0" w:firstColumn="0" w:lastColumn="0" w:oddVBand="0" w:evenVBand="0" w:oddHBand="0" w:evenHBand="0" w:firstRowFirstColumn="0" w:firstRowLastColumn="0" w:lastRowFirstColumn="0" w:lastRowLastColumn="0"/>
-          <w:jc w:val="center"/>
-        </w:trPr>
-        <w:tc>
-          <w:tcPr>
-            <w:cnfStyle w:val="001000000000" w:firstRow="0" w:lastRow="0" w:firstColumn="1" w:lastColumn="0" w:oddVBand="0" w:evenVBand="0" w:oddHBand="0" w:evenHBand="0" w:firstRowFirstColumn="0" w:firstRowLastColumn="0" w:lastRowFirstColumn="0" w:lastRowLastColumn="0"/>
-            <w:tcW w:w="1642" w:type="dxa"/>
-          </w:tcPr>
-          <w:p>
-            <w:r>
-              <w:t>Jméno</w:t>
-            </w:r>
-          </w:p>
-        </w:tc>
-        <w:tc>
-          <w:tcPr>
-            <w:tcW w:w="1642" w:type="dxa"/>
-          </w:tcPr>
-          <w:p>
-            <w:pPr>
-              <w:cnfStyle w:val="100000000000" w:firstRow="1" w:lastRow="0" w:firstColumn="0" w:lastColumn="0" w:oddVBand="0" w:evenVBand="0" w:oddHBand="0" w:evenHBand="0" w:firstRowFirstColumn="0" w:firstRowLastColumn="0" w:lastRowFirstColumn="0" w:lastRowLastColumn="0"/>
-            </w:pPr>
-            <w:r>
-              <w:t>Příjmení</w:t>
-            </w:r>
-          </w:p>
-        </w:tc>
-        <w:tc>
-          <w:tcPr>
-            <w:tcW w:w="1642" w:type="dxa"/>
-          </w:tcPr>
-          <w:p>
-            <w:pPr>
-              <w:cnfStyle w:val="100000000000" w:firstRow="1" w:lastRow="0" w:firstColumn="0" w:lastColumn="0" w:oddVBand="0" w:evenVBand="0" w:oddHBand="0" w:evenHBand="0" w:firstRowFirstColumn="0" w:firstRowLastColumn="0" w:lastRowFirstColumn="0" w:lastRowLastColumn="0"/>
-            </w:pPr>
-            <w:r>
-              <w:t>Body</w:t>
-            </w:r>
-          </w:p>
-        </w:tc>
-        <w:tc>
-          <w:tcPr>
-            <w:tcW w:w="1642" w:type="dxa"/>
-          </w:tcPr>
-          <w:p>
-            <w:pPr>
-              <w:cnfStyle w:val="100000000000" w:firstRow="1" w:lastRow="0" w:firstColumn="0" w:lastColumn="0" w:oddVBand="0" w:evenVBand="0" w:oddHBand="0" w:evenHBand="0" w:firstRowFirstColumn="0" w:firstRowLastColumn="0" w:lastRowFirstColumn="0" w:lastRowLastColumn="0"/>
-            </w:pPr>
-            <w:r>
-              <w:t>Známka</w:t>
-            </w:r>
-          </w:p>
-        </w:tc>
-      </w:tr>
-      <w:tr>
-        <w:trPr>
-          <w:jc w:val="center"/>
-        </w:trPr>
-        <w:tc>
-          <w:tcPr>
-            <w:cnfStyle w:val="001000000000" w:firstRow="0" w:lastRow="0" w:firstColumn="1" w:lastColumn="0" w:oddVBand="0" w:evenVBand="0" w:oddHBand="0" w:evenHBand="0" w:firstRowFirstColumn="0" w:firstRowLastColumn="0" w:lastRowFirstColumn="0" w:lastRowLastColumn="0"/>
-            <w:tcW w:w="1642" w:type="dxa"/>
-          </w:tcPr>
-          <w:p>
-            <w:r>
-              <w:t>Petr</w:t>
-            </w:r>
-          </w:p>
-        </w:tc>
-        <w:tc>
-          <w:tcPr>
-            <w:tcW w:w="1642" w:type="dxa"/>
-          </w:tcPr>
-          <w:p>
-            <w:pPr>
-              <w:cnfStyle w:val="000000000000" w:firstRow="0" w:lastRow="0" w:firstColumn="0" w:lastColumn="0" w:oddVBand="0" w:evenVBand="0" w:oddHBand="0" w:evenHBand="0" w:firstRowFirstColumn="0" w:firstRowLastColumn="0" w:lastRowFirstColumn="0" w:lastRowLastColumn="0"/>
-            </w:pPr>
-            <w:r>
-              <w:t>Novák</w:t>
-            </w:r>
-          </w:p>
-        </w:tc>
-        <w:tc>
-          <w:tcPr>
-            <w:tcW w:w="1642" w:type="dxa"/>
-          </w:tcPr>
-          <w:p>
-            <w:pPr>
-              <w:cnfStyle w:val="000000000000" w:firstRow="0" w:lastRow="0" w:firstColumn="0" w:lastColumn="0" w:oddVBand="0" w:evenVBand="0" w:oddHBand="0" w:evenHBand="0" w:firstRowFirstColumn="0" w:firstRowLastColumn="0" w:lastRowFirstColumn="0" w:lastRowLastColumn="0"/>
-            </w:pPr>
-            <w:r>
-              <w:t>25</w:t>
-            </w:r>
-          </w:p>
-        </w:tc>
-        <w:tc>
-          <w:tcPr>
-            <w:tcW w:w="1642" w:type="dxa"/>
-          </w:tcPr>
-          <w:p>
-            <w:pPr>
-              <w:cnfStyle w:val="000000000000" w:firstRow="0" w:lastRow="0" w:firstColumn="0" w:lastColumn="0" w:oddVBand="0" w:evenVBand="0" w:oddHBand="0" w:evenHBand="0" w:firstRowFirstColumn="0" w:firstRowLastColumn="0" w:lastRowFirstColumn="0" w:lastRowLastColumn="0"/>
-            </w:pPr>
-            <w:r>
-              <w:t>4</w:t>
-            </w:r>
-          </w:p>
-        </w:tc>
-      </w:tr>
-      <w:tr>
-        <w:trPr>
-          <w:jc w:val="center"/>
-        </w:trPr>
-        <w:tc>
-          <w:tcPr>
-            <w:cnfStyle w:val="001000000000" w:firstRow="0" w:lastRow="0" w:firstColumn="1" w:lastColumn="0" w:oddVBand="0" w:evenVBand="0" w:oddHBand="0" w:evenHBand="0" w:firstRowFirstColumn="0" w:firstRowLastColumn="0" w:lastRowFirstColumn="0" w:lastRowLastColumn="0"/>
-            <w:tcW w:w="1642" w:type="dxa"/>
-          </w:tcPr>
-          <w:p>
-            <w:r>
-              <w:t>Karel</w:t>
-            </w:r>
-          </w:p>
-        </w:tc>
-        <w:tc>
-          <w:tcPr>
-            <w:tcW w:w="1642" w:type="dxa"/>
-          </w:tcPr>
-          <w:p>
-            <w:pPr>
-              <w:cnfStyle w:val="000000000000" w:firstRow="0" w:lastRow="0" w:firstColumn="0" w:lastColumn="0" w:oddVBand="0" w:evenVBand="0" w:oddHBand="0" w:evenHBand="0" w:firstRowFirstColumn="0" w:firstRowLastColumn="0" w:lastRowFirstColumn="0" w:lastRowLastColumn="0"/>
-            </w:pPr>
-            <w:r>
-              <w:t>Kolář</w:t>
-            </w:r>
-          </w:p>
-        </w:tc>
-        <w:tc>
-          <w:tcPr>
-            <w:tcW w:w="1642" w:type="dxa"/>
-          </w:tcPr>
-          <w:p>
-            <w:pPr>
-              <w:cnfStyle w:val="000000000000" w:firstRow="0" w:lastRow="0" w:firstColumn="0" w:lastColumn="0" w:oddVBand="0" w:evenVBand="0" w:oddHBand="0" w:evenHBand="0" w:firstRowFirstColumn="0" w:firstRowLastColumn="0" w:lastRowFirstColumn="0" w:lastRowLastColumn="0"/>
-            </w:pPr>
-            <w:r>
-              <w:t>36</w:t>
-            </w:r>
-          </w:p>
-        </w:tc>
-        <w:tc>
-          <w:tcPr>
-            <w:tcW w:w="1642" w:type="dxa"/>
-          </w:tcPr>
-          <w:p>
-            <w:pPr>
-              <w:cnfStyle w:val="000000000000" w:firstRow="0" w:lastRow="0" w:firstColumn="0" w:lastColumn="0" w:oddVBand="0" w:evenVBand="0" w:oddHBand="0" w:evenHBand="0" w:firstRowFirstColumn="0" w:firstRowLastColumn="0" w:lastRowFirstColumn="0" w:lastRowLastColumn="0"/>
-            </w:pPr>
-            <w:r>
-              <w:t>3</w:t>
-            </w:r>
-          </w:p>
-        </w:tc>
-      </w:tr>
-      <w:tr>
-        <w:trPr>
-          <w:jc w:val="center"/>
-        </w:trPr>
-        <w:tc>
-          <w:tcPr>
-            <w:cnfStyle w:val="001000000000" w:firstRow="0" w:lastRow="0" w:firstColumn="1" w:lastColumn="0" w:oddVBand="0" w:evenVBand="0" w:oddHBand="0" w:evenHBand="0" w:firstRowFirstColumn="0" w:firstRowLastColumn="0" w:lastRowFirstColumn="0" w:lastRowLastColumn="0"/>
-            <w:tcW w:w="1642" w:type="dxa"/>
-          </w:tcPr>
-          <w:p>
-            <w:r>
-              <w:t>Martin</w:t>
-            </w:r>
-          </w:p>
-        </w:tc>
-        <w:tc>
-          <w:tcPr>
-            <w:tcW w:w="1642" w:type="dxa"/>
-          </w:tcPr>
-          <w:p>
-            <w:pPr>
-              <w:cnfStyle w:val="000000000000" w:firstRow="0" w:lastRow="0" w:firstColumn="0" w:lastColumn="0" w:oddVBand="0" w:evenVBand="0" w:oddHBand="0" w:evenHBand="0" w:firstRowFirstColumn="0" w:firstRowLastColumn="0" w:lastRowFirstColumn="0" w:lastRowLastColumn="0"/>
-            </w:pPr>
-            <w:r>
-              <w:t>Pokorný</w:t>
-            </w:r>
-          </w:p>
-        </w:tc>
-        <w:tc>
-          <w:tcPr>
-            <w:tcW w:w="1642" w:type="dxa"/>
-          </w:tcPr>
-          <w:p>
-            <w:pPr>
-              <w:cnfStyle w:val="000000000000" w:firstRow="0" w:lastRow="0" w:firstColumn="0" w:lastColumn="0" w:oddVBand="0" w:evenVBand="0" w:oddHBand="0" w:evenHBand="0" w:firstRowFirstColumn="0" w:firstRowLastColumn="0" w:lastRowFirstColumn="0" w:lastRowLastColumn="0"/>
-            </w:pPr>
-            <w:r>
-              <w:t>89</w:t>
-            </w:r>
-          </w:p>
-        </w:tc>
-        <w:tc>
-          <w:tcPr>
-            <w:tcW w:w="1642" w:type="dxa"/>
-          </w:tcPr>
-          <w:p>
-            <w:pPr>
-              <w:cnfStyle w:val="000000000000" w:firstRow="0" w:lastRow="0" w:firstColumn="0" w:lastColumn="0" w:oddVBand="0" w:evenVBand="0" w:oddHBand="0" w:evenHBand="0" w:firstRowFirstColumn="0" w:firstRowLastColumn="0" w:lastRowFirstColumn="0" w:lastRowLastColumn="0"/>
-            </w:pPr>
-            <w:r>
-              <w:t>1</w:t>
-            </w:r>
-          </w:p>
-        </w:tc>
-      </w:tr>
-    </w:tbl>
-    <w:p>
-      <w:bookmarkStart w:id="164" w:name="_Toc144746932"/>
-      <w:bookmarkStart w:id="165" w:name="_Toc515880894"/>
-      <w:r>
-        <w:t>T</w:t>
-      </w:r>
-      <w:r>
-        <w:t>itulek tabulky se píše nad tabulku.</w:t>
-      </w:r>
-    </w:p>
-    <w:p>
-      <w:r>
-        <w:t>Vložený objekt musí být vždy okomentován. Je nutné napsat před a za objekt alespoň jeden odstavec textu.</w:t>
-      </w:r>
-    </w:p>
-    <w:p>
-      <w:pPr>
-        <w:pStyle w:val="Heading2"/>
-      </w:pPr>
-      <w:bookmarkStart w:id="166" w:name="_Toc147495637"/>
-      <w:r>
-        <w:lastRenderedPageBreak/>
-        <w:t>Řazení a struktura kapitol</w:t>
-      </w:r>
-      <w:bookmarkEnd w:id="164"/>
-      <w:bookmarkEnd w:id="165"/>
-      <w:bookmarkEnd w:id="166"/>
-    </w:p>
-    <w:p>
-      <w:r>
-        <w:t>Z hlediska přehlednosti každá nová kapitola (Nadpis 1) začíná na novém listu. První kapitola bývá zaměřena na rešeršní část, tedy definice pojmů, vymezení studované oblasti apod. Druhá a následující kapitoly jsou zaměřeny na řešení samotného problému.</w:t>
-      </w:r>
-    </w:p>
-    <w:p>
-      <w:pPr>
-        <w:pStyle w:val="Heading2"/>
-      </w:pPr>
-      <w:bookmarkStart w:id="167" w:name="_Toc144753404"/>
-      <w:bookmarkStart w:id="168" w:name="_Toc144746934"/>
-      <w:bookmarkStart w:id="169" w:name="_Toc515880896"/>
-      <w:bookmarkStart w:id="170" w:name="_Toc147495638"/>
-      <w:r>
-        <w:t>Závěr</w:t>
-      </w:r>
-      <w:bookmarkEnd w:id="167"/>
-      <w:bookmarkEnd w:id="168"/>
-      <w:bookmarkEnd w:id="169"/>
-      <w:bookmarkEnd w:id="170"/>
-    </w:p>
-    <w:p>
-      <w:r>
-        <w:t>Závěr obsahuje stručné s</w:t>
-      </w:r>
-      <w:r>
-        <w:t xml:space="preserve">hrnutí získaných poznatků, uvedení dalších možných postupů či řešení, hodnocení dostupné odborné literatury, ze které bylo čerpáno. </w:t>
-      </w:r>
-      <w:r>
-        <w:t>Závěr by měl obsahovat kritick</w:t>
-      </w:r>
-      <w:r>
-        <w:t>é</w:t>
-      </w:r>
-      <w:r>
-        <w:t xml:space="preserve"> </w:t>
-      </w:r>
-      <w:r>
-        <w:t>porovnání</w:t>
-      </w:r>
-      <w:r>
-        <w:t xml:space="preserve"> záměru </w:t>
-      </w:r>
-      <w:r>
-        <w:t xml:space="preserve">práce </w:t>
-      </w:r>
-      <w:r>
-        <w:t>a</w:t>
-      </w:r>
-      <w:r>
-        <w:t> </w:t>
-      </w:r>
-      <w:r>
-        <w:t xml:space="preserve">dosažených výsledků, </w:t>
-      </w:r>
-      <w:r>
-        <w:t>s</w:t>
-      </w:r>
-      <w:r>
-        <w:t xml:space="preserve">rovnání </w:t>
-      </w:r>
-      <w:r>
-        <w:t xml:space="preserve">dosažených výsledků </w:t>
-      </w:r>
-      <w:r>
-        <w:t>s</w:t>
-      </w:r>
-      <w:r>
-        <w:t> </w:t>
-      </w:r>
-      <w:r>
-        <w:t>dosud známými poznatky</w:t>
-      </w:r>
-      <w:r>
-        <w:t xml:space="preserve"> a</w:t>
-      </w:r>
-      <w:r>
-        <w:t xml:space="preserve"> </w:t>
-      </w:r>
-      <w:r>
-        <w:t>popis</w:t>
-      </w:r>
-      <w:r>
-        <w:t xml:space="preserve"> odlišnost</w:t>
-      </w:r>
-      <w:r>
-        <w:t>í</w:t>
-      </w:r>
-      <w:r>
-        <w:t xml:space="preserve"> od</w:t>
-      </w:r>
-      <w:r>
-        <w:t> </w:t>
-      </w:r>
-      <w:r>
-        <w:t>do</w:t>
-      </w:r>
-      <w:r>
-        <w:t>po</w:t>
-      </w:r>
-      <w:r>
-        <w:t>sud znám</w:t>
-      </w:r>
-      <w:r>
-        <w:t>ých skutečností</w:t>
-      </w:r>
-      <w:r>
-        <w:t xml:space="preserve">. </w:t>
-      </w:r>
-      <w:r>
-        <w:t>Závěr může naznačit praktické</w:t>
-      </w:r>
-      <w:r>
-        <w:t xml:space="preserve"> uplatnění výsledků práce. </w:t>
-      </w:r>
-    </w:p>
-    <w:p>
-      <w:pPr>
-        <w:pStyle w:val="Heading2"/>
-      </w:pPr>
-      <w:bookmarkStart w:id="171" w:name="_Toc144753405"/>
-      <w:bookmarkStart w:id="172" w:name="_Toc144746935"/>
-      <w:bookmarkStart w:id="173" w:name="_Toc515880897"/>
-      <w:bookmarkStart w:id="174" w:name="_Toc147495639"/>
-      <w:r>
-        <w:rPr>
-          <w:rFonts w:eastAsiaTheme="minorEastAsia"/>
-        </w:rPr>
-        <w:t xml:space="preserve">Seznam použitých </w:t>
-      </w:r>
-      <w:bookmarkEnd w:id="171"/>
-      <w:bookmarkEnd w:id="172"/>
-      <w:bookmarkEnd w:id="173"/>
-      <w:r>
-        <w:rPr>
-          <w:rFonts w:eastAsiaTheme="minorEastAsia"/>
-        </w:rPr>
-        <w:t>zdrojů</w:t>
-      </w:r>
-      <w:bookmarkEnd w:id="174"/>
-    </w:p>
-    <w:p>
-      <w:r>
-        <w:t xml:space="preserve">Účelem této části je zaznamenání publikací, jež byly využity v maturitní práci. </w:t>
-      </w:r>
-    </w:p>
-    <w:p>
-      <w:pPr>
-        <w:rPr>
-          <w:color w:val="010302"/>
-        </w:rPr>
-      </w:pPr>
-      <w:r>
-        <w:t>Citace</w:t>
-      </w:r>
-      <w:r>
-        <w:rPr>
-          <w:spacing w:val="33"/>
-        </w:rPr>
-        <w:t xml:space="preserve"> </w:t>
-      </w:r>
-      <w:r>
-        <w:t>se</w:t>
-      </w:r>
-      <w:r>
-        <w:rPr>
-          <w:spacing w:val="33"/>
-        </w:rPr>
-        <w:t xml:space="preserve"> </w:t>
-      </w:r>
-      <w:r>
-        <w:t>řídí</w:t>
-      </w:r>
-      <w:r>
-        <w:rPr>
-          <w:spacing w:val="33"/>
-        </w:rPr>
-        <w:t xml:space="preserve"> </w:t>
-      </w:r>
-      <w:r>
-        <w:t>normou</w:t>
-      </w:r>
-      <w:r>
-        <w:rPr>
-          <w:spacing w:val="33"/>
-        </w:rPr>
-        <w:t xml:space="preserve"> </w:t>
-      </w:r>
-      <w:r>
-        <w:t>ČSN</w:t>
-      </w:r>
-      <w:r>
-        <w:rPr>
-          <w:spacing w:val="-21"/>
-        </w:rPr>
-        <w:t xml:space="preserve"> </w:t>
-      </w:r>
-      <w:r>
-        <w:rPr>
-          <w:spacing w:val="-6"/>
-        </w:rPr>
-        <w:t>I</w:t>
-      </w:r>
-      <w:r>
-        <w:t>SO</w:t>
-      </w:r>
-      <w:r>
-        <w:rPr>
-          <w:spacing w:val="33"/>
-        </w:rPr>
-        <w:t xml:space="preserve"> </w:t>
-      </w:r>
-      <w:r>
-        <w:t>690</w:t>
-      </w:r>
-      <w:r>
-        <w:rPr>
-          <w:spacing w:val="-21"/>
-        </w:rPr>
-        <w:t xml:space="preserve"> </w:t>
-      </w:r>
-      <w:r>
-        <w:t>Biblio</w:t>
-      </w:r>
-      <w:r>
-        <w:rPr>
-          <w:spacing w:val="-3"/>
-        </w:rPr>
-        <w:t>g</w:t>
-      </w:r>
-      <w:r>
-        <w:t>rafické</w:t>
-      </w:r>
-      <w:r>
-        <w:rPr>
-          <w:spacing w:val="33"/>
-        </w:rPr>
-        <w:t xml:space="preserve"> </w:t>
-      </w:r>
-      <w:r>
-        <w:t>citace.</w:t>
-      </w:r>
-      <w:sdt>
-        <w:sdtPr>
-          <w:id w:val="-143280339"/>
-          <w:citation/>
-        </w:sdtPr>
-        <w:sdtContent>
-          <w:r>
-            <w:fldChar w:fldCharType="begin"/>
-          </w:r>
-          <w:r>
-            <w:instrText xml:space="preserve"> CITATION tWAcH9ap8QHZOQkL </w:instrText>
-          </w:r>
-          <w:r>
-            <w:fldChar w:fldCharType="separate"/>
-          </w:r>
-          <w:r>
-            <w:rPr>
-              <w:noProof/>
-            </w:rPr>
-            <w:t xml:space="preserve"> [1]</w:t>
-          </w:r>
-          <w:r>
-            <w:fldChar w:fldCharType="end"/>
-          </w:r>
-        </w:sdtContent>
-      </w:sdt>
-      <w:r>
-        <w:rPr>
-          <w:spacing w:val="33"/>
-        </w:rPr>
-        <w:t xml:space="preserve"> </w:t>
-      </w:r>
-      <w:r>
-        <w:t>V případě</w:t>
-      </w:r>
-      <w:r>
-        <w:rPr>
-          <w:spacing w:val="33"/>
-        </w:rPr>
-        <w:t xml:space="preserve"> </w:t>
-      </w:r>
-      <w:r>
-        <w:t>doslovné</w:t>
-      </w:r>
-      <w:r>
-        <w:rPr>
-          <w:spacing w:val="33"/>
-        </w:rPr>
-        <w:t xml:space="preserve"> </w:t>
-      </w:r>
-      <w:r>
-        <w:t>citace</w:t>
-      </w:r>
-      <w:r>
-        <w:rPr>
-          <w:spacing w:val="33"/>
-        </w:rPr>
-        <w:t xml:space="preserve"> </w:t>
-      </w:r>
-      <w:r>
-        <w:t>je potřebné citovan</w:t>
-      </w:r>
-      <w:r>
-        <w:rPr>
-          <w:spacing w:val="-5"/>
-        </w:rPr>
-        <w:t>ý</w:t>
-      </w:r>
-      <w:r>
-        <w:t xml:space="preserve"> text grafick</w:t>
-      </w:r>
-      <w:r>
-        <w:rPr>
-          <w:spacing w:val="-5"/>
-        </w:rPr>
-        <w:t>y</w:t>
-      </w:r>
-      <w:r>
-        <w:t xml:space="preserve"> odlišit od ostatního textu, ohraničit apostrofem, případně ještě</w:t>
-      </w:r>
-      <w:r>
-        <w:rPr>
-          <w:spacing w:val="22"/>
-        </w:rPr>
-        <w:t xml:space="preserve"> </w:t>
-      </w:r>
-      <w:r>
-        <w:t>kurzívou.</w:t>
-      </w:r>
-      <w:r>
-        <w:rPr>
-          <w:spacing w:val="22"/>
-        </w:rPr>
-        <w:t xml:space="preserve"> </w:t>
-      </w:r>
-      <w:r>
-        <w:t>Odkaz</w:t>
-      </w:r>
-      <w:r>
-        <w:rPr>
-          <w:spacing w:val="22"/>
-        </w:rPr>
-        <w:t xml:space="preserve"> </w:t>
-      </w:r>
-      <w:r>
-        <w:t>na</w:t>
-      </w:r>
-      <w:r>
-        <w:rPr>
-          <w:spacing w:val="22"/>
-        </w:rPr>
-        <w:t xml:space="preserve"> </w:t>
-      </w:r>
-      <w:r>
-        <w:t>citovan</w:t>
-      </w:r>
-      <w:r>
-        <w:rPr>
-          <w:spacing w:val="-5"/>
-        </w:rPr>
-        <w:t>ý</w:t>
-      </w:r>
-      <w:r>
-        <w:rPr>
-          <w:spacing w:val="22"/>
-        </w:rPr>
-        <w:t xml:space="preserve"> </w:t>
-      </w:r>
-      <w:r>
-        <w:t>zdroj,</w:t>
-      </w:r>
-      <w:r>
-        <w:rPr>
-          <w:spacing w:val="22"/>
-        </w:rPr>
-        <w:t xml:space="preserve"> </w:t>
-      </w:r>
-      <w:r>
-        <w:t>jehož</w:t>
-      </w:r>
-      <w:r>
-        <w:rPr>
-          <w:spacing w:val="22"/>
-        </w:rPr>
-        <w:t xml:space="preserve"> </w:t>
-      </w:r>
-      <w:r>
-        <w:t>plná</w:t>
-      </w:r>
-      <w:r>
-        <w:rPr>
-          <w:spacing w:val="22"/>
-        </w:rPr>
-        <w:t xml:space="preserve"> </w:t>
-      </w:r>
-      <w:r>
-        <w:t>citace</w:t>
-      </w:r>
-      <w:r>
-        <w:rPr>
-          <w:spacing w:val="22"/>
-        </w:rPr>
-        <w:t xml:space="preserve"> </w:t>
-      </w:r>
-      <w:r>
-        <w:t>bude</w:t>
-      </w:r>
-      <w:r>
-        <w:rPr>
-          <w:spacing w:val="22"/>
-        </w:rPr>
-        <w:t xml:space="preserve"> </w:t>
-      </w:r>
-      <w:r>
-        <w:t>uvedena</w:t>
-      </w:r>
-      <w:r>
-        <w:rPr>
-          <w:spacing w:val="22"/>
-        </w:rPr>
-        <w:t xml:space="preserve"> </w:t>
-      </w:r>
-      <w:r>
-        <w:t>v soupisu literatur</w:t>
-      </w:r>
-      <w:r>
-        <w:rPr>
-          <w:spacing w:val="-5"/>
-        </w:rPr>
-        <w:t>y</w:t>
-      </w:r>
-      <w:r>
-        <w:t xml:space="preserve"> na konci práce, se uvede přímo za doslovně citovan</w:t>
-      </w:r>
-      <w:r>
-        <w:rPr>
-          <w:spacing w:val="-5"/>
-        </w:rPr>
-        <w:t>ý</w:t>
-      </w:r>
-      <w:r>
-        <w:t xml:space="preserve"> text.</w:t>
-      </w:r>
-    </w:p>
-    <w:p>
-      <w:r>
-        <w:t>Citování zdrojů se provádí v hranatých závorkách, používá se metoda číselných odkazů. Tento seznam je vždy seřazen dle výskytu citací v textu práce. Necitování použité literatury je považováno za plagiátorství.</w:t>
-      </w:r>
-    </w:p>
-    <w:p>
-      <w:pPr>
-        <w:pStyle w:val="Heading2"/>
-      </w:pPr>
-      <w:bookmarkStart w:id="175" w:name="_Toc144753406"/>
-      <w:bookmarkStart w:id="176" w:name="_Toc144746936"/>
-      <w:bookmarkStart w:id="177" w:name="_Toc515880898"/>
-      <w:bookmarkStart w:id="178" w:name="_Toc147495640"/>
-      <w:r>
-        <w:t>Seznam použitých symbolů a zkratek</w:t>
-      </w:r>
-      <w:bookmarkEnd w:id="175"/>
-      <w:bookmarkEnd w:id="176"/>
-      <w:bookmarkEnd w:id="177"/>
-      <w:bookmarkEnd w:id="178"/>
-    </w:p>
-    <w:p>
-      <w:r>
-        <w:t xml:space="preserve">Seznam symbolů a zkratech je vytvořen pomocí tabulky. Zkratky a názvy veličin jsou psány stylem </w:t>
-      </w:r>
-      <w:r>
-        <w:rPr>
-          <w:i/>
-        </w:rPr>
-        <w:t>Normální</w:t>
-      </w:r>
-      <w:r>
-        <w:t xml:space="preserve"> a jednotky jsou vytvořeny pomocí nástroje </w:t>
-      </w:r>
-      <w:r>
-        <w:rPr>
-          <w:i/>
-        </w:rPr>
-        <w:t>rovnice</w:t>
-      </w:r>
-      <w:r>
-        <w:t>. Pro přidání řádku je potřeba kliknout pravým tlačítkem myši do posledního řádku tabulky a</w:t>
-      </w:r>
-      <w:r>
-        <w:t> </w:t>
-      </w:r>
-      <w:r>
-        <w:t>z</w:t>
-      </w:r>
-      <w:r>
-        <w:t> </w:t>
-      </w:r>
-      <w:r>
-        <w:t>nabídky</w:t>
-      </w:r>
-      <w:r>
-        <w:rPr>
-          <w:i/>
-        </w:rPr>
-        <w:t xml:space="preserve"> vložit</w:t>
-      </w:r>
-      <w:r>
-        <w:t xml:space="preserve"> vybrat možnost </w:t>
-      </w:r>
-      <w:r>
-        <w:rPr>
-          <w:i/>
-        </w:rPr>
-        <w:t>vložit pod</w:t>
-      </w:r>
-      <w:r>
-        <w:t xml:space="preserve">. Pro odstranění pak obdobně vybrat možnost </w:t>
-      </w:r>
-      <w:r>
-        <w:rPr>
-          <w:i/>
-        </w:rPr>
-        <w:t>odstranit celý řádek</w:t>
-      </w:r>
-      <w:r>
-        <w:t>.</w:t>
-      </w:r>
-    </w:p>
-    <w:p>
-      <w:pPr>
-        <w:pStyle w:val="Heading2"/>
-      </w:pPr>
-      <w:bookmarkStart w:id="179" w:name="_Toc144753407"/>
-      <w:bookmarkStart w:id="180" w:name="_Toc144746937"/>
-      <w:bookmarkStart w:id="181" w:name="_Toc515880899"/>
-      <w:bookmarkStart w:id="182" w:name="_Toc147495641"/>
-      <w:r>
-        <w:lastRenderedPageBreak/>
-        <w:t>Seznamy</w:t>
-      </w:r>
-      <w:r>
-        <w:t xml:space="preserve"> použitých obrázků a tabulek</w:t>
-      </w:r>
-      <w:bookmarkEnd w:id="179"/>
-      <w:bookmarkEnd w:id="180"/>
-      <w:bookmarkEnd w:id="181"/>
-      <w:bookmarkEnd w:id="182"/>
-    </w:p>
-    <w:p>
-      <w:r>
-        <w:t>Tyto seznamy se vytvářejí automaticky dle použitých stylů. Seznamy je potřeba aktualizovat kliknutím pravého tlačítka myši na první položku seznamu a následným výběrem možnosti aktualizovat pole (nebo kliknutím na první položku seznamu a</w:t>
-      </w:r>
-      <w:r>
-        <w:t> </w:t>
-      </w:r>
-      <w:r>
-        <w:t>stiskem F9).</w:t>
-      </w:r>
-    </w:p>
-    <w:p>
-      <w:pPr>
-        <w:pStyle w:val="Heading2"/>
-      </w:pPr>
-      <w:bookmarkStart w:id="183" w:name="_Toc144753408"/>
-      <w:bookmarkStart w:id="184" w:name="_Toc144746938"/>
-      <w:bookmarkStart w:id="185" w:name="_Toc515880900"/>
-      <w:bookmarkStart w:id="186" w:name="_Toc147495642"/>
-      <w:r>
-        <w:t>Seznam příloh</w:t>
-      </w:r>
-      <w:bookmarkEnd w:id="183"/>
-      <w:bookmarkEnd w:id="184"/>
-      <w:bookmarkEnd w:id="185"/>
-      <w:bookmarkEnd w:id="186"/>
-    </w:p>
-    <w:p>
-      <w:r>
-        <w:t>Seznam příloh je nutné vyplnit ručně.</w:t>
-      </w:r>
-    </w:p>
-    <w:p>
-      <w:pPr>
-        <w:pStyle w:val="uvodzaver"/>
-      </w:pPr>
-      <w:bookmarkStart w:id="187" w:name="_Toc144753409"/>
-      <w:bookmarkStart w:id="188" w:name="_Toc144746940"/>
-      <w:bookmarkStart w:id="189" w:name="_Toc515880902"/>
-      <w:bookmarkStart w:id="190" w:name="_Toc147495643"/>
-      <w:r>
-        <w:lastRenderedPageBreak/>
-        <w:t>Z</w:t>
-      </w:r>
-      <w:bookmarkEnd w:id="187"/>
-      <w:bookmarkEnd w:id="188"/>
-      <w:bookmarkEnd w:id="189"/>
-      <w:r>
-        <w:t>ávěr</w:t>
-      </w:r>
-      <w:bookmarkEnd w:id="190"/>
-    </w:p>
-    <w:p>
-      <w:r>
-        <w:t xml:space="preserve">Vytvořená šablona maturitních prací </w:t>
-      </w:r>
-      <w:r>
-        <w:t>obsahuje</w:t>
-      </w:r>
-      <w:r>
-        <w:t xml:space="preserve"> formální požadavky maturitních prací</w:t>
-      </w:r>
-      <w:r>
-        <w:t xml:space="preserve"> na SPŠT Třebíč. Jedná se zejména o</w:t>
-      </w:r>
-      <w:r>
-        <w:t xml:space="preserve"> </w:t>
-      </w:r>
-      <w:r>
-        <w:t>upravené styly v dokumentu</w:t>
-      </w:r>
-      <w:r>
-        <w:t>, podrobný popis jednotlivých částí maturitní pr</w:t>
-      </w:r>
-      <w:r>
-        <w:t>á</w:t>
-      </w:r>
-      <w:r>
-        <w:t>c</w:t>
-      </w:r>
-      <w:r>
-        <w:t>e</w:t>
-      </w:r>
-      <w:r>
-        <w:t xml:space="preserve"> a je</w:t>
-      </w:r>
-      <w:r>
-        <w:t>jího</w:t>
-      </w:r>
-      <w:r>
-        <w:t xml:space="preserve"> obsahu, snadno editovatelné záhlaví a zápatí s automatickým číslováním stránek a propojení stylů se seznamy a obsahem.</w:t>
-      </w:r>
-    </w:p>
-    <w:p/>
-    <w:p>
-      <w:pPr>
-        <w:pStyle w:val="uvodzaver"/>
-      </w:pPr>
-      <w:bookmarkStart w:id="191" w:name="_Toc144753410"/>
-      <w:bookmarkStart w:id="192" w:name="_Toc144746941"/>
-      <w:bookmarkStart w:id="193" w:name="_Toc515880903"/>
-      <w:bookmarkStart w:id="194" w:name="_Toc147495644"/>
-      <w:r>
-        <w:lastRenderedPageBreak/>
-        <w:t>S</w:t>
-      </w:r>
-      <w:bookmarkEnd w:id="191"/>
-      <w:bookmarkEnd w:id="192"/>
-      <w:bookmarkEnd w:id="193"/>
-      <w:r>
-        <w:t>eznam použitých zdrojů</w:t>
-      </w:r>
-      <w:bookmarkEnd w:id="194"/>
-    </w:p>
-    <w:p>
       <w:pPr>
         <w:pStyle w:val="Seznampouitliteratury"/>
       </w:pPr>
-      <w:bookmarkStart w:id="195" w:name="_Ref147318269"/>
+      <w:bookmarkStart w:id="28" w:name="_Ref147318269"/>
       <w:r>
         <w:rPr>
           <w:caps/>
@@ -7537,7 +4247,7 @@
       <w:r>
         <w:t xml:space="preserve">Dostupné z: </w:t>
       </w:r>
-      <w:hyperlink r:id="rId12" w:history="1">
+      <w:hyperlink r:id="rId10" w:history="1">
         <w:r>
           <w:rPr>
             <w:rStyle w:val="Hyperlink"/>
@@ -7565,7 +4275,7 @@
       <w:r>
         <w:t>].</w:t>
       </w:r>
-      <w:bookmarkEnd w:id="195"/>
+      <w:bookmarkEnd w:id="28"/>
       <w:r>
         <w:t xml:space="preserve"> </w:t>
       </w:r>
@@ -7574,7 +4284,7 @@
       <w:pPr>
         <w:pStyle w:val="Seznampouitliteratury"/>
       </w:pPr>
-      <w:bookmarkStart w:id="196" w:name="_Ref147318297"/>
+      <w:bookmarkStart w:id="29" w:name="_Ref147318297"/>
       <w:r>
         <w:rPr>
           <w:caps/>
@@ -7610,7 +4320,7 @@
       <w:r>
         <w:t xml:space="preserve">Dostupné z: </w:t>
       </w:r>
-      <w:hyperlink r:id="rId13" w:history="1">
+      <w:hyperlink r:id="rId11" w:history="1">
         <w:r>
           <w:rPr>
             <w:rStyle w:val="Hyperlink"/>
@@ -7623,13 +4333,13 @@
       <w:r>
         <w:t>. [cit. 2023-09-11].</w:t>
       </w:r>
-      <w:bookmarkEnd w:id="196"/>
+      <w:bookmarkEnd w:id="29"/>
     </w:p>
     <w:p>
       <w:pPr>
         <w:pStyle w:val="Seznampouitliteratury"/>
       </w:pPr>
-      <w:bookmarkStart w:id="197" w:name="_Ref147317991"/>
+      <w:bookmarkStart w:id="30" w:name="_Ref147317991"/>
       <w:r>
         <w:rPr>
           <w:caps/>
@@ -7681,7 +4391,7 @@
       <w:r>
         <w:t xml:space="preserve">Dostupné z: </w:t>
       </w:r>
-      <w:hyperlink r:id="rId14" w:history="1">
+      <w:hyperlink r:id="rId12" w:history="1">
         <w:r>
           <w:rPr>
             <w:rStyle w:val="Hyperlink"/>
@@ -7709,37 +4419,121 @@
       <w:r>
         <w:t>].</w:t>
       </w:r>
-      <w:bookmarkEnd w:id="197"/>
+      <w:bookmarkEnd w:id="30"/>
     </w:p>
+    <w:sdt>
+      <w:sdtPr>
+        <w:id w:val="-429590115"/>
+        <w:docPartObj>
+          <w:docPartGallery w:val="Bibliographies"/>
+          <w:docPartUnique/>
+        </w:docPartObj>
+      </w:sdtPr>
+      <w:sdtEndPr>
+        <w:rPr>
+          <w:bCs/>
+          <w:kern w:val="0"/>
+          <w:sz w:val="24"/>
+        </w:rPr>
+      </w:sdtEndPr>
+      <w:sdtContent>
+        <w:p>
+          <w:pPr>
+            <w:pStyle w:val="uvodzaver"/>
+          </w:pPr>
+          <w:r>
+            <w:t>Seznam použitých zdrojů</w:t>
+          </w:r>
+        </w:p>
+        <w:p>
+          <w:pPr>
+            <w:pStyle w:val="Bibliography"/>
+            <w:rPr>
+              <w:noProof/>
+              <w:szCs w:val="24"/>
+            </w:rPr>
+          </w:pPr>
+          <w:r>
+            <w:fldChar w:fldCharType="begin"/>
+          </w:r>
+          <w:r>
+            <w:instrText xml:space="preserve"> BIBLIOGRAPHY </w:instrText>
+          </w:r>
+          <w:r>
+            <w:fldChar w:fldCharType="separate"/>
+          </w:r>
+          <w:r>
+            <w:rPr>
+              <w:noProof/>
+            </w:rPr>
+            <w:t xml:space="preserve">Unity, 2024. </w:t>
+          </w:r>
+          <w:r>
+            <w:rPr>
+              <w:i/>
+              <w:iCs/>
+              <w:noProof/>
+            </w:rPr>
+            <w:t xml:space="preserve">Unity Documentation. </w:t>
+          </w:r>
+          <w:r>
+            <w:rPr>
+              <w:noProof/>
+            </w:rPr>
+            <w:t xml:space="preserve">[Online] </w:t>
+          </w:r>
+          <w:r>
+            <w:rPr>
+              <w:noProof/>
+            </w:rPr>
+            <w:br/>
+            <w:t xml:space="preserve">Available at: </w:t>
+          </w:r>
+          <w:r>
+            <w:rPr>
+              <w:noProof/>
+              <w:u w:val="single"/>
+            </w:rPr>
+            <w:t>https://docs.unity3d.com/Manual/index.html</w:t>
+          </w:r>
+          <w:r>
+            <w:rPr>
+              <w:noProof/>
+            </w:rPr>
+            <w:br/>
+            <w:t>[Přístup získán 10 11 2024].</w:t>
+          </w:r>
+        </w:p>
+        <w:p>
+          <w:r>
+            <w:rPr>
+              <w:b/>
+              <w:bCs/>
+            </w:rPr>
+            <w:fldChar w:fldCharType="end"/>
+          </w:r>
+        </w:p>
+      </w:sdtContent>
+    </w:sdt>
     <w:p>
       <w:pPr>
-        <w:pStyle w:val="Seznampouitliteratury"/>
-        <w:numPr>
-          <w:ilvl w:val="0"/>
-          <w:numId w:val="0"/>
-        </w:numPr>
-        <w:ind w:left="567" w:hanging="567"/>
-      </w:pPr>
-    </w:p>
-    <w:p>
-      <w:pPr>
         <w:pStyle w:val="uvodzaver"/>
       </w:pPr>
-      <w:bookmarkStart w:id="198" w:name="_Toc144753411"/>
-      <w:bookmarkStart w:id="199" w:name="_Toc144746942"/>
-      <w:bookmarkStart w:id="200" w:name="_Toc515880904"/>
-      <w:bookmarkStart w:id="201" w:name="_Toc147495645"/>
+      <w:bookmarkStart w:id="31" w:name="_Toc144753411"/>
+      <w:bookmarkStart w:id="32" w:name="_Toc144746942"/>
+      <w:bookmarkStart w:id="33" w:name="_Toc515880904"/>
+      <w:bookmarkStart w:id="34" w:name="_Toc147495645"/>
       <w:r>
         <w:lastRenderedPageBreak/>
         <w:t>S</w:t>
       </w:r>
-      <w:bookmarkEnd w:id="198"/>
-      <w:bookmarkEnd w:id="199"/>
-      <w:bookmarkEnd w:id="200"/>
+      <w:bookmarkEnd w:id="31"/>
+      <w:bookmarkEnd w:id="32"/>
+      <w:bookmarkEnd w:id="33"/>
       <w:r>
         <w:t>eznam použitých symbolů a zkratek</w:t>
       </w:r>
-      <w:bookmarkEnd w:id="201"/>
+      <w:bookmarkEnd w:id="34"/>
     </w:p>
     <w:tbl>
       <w:tblPr>
@@ -8125,21 +4919,21 @@
       <w:pPr>
         <w:pStyle w:val="uvodzaver"/>
       </w:pPr>
-      <w:bookmarkStart w:id="202" w:name="_Toc144753412"/>
-      <w:bookmarkStart w:id="203" w:name="_Toc144746943"/>
-      <w:bookmarkStart w:id="204" w:name="_Toc515880905"/>
-      <w:bookmarkStart w:id="205" w:name="_Toc147495646"/>
+      <w:bookmarkStart w:id="35" w:name="_Toc144753412"/>
+      <w:bookmarkStart w:id="36" w:name="_Toc144746943"/>
+      <w:bookmarkStart w:id="37" w:name="_Toc515880905"/>
+      <w:bookmarkStart w:id="38" w:name="_Toc147495646"/>
       <w:r>
         <w:lastRenderedPageBreak/>
         <w:t>S</w:t>
       </w:r>
-      <w:bookmarkEnd w:id="202"/>
-      <w:bookmarkEnd w:id="203"/>
-      <w:bookmarkEnd w:id="204"/>
+      <w:bookmarkEnd w:id="35"/>
+      <w:bookmarkEnd w:id="36"/>
+      <w:bookmarkEnd w:id="37"/>
       <w:r>
         <w:t>eznam obrázků</w:t>
       </w:r>
-      <w:bookmarkEnd w:id="205"/>
+      <w:bookmarkEnd w:id="38"/>
     </w:p>
     <w:p>
       <w:pPr>
@@ -8305,12 +5099,12 @@
       <w:pPr>
         <w:pStyle w:val="uvodzaver"/>
       </w:pPr>
-      <w:bookmarkStart w:id="206" w:name="_Toc147495647"/>
+      <w:bookmarkStart w:id="39" w:name="_Toc147495647"/>
       <w:r>
         <w:lastRenderedPageBreak/>
         <w:t>Seznam tabulek</w:t>
       </w:r>
-      <w:bookmarkEnd w:id="206"/>
+      <w:bookmarkEnd w:id="39"/>
     </w:p>
     <w:p>
       <w:pPr>
@@ -8420,32 +5214,32 @@
       <w:pPr>
         <w:pStyle w:val="uvodzaver"/>
       </w:pPr>
-      <w:bookmarkStart w:id="207" w:name="_Toc144753414"/>
-      <w:bookmarkStart w:id="208" w:name="_Toc144746945"/>
-      <w:bookmarkStart w:id="209" w:name="_Toc515880907"/>
-      <w:bookmarkStart w:id="210" w:name="_Toc147495648"/>
+      <w:bookmarkStart w:id="40" w:name="_Toc144753414"/>
+      <w:bookmarkStart w:id="41" w:name="_Toc144746945"/>
+      <w:bookmarkStart w:id="42" w:name="_Toc515880907"/>
+      <w:bookmarkStart w:id="43" w:name="_Toc147495648"/>
       <w:r>
         <w:lastRenderedPageBreak/>
         <w:t>S</w:t>
       </w:r>
-      <w:bookmarkEnd w:id="207"/>
-      <w:bookmarkEnd w:id="208"/>
-      <w:bookmarkEnd w:id="209"/>
+      <w:bookmarkEnd w:id="40"/>
+      <w:bookmarkEnd w:id="41"/>
+      <w:bookmarkEnd w:id="42"/>
       <w:r>
         <w:t>eznam příloh</w:t>
       </w:r>
-      <w:bookmarkEnd w:id="210"/>
+      <w:bookmarkEnd w:id="43"/>
     </w:p>
     <w:p>
       <w:r>
         <w:t>Prázdná šablona maturitní práce</w:t>
       </w:r>
-      <w:bookmarkStart w:id="211" w:name="_Toc144746946"/>
+      <w:bookmarkStart w:id="44" w:name="_Toc144746946"/>
       <w:bookmarkEnd w:id="1"/>
-      <w:bookmarkEnd w:id="211"/>
+      <w:bookmarkEnd w:id="44"/>
     </w:p>
     <w:sectPr>
-      <w:footerReference w:type="default" r:id="rId15"/>
+      <w:footerReference w:type="default" r:id="rId13"/>
       <w:pgSz w:w="11906" w:h="16838"/>
       <w:pgMar w:top="1701" w:right="1418" w:bottom="1701" w:left="2268" w:header="709" w:footer="709" w:gutter="0"/>
       <w:cols w:space="708"/>
@@ -11684,7 +8478,6 @@
   <w:style w:type="character" w:default="1" w:styleId="DefaultParagraphFont">
     <w:name w:val="Default Paragraph Font"/>
     <w:uiPriority w:val="1"/>
-    <w:semiHidden/>
     <w:unhideWhenUsed/>
   </w:style>
   <w:style w:type="table" w:default="1" w:styleId="TableNormal">
@@ -12829,6 +9622,90 @@
       <w:lang w:eastAsia="cs-CZ"/>
     </w:rPr>
   </w:style>
+  <w:style w:type="paragraph" w:styleId="Quote">
+    <w:name w:val="Quote"/>
+    <w:basedOn w:val="Normal"/>
+    <w:next w:val="Normal"/>
+    <w:link w:val="QuoteChar"/>
+    <w:uiPriority w:val="29"/>
+    <w:qFormat/>
+    <w:rsid w:val="00261925"/>
+    <w:pPr>
+      <w:spacing w:before="200" w:after="160"/>
+      <w:ind w:left="864" w:right="864"/>
+      <w:jc w:val="center"/>
+    </w:pPr>
+    <w:rPr>
+      <w:i/>
+      <w:iCs/>
+      <w:color w:val="404040" w:themeColor="text1" w:themeTint="BF"/>
+    </w:rPr>
+  </w:style>
+  <w:style w:type="character" w:customStyle="1" w:styleId="QuoteChar">
+    <w:name w:val="Quote Char"/>
+    <w:basedOn w:val="DefaultParagraphFont"/>
+    <w:link w:val="Quote"/>
+    <w:uiPriority w:val="29"/>
+    <w:rsid w:val="00261925"/>
+    <w:rPr>
+      <w:rFonts w:ascii="Times New Roman" w:eastAsia="Times New Roman" w:hAnsi="Times New Roman" w:cs="Times New Roman"/>
+      <w:i/>
+      <w:iCs/>
+      <w:color w:val="404040" w:themeColor="text1" w:themeTint="BF"/>
+      <w:sz w:val="24"/>
+      <w:szCs w:val="20"/>
+      <w:lang w:eastAsia="cs-CZ"/>
+    </w:rPr>
+  </w:style>
+  <w:style w:type="paragraph" w:styleId="FootnoteText">
+    <w:name w:val="footnote text"/>
+    <w:basedOn w:val="Normal"/>
+    <w:link w:val="FootnoteTextChar"/>
+    <w:uiPriority w:val="99"/>
+    <w:semiHidden/>
+    <w:unhideWhenUsed/>
+    <w:rsid w:val="00261925"/>
+    <w:pPr>
+      <w:spacing w:before="0" w:after="0" w:line="240" w:lineRule="auto"/>
+    </w:pPr>
+    <w:rPr>
+      <w:sz w:val="20"/>
+    </w:rPr>
+  </w:style>
+  <w:style w:type="character" w:customStyle="1" w:styleId="FootnoteTextChar">
+    <w:name w:val="Footnote Text Char"/>
+    <w:basedOn w:val="DefaultParagraphFont"/>
+    <w:link w:val="FootnoteText"/>
+    <w:uiPriority w:val="99"/>
+    <w:semiHidden/>
+    <w:rsid w:val="00261925"/>
+    <w:rPr>
+      <w:rFonts w:ascii="Times New Roman" w:eastAsia="Times New Roman" w:hAnsi="Times New Roman" w:cs="Times New Roman"/>
+      <w:color w:val="000000"/>
+      <w:sz w:val="20"/>
+      <w:szCs w:val="20"/>
+      <w:lang w:eastAsia="cs-CZ"/>
+    </w:rPr>
+  </w:style>
+  <w:style w:type="character" w:styleId="FootnoteReference">
+    <w:name w:val="footnote reference"/>
+    <w:basedOn w:val="DefaultParagraphFont"/>
+    <w:uiPriority w:val="99"/>
+    <w:semiHidden/>
+    <w:unhideWhenUsed/>
+    <w:rsid w:val="00261925"/>
+    <w:rPr>
+      <w:vertAlign w:val="superscript"/>
+    </w:rPr>
+  </w:style>
+  <w:style w:type="paragraph" w:styleId="Bibliography">
+    <w:name w:val="Bibliography"/>
+    <w:basedOn w:val="Normal"/>
+    <w:next w:val="Normal"/>
+    <w:uiPriority w:val="37"/>
+    <w:unhideWhenUsed/>
+    <w:rsid w:val="00FD48D8"/>
+  </w:style>
 </w:styles>
 </file>
 
@@ -13128,78 +10005,11 @@
 </file>
 
 <file path=customXml/item1.xml><?xml version="1.0" encoding="utf-8"?>
-<b:Sources xmlns:b="http://schemas.openxmlformats.org/officeDocument/2006/bibliography" xmlns="http://schemas.openxmlformats.org/officeDocument/2006/bibliography" SelectedStyle="\Styl2CitacePRO.xsl" StyleName="Styl 2 Citace PRO" Version="0">
-  <b:Source>
-    <b:Tag>2o5lcZcu3y7wXWUC</b:Tag>
-    <b:SourceType>Book</b:SourceType>
-    <b:Author>
-      <b:Author>
-        <b:NameList>
-          <b:Person>
-            <b:Last>Tkačíková</b:Last>
-            <b:First>Daniela</b:First>
-          </b:Person>
-        </b:NameList>
-      </b:Author>
-    </b:Author>
-    <b:ISBN>978-80-248-2158-0</b:ISBN>
-    <b:Year>2010</b:Year>
-    <b:City>Ostrava</b:City>
-    <b:Publisher>Vysoká škola báňská - Technická univerzita</b:Publisher>
-    <b:Title>Bibliografické citace a etické zacházení s informacemi</b:Title>
-    <b:ShortTitle>Bibliografické citace a etické zacházení s informacemi</b:ShortTitle>
-    <b:RefOrder>4</b:RefOrder>
-  </b:Source>
-  <b:Source>
-    <b:Tag>tWAcH9ap8QHZOQkL</b:Tag>
-    <b:SourceType>Book</b:SourceType>
-    <b:Author>
-      <b:Author>
-        <b:NameList>
-          <b:Person>
-            <b:Last>Piáček</b:Last>
-            <b:First>Jiří</b:First>
-          </b:Person>
-        </b:NameList>
-      </b:Author>
-    </b:Author>
-    <b:ISBN>978-80-244-4109-2</b:ISBN>
-    <b:Year>2014</b:Year>
-    <b:Edition>1. vydání</b:Edition>
-    <b:City>Olomouc</b:City>
-    <b:Publisher>Univerzita Palackého v Olomouci</b:Publisher>
-    <b:Title>Elektronické informační zdroje: open access, bibliometrie, autorské právo, citace</b:Title>
-    <b:ShortTitle>Elektronické informační zdroje: open access, bibliometrie, autorské právo, citace</b:ShortTitle>
-    <b:RefOrder>1</b:RefOrder>
-  </b:Source>
-  <b:Source>
-    <b:Tag>VVM62hiqgCdYYSNf</b:Tag>
-    <b:SourceType>InternetSite</b:SourceType>
-    <b:Year>2023</b:Year>
-    <b:YearAccessed>2023-09-11</b:YearAccessed>
-    <b:Medium>online</b:Medium>
-    <b:Title>Citace PRO</b:Title>
-    <b:ShortTitle>Citace PRO</b:ShortTitle>
-    <b:URL>https://www.citacepro.com/</b:URL>
-    <b:RefOrder>2</b:RefOrder>
-  </b:Source>
-  <b:Source>
-    <b:Tag>93sP5AteqoFpzOYc</b:Tag>
-    <b:SourceType>DocumentFromInternetSite</b:SourceType>
-    <b:InternetSiteTitle>didacticus</b:InternetSiteTitle>
-    <b:YearAccessed>2023-09-11</b:YearAccessed>
-    <b:Updated>2023</b:Updated>
-    <b:Medium>online</b:Medium>
-    <b:Title>Normostrana</b:Title>
-    <b:ShortTitle>Normostrana</b:ShortTitle>
-    <b:URL>https://didacticus.cz/normostrana</b:URL>
-    <b:RefOrder>3</b:RefOrder>
-  </b:Source>
-</b:Sources>
+<b:Sources xmlns:b="http://schemas.openxmlformats.org/officeDocument/2006/bibliography" xmlns="http://schemas.openxmlformats.org/officeDocument/2006/bibliography" SelectedStyle="\HarvardAnglia2008OfficeOnline.xsl" StyleName="Harvard - Anglia" Version="2008"/>
 </file>
 
 <file path=customXml/itemProps1.xml><?xml version="1.0" encoding="utf-8"?>
-<ds:datastoreItem xmlns:ds="http://schemas.openxmlformats.org/officeDocument/2006/customXml" ds:itemID="{1BCED3CA-327D-43B3-810A-60023DDF64BA}">
+<ds:datastoreItem xmlns:ds="http://schemas.openxmlformats.org/officeDocument/2006/customXml" ds:itemID="{73FAF3AF-FCF5-4E9F-B8B8-4CD641C974AA}">
   <ds:schemaRefs>
     <ds:schemaRef ds:uri="http://schemas.openxmlformats.org/officeDocument/2006/bibliography"/>
   </ds:schemaRefs>

</xml_diff>

<commit_message>
Doc - Object, GameObject, MonoBehaviour
Doc - 3/?
</commit_message>
<xml_diff>
--- a/documentation/ROP.docx
+++ b/documentation/ROP.docx
@@ -177,33 +177,7 @@
                                 <w:sz w:val="32"/>
                                 <w:szCs w:val="32"/>
                               </w:rPr>
-                              <w:t xml:space="preserve">Webová aplikace pro tvorbu </w:t>
-                            </w:r>
-                            <w:proofErr w:type="gramStart"/>
-                            <w:r>
-                              <w:rPr>
-                                <w:rFonts w:cs="Arial"/>
-                                <w:bCs/>
-                                <w:caps/>
-                                <w:color w:val="auto"/>
-                                <w:kern w:val="28"/>
-                                <w:sz w:val="32"/>
-                                <w:szCs w:val="32"/>
-                              </w:rPr>
-                              <w:t>3D</w:t>
-                            </w:r>
-                            <w:proofErr w:type="gramEnd"/>
-                            <w:r>
-                              <w:rPr>
-                                <w:rFonts w:cs="Arial"/>
-                                <w:bCs/>
-                                <w:caps/>
-                                <w:color w:val="auto"/>
-                                <w:kern w:val="28"/>
-                                <w:sz w:val="32"/>
-                                <w:szCs w:val="32"/>
-                              </w:rPr>
-                              <w:t xml:space="preserve"> map </w:t>
+                              <w:t xml:space="preserve">Webová aplikace pro tvorbu 3D map </w:t>
                             </w:r>
                           </w:p>
                           <w:p>
@@ -271,33 +245,7 @@
                           <w:sz w:val="32"/>
                           <w:szCs w:val="32"/>
                         </w:rPr>
-                        <w:t xml:space="preserve">Webová aplikace pro tvorbu </w:t>
-                      </w:r>
-                      <w:proofErr w:type="gramStart"/>
-                      <w:r>
-                        <w:rPr>
-                          <w:rFonts w:cs="Arial"/>
-                          <w:bCs/>
-                          <w:caps/>
-                          <w:color w:val="auto"/>
-                          <w:kern w:val="28"/>
-                          <w:sz w:val="32"/>
-                          <w:szCs w:val="32"/>
-                        </w:rPr>
-                        <w:t>3D</w:t>
-                      </w:r>
-                      <w:proofErr w:type="gramEnd"/>
-                      <w:r>
-                        <w:rPr>
-                          <w:rFonts w:cs="Arial"/>
-                          <w:bCs/>
-                          <w:caps/>
-                          <w:color w:val="auto"/>
-                          <w:kern w:val="28"/>
-                          <w:sz w:val="32"/>
-                          <w:szCs w:val="32"/>
-                        </w:rPr>
-                        <w:t xml:space="preserve"> map </w:t>
+                        <w:t xml:space="preserve">Webová aplikace pro tvorbu 3D map </w:t>
                       </w:r>
                     </w:p>
                     <w:p>
@@ -505,36 +453,12 @@
     </w:p>
     <w:p>
       <w:r>
-        <w:t xml:space="preserve">Cílem této ročníkové práce je vytvořit webovou aplikaci, která umožní procedurálně generovat místnosti pomocí herního </w:t>
-      </w:r>
-      <w:proofErr w:type="spellStart"/>
-      <w:r>
-        <w:t>enginu</w:t>
-      </w:r>
-      <w:proofErr w:type="spellEnd"/>
-      <w:r>
-        <w:t xml:space="preserve"> Unity a programovacího jazyka C#. Rozsah, složitost, počet místností a pater těchto vytvořených místnosti bude záviset na uživatelem zadaných parametrech a </w:t>
-      </w:r>
-      <w:proofErr w:type="spellStart"/>
-      <w:r>
-        <w:t>seedů</w:t>
-      </w:r>
-      <w:proofErr w:type="spellEnd"/>
-      <w:r>
-        <w:t>.</w:t>
+        <w:t>Cílem této ročníkové práce je vytvořit webovou aplikaci, která umožní procedurálně generovat místnosti pomocí herního enginu Unity a programovacího jazyka C#. Rozsah, složitost, počet místností a pater těchto vytvořených místnosti bude záviset na uživatelem zadaných parametrech a seedů.</w:t>
       </w:r>
     </w:p>
     <w:p>
       <w:r>
-        <w:t>Vytvořené mapy bude možné po dokončení prozkoumat přímo v aplikaci nebo uložit do vlastního souborového formátu (.</w:t>
-      </w:r>
-      <w:proofErr w:type="spellStart"/>
-      <w:r>
-        <w:t>dnd</w:t>
-      </w:r>
-      <w:proofErr w:type="spellEnd"/>
-      <w:r>
-        <w:t>). Tento formát bude využívat technologie podobné formátu XML.</w:t>
+        <w:t>Vytvořené mapy bude možné po dokončení prozkoumat přímo v aplikaci nebo uložit do vlastního souborového formátu (.dnd). Tento formát bude využívat technologie podobné formátu XML.</w:t>
       </w:r>
       <w:r>
         <w:br w:type="page"/>
@@ -562,33 +486,12 @@
     </w:p>
     <w:p>
       <w:r>
-        <w:t xml:space="preserve">generování map pro TTRPG hry, jako je </w:t>
-      </w:r>
-      <w:proofErr w:type="spellStart"/>
-      <w:r>
-        <w:t>Dungeons</w:t>
-      </w:r>
-      <w:proofErr w:type="spellEnd"/>
-      <w:r>
-        <w:t xml:space="preserve"> &amp; </w:t>
-      </w:r>
-      <w:proofErr w:type="spellStart"/>
-      <w:r>
-        <w:t>Dragons</w:t>
-      </w:r>
-      <w:proofErr w:type="spellEnd"/>
-      <w:r>
-        <w:t>, za využití herního</w:t>
+        <w:t>generování map pro TTRPG hry, jako je Dungeons &amp; Dragons, za využití herního</w:t>
       </w:r>
     </w:p>
     <w:p>
-      <w:proofErr w:type="spellStart"/>
-      <w:r>
-        <w:t>enginu</w:t>
-      </w:r>
-      <w:proofErr w:type="spellEnd"/>
-      <w:r>
-        <w:t xml:space="preserve"> Unity a programovacího jazyka C#. Aplikace umožní uživatelům zadávat</w:t>
+      <w:r>
+        <w:t>enginu Unity a programovacího jazyka C#. Aplikace umožní uživatelům zadávat</w:t>
       </w:r>
     </w:p>
     <w:p>
@@ -598,15 +501,7 @@
     </w:p>
     <w:p>
       <w:r>
-        <w:t xml:space="preserve">klíčovým faktorem pro generování map bude uživatelem zadaný </w:t>
-      </w:r>
-      <w:proofErr w:type="spellStart"/>
-      <w:r>
-        <w:t>seed</w:t>
-      </w:r>
-      <w:proofErr w:type="spellEnd"/>
-      <w:r>
-        <w:t>. Procedurálně</w:t>
+        <w:t>klíčovým faktorem pro generování map bude uživatelem zadaný seed. Procedurálně</w:t>
       </w:r>
     </w:p>
     <w:p>
@@ -618,27 +513,11 @@
       <w:r>
         <w:t xml:space="preserve">souboru ve vlastním formátu </w:t>
       </w:r>
-      <w:proofErr w:type="gramStart"/>
       <w:r>
         <w:rPr>
           <w:lang w:val="en-US"/>
         </w:rPr>
-        <w:t>“.</w:t>
-      </w:r>
-      <w:proofErr w:type="spellStart"/>
-      <w:r>
-        <w:rPr>
-          <w:lang w:val="en-US"/>
-        </w:rPr>
-        <w:t>dnd</w:t>
-      </w:r>
-      <w:proofErr w:type="spellEnd"/>
-      <w:proofErr w:type="gramEnd"/>
-      <w:r>
-        <w:rPr>
-          <w:lang w:val="en-US"/>
-        </w:rPr>
-        <w:t>”,</w:t>
+        <w:t>“.dnd”,</w:t>
       </w:r>
       <w:r>
         <w:t xml:space="preserve"> který bude využívat technologie podobné XML.</w:t>
@@ -684,7 +563,6 @@
         </w:rPr>
         <w:t xml:space="preserve">Unity, C#, </w:t>
       </w:r>
-      <w:proofErr w:type="spellStart"/>
       <w:r>
         <w:rPr>
           <w:b w:val="0"/>
@@ -699,34 +577,7 @@
           <w:kern w:val="0"/>
           <w:sz w:val="24"/>
         </w:rPr>
-        <w:t>Object</w:t>
-      </w:r>
-      <w:proofErr w:type="spellEnd"/>
-      <w:r>
-        <w:rPr>
-          <w:b w:val="0"/>
-          <w:kern w:val="0"/>
-          <w:sz w:val="24"/>
-        </w:rPr>
-        <w:t xml:space="preserve">, </w:t>
-      </w:r>
-      <w:proofErr w:type="spellStart"/>
-      <w:r>
-        <w:rPr>
-          <w:b w:val="0"/>
-          <w:kern w:val="0"/>
-          <w:sz w:val="24"/>
-        </w:rPr>
-        <w:t>Seed</w:t>
-      </w:r>
-      <w:proofErr w:type="spellEnd"/>
-      <w:r>
-        <w:rPr>
-          <w:b w:val="0"/>
-          <w:kern w:val="0"/>
-          <w:sz w:val="24"/>
-        </w:rPr>
-        <w:t>, Procedurálně generováno, D&amp;D</w:t>
+        <w:t>Object, Seed, Procedurálně generováno, D&amp;D</w:t>
       </w:r>
     </w:p>
     <w:p>
@@ -749,35 +600,13 @@
         <w:rPr>
           <w:lang w:val="en-US"/>
         </w:rPr>
-        <w:t xml:space="preserve">The aim of this thesis is to design and describe the creation of a web application for procedural map generation for TTRPG games such as Dungeons &amp;amp; Dragons, using the Unity game engine and the C# programming language. The application will allow users to specify parameters such as the number of floors, frequency and types of decorative elements, with the user-specified seed being the key factor for the map generation. Procedurally created rooms will be able to be explored directly in the application or exported to a </w:t>
-      </w:r>
-      <w:proofErr w:type="gramStart"/>
+        <w:t>The aim of this thesis is to design and describe the creation of a web application for procedural map generation for TTRPG games such as Dungeons &amp;amp; Dragons, using the Unity game engine and the C# programming language. The application will allow users to specify parameters such as the number of floors, frequency and types of decorative elements, with the user-specified seed being the key factor for the map generation. Procedurally created rooms will be able to be explored directly in the application or exported to a custom</w:t>
+      </w:r>
       <w:r>
         <w:rPr>
           <w:lang w:val="en-US"/>
         </w:rPr>
-        <w:t>custom</w:t>
-      </w:r>
-      <w:r>
-        <w:rPr>
-          <w:lang w:val="en-US"/>
-        </w:rPr>
-        <w:t xml:space="preserve"> ”.</w:t>
-      </w:r>
-      <w:proofErr w:type="spellStart"/>
-      <w:r>
-        <w:rPr>
-          <w:lang w:val="en-US"/>
-        </w:rPr>
-        <w:t>dnd</w:t>
-      </w:r>
-      <w:proofErr w:type="spellEnd"/>
-      <w:proofErr w:type="gramEnd"/>
-      <w:r>
-        <w:rPr>
-          <w:lang w:val="en-US"/>
-        </w:rPr>
-        <w:t>”</w:t>
+        <w:t xml:space="preserve"> ”.dnd”</w:t>
       </w:r>
       <w:r>
         <w:rPr>
@@ -808,7 +637,6 @@
         </w:rPr>
         <w:t xml:space="preserve">Unity, C#, </w:t>
       </w:r>
-      <w:proofErr w:type="spellStart"/>
       <w:r>
         <w:rPr>
           <w:lang w:val="en-US"/>
@@ -819,14 +647,7 @@
         <w:rPr>
           <w:lang w:val="en-US"/>
         </w:rPr>
-        <w:t>Object</w:t>
-      </w:r>
-      <w:proofErr w:type="spellEnd"/>
-      <w:r>
-        <w:rPr>
-          <w:lang w:val="en-US"/>
-        </w:rPr>
-        <w:t>, Seed, Procedurally Generated, D&amp;D</w:t>
+        <w:t>Object, Seed, Procedurally Generated, D&amp;D</w:t>
       </w:r>
       <w:r>
         <w:br w:type="page"/>
@@ -3880,81 +3701,12 @@
     </w:p>
     <w:p>
       <w:r>
-        <w:t xml:space="preserve">Cílem této práce je tvorba webové aplikace pro vytváření map pro TTRPG hry typu </w:t>
-      </w:r>
-      <w:proofErr w:type="spellStart"/>
-      <w:r>
-        <w:t>Dungeons</w:t>
-      </w:r>
-      <w:proofErr w:type="spellEnd"/>
-      <w:r>
-        <w:t xml:space="preserve"> &amp; </w:t>
-      </w:r>
-      <w:proofErr w:type="spellStart"/>
-      <w:r>
-        <w:t>Dragons</w:t>
-      </w:r>
-      <w:proofErr w:type="spellEnd"/>
-      <w:r>
-        <w:t xml:space="preserve">. Aplikace bude využívat herní </w:t>
-      </w:r>
-      <w:proofErr w:type="spellStart"/>
-      <w:r>
-        <w:t>engine</w:t>
-      </w:r>
-      <w:proofErr w:type="spellEnd"/>
-      <w:r>
-        <w:t xml:space="preserve"> Unity a programovací jazyk C#, hlavně třídu </w:t>
-      </w:r>
-      <w:proofErr w:type="spellStart"/>
-      <w:r>
-        <w:t>GameObject</w:t>
-      </w:r>
-      <w:proofErr w:type="spellEnd"/>
-      <w:r>
-        <w:t xml:space="preserve">. Pro agilní plánování projektu bude použita metoda Kanban na platformě </w:t>
-      </w:r>
-      <w:proofErr w:type="spellStart"/>
-      <w:r>
-        <w:t>Freelo</w:t>
-      </w:r>
-      <w:proofErr w:type="spellEnd"/>
-      <w:r>
-        <w:t xml:space="preserve">. Správa úložišť, dokumentace a verzí bude zajištěna pomocí systému </w:t>
-      </w:r>
-      <w:proofErr w:type="spellStart"/>
-      <w:r>
-        <w:t>git</w:t>
-      </w:r>
-      <w:proofErr w:type="spellEnd"/>
-      <w:r>
-        <w:t>, hostovaného na GitHubu.</w:t>
+        <w:t>Cílem této práce je tvorba webové aplikace pro vytváření map pro TTRPG hry typu Dungeons &amp; Dragons. Aplikace bude využívat herní engine Unity a programovací jazyk C#, hlavně třídu GameObject. Pro agilní plánování projektu bude použita metoda Kanban na platformě Freelo. Správa úložišť, dokumentace a verzí bude zajištěna pomocí systému git, hostovaného na GitHubu.</w:t>
       </w:r>
     </w:p>
     <w:p>
       <w:r>
-        <w:t xml:space="preserve">Aplikace bude procedurálně generovat na základě uživatelem zadaných parametrů. Nejvýznamnějším parametrem bude unikátní </w:t>
-      </w:r>
-      <w:proofErr w:type="spellStart"/>
-      <w:r>
-        <w:t>seed</w:t>
-      </w:r>
-      <w:proofErr w:type="spellEnd"/>
-      <w:r>
-        <w:t xml:space="preserve">, který bude základem pro generování mapy. Mezi další parametry bude patřit počet pater, četnost a typy dekorativních předmětů, s možností vybrat, které se mají zobrazit a které ne. Vytvořené procedurální místnosti bude možné prozkoumat přímo v aplikaci nebo exportovat do vlastního souborového formátu s příponou </w:t>
-      </w:r>
-      <w:proofErr w:type="gramStart"/>
-      <w:r>
-        <w:t>„.</w:t>
-      </w:r>
-      <w:proofErr w:type="spellStart"/>
-      <w:r>
-        <w:t>dnd</w:t>
-      </w:r>
-      <w:proofErr w:type="spellEnd"/>
-      <w:proofErr w:type="gramEnd"/>
-      <w:r>
-        <w:t>“. Tento formát bude využívat technologie podobné XML a SVG pro snadné zpracování a čitelnost.</w:t>
+        <w:t>Aplikace bude procedurálně generovat na základě uživatelem zadaných parametrů. Nejvýznamnějším parametrem bude unikátní seed, který bude základem pro generování mapy. Mezi další parametry bude patřit počet pater, četnost a typy dekorativních předmětů, s možností vybrat, které se mají zobrazit a které ne. Vytvořené procedurální místnosti bude možné prozkoumat přímo v aplikaci nebo exportovat do vlastního souborového formátu s příponou „.dnd“. Tento formát bude využívat technologie podobné XML a SVG pro snadné zpracování a čitelnost.</w:t>
       </w:r>
     </w:p>
     <w:p>
@@ -3983,137 +3735,149 @@
       <w:pPr>
         <w:pStyle w:val="Heading3"/>
       </w:pPr>
-      <w:proofErr w:type="spellStart"/>
-      <w:r>
-        <w:t>GameObject</w:t>
-      </w:r>
-      <w:proofErr w:type="spellEnd"/>
+      <w:r>
+        <w:t>Object</w:t>
+      </w:r>
     </w:p>
     <w:p>
-      <w:proofErr w:type="spellStart"/>
-      <w:r>
-        <w:t>GameObject</w:t>
-      </w:r>
-      <w:proofErr w:type="spellEnd"/>
-      <w:r>
-        <w:t xml:space="preserve"> je nejzákladnější třída v Unity. Vše, co se nachází ve scéně Unity, dědí z této třídy. Poskytuje funkcionality jako: hledání a vytváření odkazů a spojení, zasílání zpráv a proměnných mezi </w:t>
-      </w:r>
-      <w:proofErr w:type="spellStart"/>
-      <w:r>
-        <w:t>GameObjects</w:t>
-      </w:r>
-      <w:proofErr w:type="spellEnd"/>
-      <w:r>
-        <w:t>, přidávání, modifikaci a odstraňování komponent a nastavení parametrů a konfigurací.</w:t>
+      <w:pPr>
+        <w:pStyle w:val="Pokraovn"/>
+      </w:pPr>
+      <w:r>
+        <w:t>Object je nejzákladnější třída pro funkčnost a vývoj v Unity. Tato třída by se sama o sobě neměla používat přímo v kódu, protože neobsahuje tolik užitečných metod a vlastností jako její potomci. Nejvýznamnějšími potomky jsou GameObject, MonoBehaviour a v tomto projektu nepoužívaný ScriptableObject.</w:t>
       </w:r>
     </w:p>
     <w:p>
-      <w:r>
-        <w:t xml:space="preserve">Každý </w:t>
-      </w:r>
-      <w:proofErr w:type="spellStart"/>
-      <w:r>
-        <w:t>GameObject</w:t>
-      </w:r>
-      <w:proofErr w:type="spellEnd"/>
-      <w:r>
-        <w:t xml:space="preserve"> obsahuje </w:t>
-      </w:r>
-      <w:proofErr w:type="spellStart"/>
-      <w:r>
-        <w:t>promenne</w:t>
-      </w:r>
-      <w:proofErr w:type="spellEnd"/>
-      <w:r>
-        <w:t xml:space="preserve">: </w:t>
-      </w:r>
-      <w:proofErr w:type="spellStart"/>
-      <w:r>
-        <w:t>nazev</w:t>
-      </w:r>
-      <w:proofErr w:type="spellEnd"/>
-      <w:r>
-        <w:t xml:space="preserve">, tag, vrstva a </w:t>
-      </w:r>
-      <w:r>
-        <w:t>stav</w:t>
-      </w:r>
-      <w:r>
-        <w:t xml:space="preserve">. </w:t>
-      </w:r>
-      <w:r>
-        <w:t xml:space="preserve">Tyto </w:t>
-      </w:r>
-      <w:proofErr w:type="spellStart"/>
-      <w:r>
-        <w:t>jednoduche</w:t>
-      </w:r>
-      <w:proofErr w:type="spellEnd"/>
-      <w:r>
-        <w:t xml:space="preserve"> </w:t>
-      </w:r>
-      <w:proofErr w:type="spellStart"/>
-      <w:r>
-        <w:t>promene</w:t>
-      </w:r>
-      <w:proofErr w:type="spellEnd"/>
-      <w:r>
-        <w:t xml:space="preserve"> se </w:t>
-      </w:r>
-      <w:proofErr w:type="spellStart"/>
-      <w:r>
-        <w:t>vyzuzivaji</w:t>
-      </w:r>
-      <w:proofErr w:type="spellEnd"/>
-      <w:r>
-        <w:t xml:space="preserve"> na najiti </w:t>
-      </w:r>
-      <w:proofErr w:type="spellStart"/>
-      <w:r>
-        <w:t>spravne</w:t>
-      </w:r>
-      <w:proofErr w:type="spellEnd"/>
-      <w:r>
-        <w:t xml:space="preserve"> instance v </w:t>
-      </w:r>
-      <w:proofErr w:type="spellStart"/>
-      <w:r>
-        <w:t>scene</w:t>
-      </w:r>
-      <w:proofErr w:type="spellEnd"/>
-      <w:r>
-        <w:t xml:space="preserve">. </w:t>
+      <w:pPr>
+        <w:pStyle w:val="Pokraovn"/>
+      </w:pPr>
+      <w:r>
+        <w:t>Třída Object dále obsahuje metody Instantiate a Destroy, které slouží k vytváření nebo ničení instancí GameObjectů ve scéně.</w:t>
       </w:r>
     </w:p>
     <w:p>
       <w:pPr>
         <w:pStyle w:val="Heading3"/>
       </w:pPr>
-      <w:proofErr w:type="spellStart"/>
-      <w:r>
-        <w:t>Object</w:t>
-      </w:r>
-      <w:proofErr w:type="spellEnd"/>
+      <w:r>
+        <w:t>GameObject</w:t>
+      </w:r>
     </w:p>
     <w:p>
+      <w:r>
+        <w:t>GameObject je nejzákladnější třída v</w:t>
+      </w:r>
+      <w:r>
+        <w:t> </w:t>
+      </w:r>
+      <w:r>
+        <w:t>Unity</w:t>
+      </w:r>
+      <w:r>
+        <w:t xml:space="preserve"> pro </w:t>
+      </w:r>
+      <w:r>
+        <w:t>vývojáře</w:t>
+      </w:r>
+      <w:r>
+        <w:t xml:space="preserve"> a game developery</w:t>
+      </w:r>
+      <w:r>
+        <w:t>. Vše, co se nachází ve scéně Unity, dědí z této třídy. Poskytuje funkcionality jako: hledání a vytváření odkazů a spojení, zasílání zpráv a proměnných mezi GameObject</w:t>
+      </w:r>
+      <w:r>
+        <w:t>y</w:t>
+      </w:r>
+      <w:r>
+        <w:t>, přidávání, modifikaci a odstraňování komponent a nastavení parametrů a konfigurací.</w:t>
+      </w:r>
+      <w:sdt>
+        <w:sdtPr>
+          <w:id w:val="1797098663"/>
+          <w:citation/>
+        </w:sdtPr>
+        <w:sdtContent>
+          <w:r>
+            <w:fldChar w:fldCharType="begin"/>
+          </w:r>
+          <w:r>
+            <w:rPr>
+              <w:lang w:val="en-US"/>
+            </w:rPr>
+            <w:instrText xml:space="preserve"> CITATION Uni24 \l 1033 </w:instrText>
+          </w:r>
+          <w:r>
+            <w:fldChar w:fldCharType="separate"/>
+          </w:r>
+          <w:r>
+            <w:rPr>
+              <w:noProof/>
+              <w:lang w:val="en-US"/>
+            </w:rPr>
+            <w:t xml:space="preserve"> </w:t>
+          </w:r>
+          <w:r>
+            <w:rPr>
+              <w:noProof/>
+              <w:lang w:val="en-US"/>
+            </w:rPr>
+            <w:t>(1)</w:t>
+          </w:r>
+          <w:r>
+            <w:fldChar w:fldCharType="end"/>
+          </w:r>
+        </w:sdtContent>
+      </w:sdt>
+    </w:p>
+    <w:p>
+      <w:pPr>
+        <w:rPr>
+          <w:rFonts w:eastAsiaTheme="minorEastAsia" w:cs="Arial"/>
+          <w:b/>
+          <w:bCs/>
+          <w:sz w:val="28"/>
+          <w:szCs w:val="26"/>
+        </w:rPr>
+      </w:pPr>
+      <w:r>
+        <w:t>Každý GameObject obsahuje proměnné: název, tag, vrstva</w:t>
+      </w:r>
+      <w:r>
+        <w:t>,</w:t>
+      </w:r>
+      <w:r>
+        <w:t xml:space="preserve"> stav</w:t>
+      </w:r>
+      <w:r>
+        <w:t xml:space="preserve"> a transform</w:t>
+      </w:r>
+      <w:r>
+        <w:t>. Tyto jednoduché proměnné se využívají k nalezení správné instance ve scéně.</w:t>
+      </w:r>
+      <w:r>
+        <w:t xml:space="preserve"> Transform slouží k usazeni do 3D prostoru.</w:t>
+      </w:r>
+    </w:p>
+    <w:p>
+      <w:pPr>
+        <w:pStyle w:val="Heading3"/>
+      </w:pPr>
+      <w:r>
+        <w:t xml:space="preserve">MonoBehaviour </w:t>
+      </w:r>
+    </w:p>
+    <w:p>
       <w:pPr>
         <w:pStyle w:val="Pokraovn"/>
       </w:pPr>
-      <w:proofErr w:type="spellStart"/>
-      <w:r>
-        <w:t>Object</w:t>
-      </w:r>
-      <w:proofErr w:type="spellEnd"/>
-      <w:r>
-        <w:t xml:space="preserve"> je </w:t>
-      </w:r>
-      <w:proofErr w:type="spellStart"/>
-      <w:r>
-        <w:t>trida</w:t>
-      </w:r>
-      <w:proofErr w:type="spellEnd"/>
-      <w:r>
-        <w:t xml:space="preserve"> Unity, </w:t>
+      <w:r>
+        <w:t xml:space="preserve">Třída MonoBehaviour nám umožňuje připojit skript </w:t>
+      </w:r>
+      <w:r>
+        <w:t>ke</w:t>
+      </w:r>
+      <w:r>
+        <w:t xml:space="preserve"> GameObjectu, takže všechny skripty od ní automaticky dědí. Přidává nám události jako Start, Update a FixedUpdate. Start se spustí pouze jednou při vytvoření instance, většinou na začátku scény. Update se spouští každý snímek. FixedUpdate se spouští při každém fyzikálním přepočtu, který je standardně 50krát za sekundu.</w:t>
       </w:r>
     </w:p>
     <w:p>
@@ -4192,237 +3956,13 @@
       </w:r>
       <w:bookmarkEnd w:id="23"/>
     </w:p>
-    <w:p>
-      <w:pPr>
-        <w:pStyle w:val="uvodzaver"/>
-      </w:pPr>
-      <w:bookmarkStart w:id="24" w:name="_Toc144753410"/>
-      <w:bookmarkStart w:id="25" w:name="_Toc144746941"/>
-      <w:bookmarkStart w:id="26" w:name="_Toc515880903"/>
-      <w:bookmarkStart w:id="27" w:name="_Toc147495644"/>
-      <w:r>
-        <w:lastRenderedPageBreak/>
-        <w:t>S</w:t>
-      </w:r>
-      <w:bookmarkEnd w:id="24"/>
-      <w:bookmarkEnd w:id="25"/>
-      <w:bookmarkEnd w:id="26"/>
-      <w:r>
-        <w:t>eznam použitých zdrojů</w:t>
-      </w:r>
-      <w:bookmarkEnd w:id="27"/>
-    </w:p>
-    <w:p>
-      <w:pPr>
-        <w:pStyle w:val="Seznampouitliteratury"/>
-      </w:pPr>
-      <w:bookmarkStart w:id="28" w:name="_Ref147318269"/>
-      <w:r>
-        <w:rPr>
-          <w:caps/>
-        </w:rPr>
-        <w:t>Citace</w:t>
-      </w:r>
-      <w:r>
-        <w:rPr>
-          <w:caps/>
-        </w:rPr>
-        <w:t>.com</w:t>
-      </w:r>
-      <w:r>
-        <w:t xml:space="preserve">. </w:t>
-      </w:r>
-      <w:r>
-        <w:rPr>
-          <w:i/>
-        </w:rPr>
-        <w:t>Výklad normy ČSN ISO 690</w:t>
-      </w:r>
-      <w:r>
-        <w:t xml:space="preserve">. Online. </w:t>
-      </w:r>
-      <w:r>
-        <w:t xml:space="preserve">Brno: Citace.com, 2023. </w:t>
-      </w:r>
-      <w:r>
-        <w:t xml:space="preserve">Dostupné z: </w:t>
-      </w:r>
-      <w:hyperlink r:id="rId10" w:history="1">
-        <w:r>
-          <w:rPr>
-            <w:rStyle w:val="Hyperlink"/>
-            <w:color w:val="auto"/>
-            <w:u w:val="none"/>
-          </w:rPr>
-          <w:t>https://www.citace.com/Vyklad-CSN-ISO-690-2022.pdf</w:t>
-        </w:r>
-      </w:hyperlink>
-      <w:r>
-        <w:t xml:space="preserve">. </w:t>
-      </w:r>
-      <w:r>
-        <w:t>[cit. 2023-</w:t>
-      </w:r>
-      <w:r>
-        <w:t>10</w:t>
-      </w:r>
-      <w:r>
-        <w:t>-</w:t>
-      </w:r>
-      <w:r>
-        <w:t>04</w:t>
-      </w:r>
-      <w:r>
-        <w:t>].</w:t>
-      </w:r>
-      <w:bookmarkEnd w:id="28"/>
-      <w:r>
-        <w:t xml:space="preserve"> </w:t>
-      </w:r>
-    </w:p>
-    <w:p>
-      <w:pPr>
-        <w:pStyle w:val="Seznampouitliteratury"/>
-      </w:pPr>
-      <w:bookmarkStart w:id="29" w:name="_Ref147318297"/>
-      <w:r>
-        <w:rPr>
-          <w:caps/>
-        </w:rPr>
-        <w:t>Didacticus</w:t>
-      </w:r>
-      <w:r>
-        <w:t xml:space="preserve">. </w:t>
-      </w:r>
-      <w:r>
-        <w:rPr>
-          <w:i/>
-        </w:rPr>
-        <w:t>Normostrana: kolik má znaků, jak zjistit jejich počet a další důležité informace.</w:t>
-      </w:r>
-      <w:r>
-        <w:t xml:space="preserve"> Online. </w:t>
-      </w:r>
-      <w:r>
-        <w:t xml:space="preserve">Praha: </w:t>
-      </w:r>
-      <w:proofErr w:type="spellStart"/>
-      <w:r>
-        <w:t>Didacticus</w:t>
-      </w:r>
-      <w:proofErr w:type="spellEnd"/>
-      <w:r>
-        <w:t xml:space="preserve">, </w:t>
-      </w:r>
-      <w:r>
-        <w:t xml:space="preserve">c2011-2020. </w:t>
-      </w:r>
-      <w:r>
-        <w:t xml:space="preserve">Dostupné z: </w:t>
-      </w:r>
-      <w:hyperlink r:id="rId11" w:history="1">
-        <w:r>
-          <w:rPr>
-            <w:rStyle w:val="Hyperlink"/>
-            <w:color w:val="auto"/>
-            <w:u w:val="none"/>
-          </w:rPr>
-          <w:t>https://didacticus.cz/normostrana</w:t>
-        </w:r>
-      </w:hyperlink>
-      <w:r>
-        <w:t>. [cit. 2023-09-11].</w:t>
-      </w:r>
-      <w:bookmarkEnd w:id="29"/>
-    </w:p>
-    <w:p>
-      <w:pPr>
-        <w:pStyle w:val="Seznampouitliteratury"/>
-      </w:pPr>
-      <w:bookmarkStart w:id="30" w:name="_Ref147317991"/>
-      <w:r>
-        <w:rPr>
-          <w:caps/>
-        </w:rPr>
-        <w:t>Ústav pro jazyk český</w:t>
-      </w:r>
-      <w:r>
-        <w:rPr>
-          <w:caps/>
-        </w:rPr>
-        <w:t xml:space="preserve"> AV ČR. </w:t>
-      </w:r>
-      <w:r>
-        <w:t xml:space="preserve"> </w:t>
-      </w:r>
-      <w:r>
-        <w:rPr>
-          <w:i/>
-        </w:rPr>
-        <w:t>Tečka.</w:t>
-      </w:r>
-      <w:r>
-        <w:t xml:space="preserve"> </w:t>
-      </w:r>
-      <w:r>
-        <w:t>Online.</w:t>
-      </w:r>
-      <w:r>
-        <w:t xml:space="preserve"> </w:t>
-      </w:r>
-      <w:r>
-        <w:t>Internetová jazyková příručka</w:t>
-      </w:r>
-      <w:r>
-        <w:t xml:space="preserve">. </w:t>
-      </w:r>
-      <w:r>
-        <w:t>Praha: Ústav pro jazyk český AV ČR</w:t>
-      </w:r>
-      <w:r>
-        <w:t>,</w:t>
-      </w:r>
-      <w:r>
-        <w:t> </w:t>
-      </w:r>
-      <w:r>
-        <w:t xml:space="preserve">2008-2023. </w:t>
-      </w:r>
-      <w:r>
-        <w:t xml:space="preserve">Dostupné z: </w:t>
-      </w:r>
-      <w:hyperlink r:id="rId12" w:history="1">
-        <w:r>
-          <w:rPr>
-            <w:rStyle w:val="Hyperlink"/>
-            <w:color w:val="auto"/>
-            <w:u w:val="none"/>
-          </w:rPr>
-          <w:t>https://prirucka.ujc.cas.cz/</w:t>
-        </w:r>
-      </w:hyperlink>
-      <w:r>
-        <w:t xml:space="preserve">. </w:t>
-      </w:r>
-      <w:r>
-        <w:t>[cit. 2023-</w:t>
-      </w:r>
-      <w:r>
-        <w:t>10</w:t>
-      </w:r>
-      <w:r>
-        <w:t>-</w:t>
-      </w:r>
-      <w:r>
-        <w:t>04</w:t>
-      </w:r>
-      <w:r>
-        <w:t>].</w:t>
-      </w:r>
-      <w:bookmarkEnd w:id="30"/>
-    </w:p>
     <w:sdt>
       <w:sdtPr>
+        <w:rPr>
+          <w:b w:val="0"/>
+          <w:kern w:val="0"/>
+          <w:sz w:val="24"/>
+        </w:rPr>
         <w:id w:val="-429590115"/>
         <w:docPartObj>
           <w:docPartGallery w:val="Bibliographies"/>
@@ -4432,8 +3972,6 @@
       <w:sdtEndPr>
         <w:rPr>
           <w:bCs/>
-          <w:kern w:val="0"/>
-          <w:sz w:val="24"/>
         </w:rPr>
       </w:sdtEndPr>
       <w:sdtContent>
@@ -4466,7 +4004,21 @@
             <w:rPr>
               <w:noProof/>
             </w:rPr>
-            <w:t xml:space="preserve">Unity, 2024. </w:t>
+            <w:t xml:space="preserve">1. </w:t>
+          </w:r>
+          <w:r>
+            <w:rPr>
+              <w:b/>
+              <w:bCs/>
+              <w:noProof/>
+            </w:rPr>
+            <w:t>Unity.</w:t>
+          </w:r>
+          <w:r>
+            <w:rPr>
+              <w:noProof/>
+            </w:rPr>
+            <w:t xml:space="preserve"> GameObject. </w:t>
           </w:r>
           <w:r>
             <w:rPr>
@@ -4480,28 +4032,7 @@
             <w:rPr>
               <w:noProof/>
             </w:rPr>
-            <w:t xml:space="preserve">[Online] </w:t>
-          </w:r>
-          <w:r>
-            <w:rPr>
-              <w:noProof/>
-            </w:rPr>
-            <w:br/>
-            <w:t xml:space="preserve">Available at: </w:t>
-          </w:r>
-          <w:r>
-            <w:rPr>
-              <w:noProof/>
-              <w:u w:val="single"/>
-            </w:rPr>
-            <w:t>https://docs.unity3d.com/Manual/index.html</w:t>
-          </w:r>
-          <w:r>
-            <w:rPr>
-              <w:noProof/>
-            </w:rPr>
-            <w:br/>
-            <w:t>[Přístup získán 10 11 2024].</w:t>
+            <w:t>[Online] Unity, 9. 11 2024. [Citace: 10. 11 2024.] https://docs.unity3d.com/6000.1/Documentation/Manual/class-GameObject.html.</w:t>
           </w:r>
         </w:p>
         <w:p>
@@ -4519,21 +4050,21 @@
       <w:pPr>
         <w:pStyle w:val="uvodzaver"/>
       </w:pPr>
-      <w:bookmarkStart w:id="31" w:name="_Toc144753411"/>
-      <w:bookmarkStart w:id="32" w:name="_Toc144746942"/>
-      <w:bookmarkStart w:id="33" w:name="_Toc515880904"/>
-      <w:bookmarkStart w:id="34" w:name="_Toc147495645"/>
+      <w:bookmarkStart w:id="24" w:name="_Toc144753411"/>
+      <w:bookmarkStart w:id="25" w:name="_Toc144746942"/>
+      <w:bookmarkStart w:id="26" w:name="_Toc515880904"/>
+      <w:bookmarkStart w:id="27" w:name="_Toc147495645"/>
       <w:r>
         <w:lastRenderedPageBreak/>
         <w:t>S</w:t>
       </w:r>
-      <w:bookmarkEnd w:id="31"/>
-      <w:bookmarkEnd w:id="32"/>
-      <w:bookmarkEnd w:id="33"/>
+      <w:bookmarkEnd w:id="24"/>
+      <w:bookmarkEnd w:id="25"/>
+      <w:bookmarkEnd w:id="26"/>
       <w:r>
         <w:t>eznam použitých symbolů a zkratek</w:t>
       </w:r>
-      <w:bookmarkEnd w:id="34"/>
+      <w:bookmarkEnd w:id="27"/>
     </w:p>
     <w:tbl>
       <w:tblPr>
@@ -4919,21 +4450,21 @@
       <w:pPr>
         <w:pStyle w:val="uvodzaver"/>
       </w:pPr>
-      <w:bookmarkStart w:id="35" w:name="_Toc144753412"/>
-      <w:bookmarkStart w:id="36" w:name="_Toc144746943"/>
-      <w:bookmarkStart w:id="37" w:name="_Toc515880905"/>
-      <w:bookmarkStart w:id="38" w:name="_Toc147495646"/>
+      <w:bookmarkStart w:id="28" w:name="_Toc144753412"/>
+      <w:bookmarkStart w:id="29" w:name="_Toc144746943"/>
+      <w:bookmarkStart w:id="30" w:name="_Toc515880905"/>
+      <w:bookmarkStart w:id="31" w:name="_Toc147495646"/>
       <w:r>
         <w:lastRenderedPageBreak/>
         <w:t>S</w:t>
       </w:r>
-      <w:bookmarkEnd w:id="35"/>
-      <w:bookmarkEnd w:id="36"/>
-      <w:bookmarkEnd w:id="37"/>
+      <w:bookmarkEnd w:id="28"/>
+      <w:bookmarkEnd w:id="29"/>
+      <w:bookmarkEnd w:id="30"/>
       <w:r>
         <w:t>eznam obrázků</w:t>
       </w:r>
-      <w:bookmarkEnd w:id="38"/>
+      <w:bookmarkEnd w:id="31"/>
     </w:p>
     <w:p>
       <w:pPr>
@@ -5099,12 +4630,12 @@
       <w:pPr>
         <w:pStyle w:val="uvodzaver"/>
       </w:pPr>
-      <w:bookmarkStart w:id="39" w:name="_Toc147495647"/>
+      <w:bookmarkStart w:id="32" w:name="_Toc147495647"/>
       <w:r>
         <w:lastRenderedPageBreak/>
         <w:t>Seznam tabulek</w:t>
       </w:r>
-      <w:bookmarkEnd w:id="39"/>
+      <w:bookmarkEnd w:id="32"/>
     </w:p>
     <w:p>
       <w:pPr>
@@ -5214,32 +4745,32 @@
       <w:pPr>
         <w:pStyle w:val="uvodzaver"/>
       </w:pPr>
-      <w:bookmarkStart w:id="40" w:name="_Toc144753414"/>
-      <w:bookmarkStart w:id="41" w:name="_Toc144746945"/>
-      <w:bookmarkStart w:id="42" w:name="_Toc515880907"/>
-      <w:bookmarkStart w:id="43" w:name="_Toc147495648"/>
+      <w:bookmarkStart w:id="33" w:name="_Toc144753414"/>
+      <w:bookmarkStart w:id="34" w:name="_Toc144746945"/>
+      <w:bookmarkStart w:id="35" w:name="_Toc515880907"/>
+      <w:bookmarkStart w:id="36" w:name="_Toc147495648"/>
       <w:r>
         <w:lastRenderedPageBreak/>
         <w:t>S</w:t>
       </w:r>
-      <w:bookmarkEnd w:id="40"/>
-      <w:bookmarkEnd w:id="41"/>
-      <w:bookmarkEnd w:id="42"/>
+      <w:bookmarkEnd w:id="33"/>
+      <w:bookmarkEnd w:id="34"/>
+      <w:bookmarkEnd w:id="35"/>
       <w:r>
         <w:t>eznam příloh</w:t>
       </w:r>
-      <w:bookmarkEnd w:id="43"/>
+      <w:bookmarkEnd w:id="36"/>
     </w:p>
     <w:p>
       <w:r>
         <w:t>Prázdná šablona maturitní práce</w:t>
       </w:r>
-      <w:bookmarkStart w:id="44" w:name="_Toc144746946"/>
+      <w:bookmarkStart w:id="37" w:name="_Toc144746946"/>
       <w:bookmarkEnd w:id="1"/>
-      <w:bookmarkEnd w:id="44"/>
+      <w:bookmarkEnd w:id="37"/>
     </w:p>
     <w:sectPr>
-      <w:footerReference w:type="default" r:id="rId13"/>
+      <w:footerReference w:type="default" r:id="rId10"/>
       <w:pgSz w:w="11906" w:h="16838"/>
       <w:pgMar w:top="1701" w:right="1418" w:bottom="1701" w:left="2268" w:header="709" w:footer="709" w:gutter="0"/>
       <w:cols w:space="708"/>
@@ -8478,6 +8009,7 @@
   <w:style w:type="character" w:default="1" w:styleId="DefaultParagraphFont">
     <w:name w:val="Default Paragraph Font"/>
     <w:uiPriority w:val="1"/>
+    <w:semiHidden/>
     <w:unhideWhenUsed/>
   </w:style>
   <w:style w:type="table" w:default="1" w:styleId="TableNormal">
@@ -10005,11 +9537,33 @@
 </file>
 
 <file path=customXml/item1.xml><?xml version="1.0" encoding="utf-8"?>
-<b:Sources xmlns:b="http://schemas.openxmlformats.org/officeDocument/2006/bibliography" xmlns="http://schemas.openxmlformats.org/officeDocument/2006/bibliography" SelectedStyle="\HarvardAnglia2008OfficeOnline.xsl" StyleName="Harvard - Anglia" Version="2008"/>
+<b:Sources xmlns:b="http://schemas.openxmlformats.org/officeDocument/2006/bibliography" xmlns="http://schemas.openxmlformats.org/officeDocument/2006/bibliography" SelectedStyle="\ISO690Nmerical.XSL" StyleName="ISO 690 - Numerical Reference" Version="1987">
+  <b:Source>
+    <b:Tag>Uni24</b:Tag>
+    <b:SourceType>InternetSite</b:SourceType>
+    <b:Guid>{D5FD314C-61CF-4FA6-B1E7-F6A6BF92A1D0}</b:Guid>
+    <b:Author>
+      <b:Author>
+        <b:Corporate>Unity</b:Corporate>
+      </b:Author>
+    </b:Author>
+    <b:Title>GameObject</b:Title>
+    <b:InternetSiteTitle>Unity Documentation</b:InternetSiteTitle>
+    <b:ProductionCompany>Unity</b:ProductionCompany>
+    <b:Year>2024</b:Year>
+    <b:Month>11</b:Month>
+    <b:Day>9</b:Day>
+    <b:YearAccessed>2024</b:YearAccessed>
+    <b:MonthAccessed>11</b:MonthAccessed>
+    <b:DayAccessed>10</b:DayAccessed>
+    <b:URL>https://docs.unity3d.com/6000.1/Documentation/Manual/class-GameObject.html</b:URL>
+    <b:RefOrder>1</b:RefOrder>
+  </b:Source>
+</b:Sources>
 </file>
 
 <file path=customXml/itemProps1.xml><?xml version="1.0" encoding="utf-8"?>
-<ds:datastoreItem xmlns:ds="http://schemas.openxmlformats.org/officeDocument/2006/customXml" ds:itemID="{73FAF3AF-FCF5-4E9F-B8B8-4CD641C974AA}">
+<ds:datastoreItem xmlns:ds="http://schemas.openxmlformats.org/officeDocument/2006/customXml" ds:itemID="{A3E32ECC-1FF1-4E47-8F84-DC4E41869A63}">
   <ds:schemaRefs>
     <ds:schemaRef ds:uri="http://schemas.openxmlformats.org/officeDocument/2006/bibliography"/>
   </ds:schemaRefs>

</xml_diff>

<commit_message>
Dokumnetace a odstrennei useless veci
</commit_message>
<xml_diff>
--- a/documentation/ROP.docx
+++ b/documentation/ROP.docx
@@ -136,7 +136,7 @@
       </w:r>
       <w:r>
         <w:pict w14:anchorId="370475BE">
-          <v:rect id="_x0000_s1026" style="position:absolute;left:0;text-align:left;margin-left:7726.95pt;margin-top:547.75pt;width:419.15pt;height:101.9pt;z-index:4;visibility:visible;mso-wrap-style:square;mso-wrap-distance-left:8.95pt;mso-wrap-distance-top:3.55pt;mso-wrap-distance-right:9pt;mso-wrap-distance-bottom:3.75pt;mso-position-horizontal:right;mso-position-horizontal-relative:margin;mso-position-vertical:absolute;mso-position-vertical-relative:text;v-text-anchor:top" o:gfxdata="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" o:allowincell="f" stroked="f">
+          <v:rect id="_x0000_s1026" style="position:absolute;left:0;text-align:left;margin-left:8094.9pt;margin-top:547.75pt;width:419.15pt;height:101.9pt;z-index:4;visibility:visible;mso-wrap-style:square;mso-wrap-distance-left:8.95pt;mso-wrap-distance-top:3.55pt;mso-wrap-distance-right:9pt;mso-wrap-distance-bottom:3.75pt;mso-position-horizontal:right;mso-position-horizontal-relative:margin;mso-position-vertical:absolute;mso-position-vertical-relative:text;v-text-anchor:top" o:gfxdata="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" o:allowincell="f" stroked="f">
             <v:textbox>
               <w:txbxContent>
                 <w:p>
@@ -503,7 +503,7 @@
         <w:rPr>
           <w:noProof/>
         </w:rPr>
-        <w:t>18. března 2025</w:t>
+        <w:t>19. března 2025</w:t>
       </w:r>
       <w:r>
         <w:fldChar w:fldCharType="end"/>
@@ -562,7 +562,7 @@
         <w:rPr>
           <w:noProof/>
         </w:rPr>
-        <w:t>18. března 2025</w:t>
+        <w:t>19. března 2025</w:t>
       </w:r>
       <w:r>
         <w:fldChar w:fldCharType="end"/>
@@ -5510,7 +5510,7 @@
       <w:pPr>
         <w:pStyle w:val="Caption"/>
       </w:pPr>
-      <w:bookmarkStart w:id="21" w:name="_Toc193226111"/>
+      <w:bookmarkStart w:id="21" w:name="_Toc193318749"/>
       <w:r>
         <w:t xml:space="preserve">Obrázek </w:t>
       </w:r>
@@ -5525,10 +5525,10 @@
       <w:r>
         <w:t xml:space="preserve"> </w:t>
       </w:r>
+      <w:r>
+        <w:t>Rozložení Unity</w:t>
+      </w:r>
       <w:bookmarkEnd w:id="21"/>
-      <w:r>
-        <w:t>Rozložení Unity</w:t>
-      </w:r>
     </w:p>
     <w:p>
       <w:pPr>
@@ -5620,7 +5620,7 @@
       <w:pPr>
         <w:pStyle w:val="Caption"/>
       </w:pPr>
-      <w:bookmarkStart w:id="22" w:name="_Toc193226112"/>
+      <w:bookmarkStart w:id="22" w:name="_Toc193318750"/>
       <w:r>
         <w:t xml:space="preserve">Obrázek </w:t>
       </w:r>
@@ -6007,7 +6007,7 @@
       <w:pPr>
         <w:pStyle w:val="Caption"/>
       </w:pPr>
-      <w:bookmarkStart w:id="26" w:name="_Toc193226113"/>
+      <w:bookmarkStart w:id="26" w:name="_Toc193318751"/>
       <w:r>
         <w:t xml:space="preserve">Obrázek </w:t>
       </w:r>
@@ -6497,7 +6497,7 @@
           <v:shape id="_x0000_i1025" type="#_x0000_t75" style="width:405.75pt;height:295.5pt" o:ole="">
             <v:imagedata r:id="rId16" o:title=""/>
           </v:shape>
-          <o:OLEObject Type="Embed" ProgID="Word.OpenDocumentText.12" ShapeID="_x0000_i1025" DrawAspect="Content" ObjectID="_1803841497" r:id="rId17"/>
+          <o:OLEObject Type="Embed" ProgID="Word.OpenDocumentText.12" ShapeID="_x0000_i1025" DrawAspect="Content" ObjectID="_1803933332" r:id="rId17"/>
         </w:object>
       </w:r>
     </w:p>
@@ -6657,6 +6657,9 @@
         <w:t xml:space="preserve"> </w:t>
       </w:r>
       <w:r>
+        <w:rPr>
+          <w:noProof/>
+        </w:rPr>
         <w:drawing>
           <wp:inline distT="0" distB="0" distL="0" distR="0" wp14:anchorId="115093EC" wp14:editId="5FE0B2EF">
             <wp:extent cx="5219700" cy="2936240"/>
@@ -6698,7 +6701,7 @@
       <w:pPr>
         <w:pStyle w:val="Caption"/>
       </w:pPr>
-      <w:bookmarkStart w:id="34" w:name="_Toc193226114"/>
+      <w:bookmarkStart w:id="34" w:name="_Toc193318752"/>
       <w:r>
         <w:t xml:space="preserve">Obrázek </w:t>
       </w:r>
@@ -6907,10 +6910,10 @@
           <w:lang w:val="en-US"/>
         </w:rPr>
         <w:object w:dxaOrig="9360" w:dyaOrig="3917" w14:anchorId="4661B889">
-          <v:shape id="_x0000_i1032" type="#_x0000_t75" style="width:468pt;height:195.75pt" o:ole="">
+          <v:shape id="_x0000_i1026" type="#_x0000_t75" style="width:468pt;height:195.75pt" o:ole="">
             <v:imagedata r:id="rId19" o:title=""/>
           </v:shape>
-          <o:OLEObject Type="Embed" ProgID="Word.OpenDocumentText.12" ShapeID="_x0000_i1032" DrawAspect="Content" ObjectID="_1803841498" r:id="rId20"/>
+          <o:OLEObject Type="Embed" ProgID="Word.OpenDocumentText.12" ShapeID="_x0000_i1026" DrawAspect="Content" ObjectID="_1803933333" r:id="rId20"/>
         </w:object>
       </w:r>
     </w:p>
@@ -7042,10 +7045,10 @@
       </w:pPr>
       <w:r>
         <w:object w:dxaOrig="9360" w:dyaOrig="6767" w14:anchorId="648B552D">
-          <v:shape id="_x0000_i1039" type="#_x0000_t75" style="width:468pt;height:338.25pt" o:ole="">
+          <v:shape id="_x0000_i1027" type="#_x0000_t75" style="width:468pt;height:338.25pt" o:ole="">
             <v:imagedata r:id="rId21" o:title=""/>
           </v:shape>
-          <o:OLEObject Type="Embed" ProgID="Word.OpenDocumentText.12" ShapeID="_x0000_i1039" DrawAspect="Content" ObjectID="_1803841499" r:id="rId22"/>
+          <o:OLEObject Type="Embed" ProgID="Word.OpenDocumentText.12" ShapeID="_x0000_i1027" DrawAspect="Content" ObjectID="_1803933334" r:id="rId22"/>
         </w:object>
       </w:r>
     </w:p>
@@ -8069,25 +8072,7 @@
         <w:t>inicializují</w:t>
       </w:r>
       <w:r>
-        <w:t xml:space="preserve"> všechny potřebné proměnné a nastavení, aby byla zajištěna správná funkčnost menu. Uživatel může pomocí tlačítek</w:t>
-      </w:r>
-      <w:r>
-        <w:t xml:space="preserve"> </w:t>
-      </w:r>
-      <w:r>
-        <w:t>procházet jednotlivé možnosti menu. Každé tlačítko spouští specifickou akci, jako je přechod do další scény nebo otevření nastavení</w:t>
-      </w:r>
-      <w:r>
-        <w:t xml:space="preserve"> a navracení zpět</w:t>
-      </w:r>
-      <w:r>
-        <w:t>.</w:t>
-      </w:r>
-      <w:r>
-        <w:t xml:space="preserve"> </w:t>
-      </w:r>
-      <w:r>
-        <w:t xml:space="preserve">V </w:t>
+        <w:t xml:space="preserve"> všechny potřebné proměnné a nastavení, aby byla zajištěna správná funkčnost menu. Uživatel může pomocí tlačítek procházet jednotlivé možnosti menu. Každé tlačítko spouští specifickou akci, jako je přechod do další scény nebo otevření nastavení a navracení zpět. V </w:t>
       </w:r>
       <w:r>
         <w:rPr>
@@ -8097,10 +8082,7 @@
         <w:t>nastavení</w:t>
       </w:r>
       <w:r>
-        <w:t xml:space="preserve"> může uživatel upravit základní parametry, jako je hlasitost zvuku </w:t>
-      </w:r>
-      <w:r>
-        <w:t xml:space="preserve">a FOV </w:t>
+        <w:t xml:space="preserve"> může uživatel upravit základní parametry, jako je hlasitost zvuku a FOV </w:t>
       </w:r>
       <w:r>
         <w:rPr>
@@ -8128,17 +8110,10 @@
       </w:r>
     </w:p>
     <w:p>
-      <w:pPr>
-        <w:spacing w:before="0" w:after="0" w:line="240" w:lineRule="auto"/>
-        <w:jc w:val="left"/>
-      </w:pPr>
-      <w:r>
-        <w:br w:type="page"/>
-      </w:r>
-    </w:p>
-    <w:p>
-      <w:r>
-        <w:lastRenderedPageBreak/>
+      <w:r>
+        <w:rPr>
+          <w:noProof/>
+        </w:rPr>
         <w:drawing>
           <wp:inline distT="0" distB="0" distL="0" distR="0" wp14:anchorId="40D23355" wp14:editId="6E8BB948">
             <wp:extent cx="5036516" cy="2837815"/>
@@ -8187,8 +8162,9 @@
       <w:pPr>
         <w:pStyle w:val="Caption"/>
       </w:pPr>
-      <w:bookmarkStart w:id="50" w:name="_Toc193226115"/>
-      <w:r>
+      <w:bookmarkStart w:id="50" w:name="_Toc193318753"/>
+      <w:r>
+        <w:lastRenderedPageBreak/>
         <w:t xml:space="preserve">Obrázek </w:t>
       </w:r>
       <w:fldSimple w:instr=" SEQ Obrázek \* ARABIC ">
@@ -8244,25 +8220,7 @@
         <w:t>parametry</w:t>
       </w:r>
       <w:r>
-        <w:t>, jako je velikost mapy</w:t>
-      </w:r>
-      <w:r>
-        <w:t xml:space="preserve"> a místností</w:t>
-      </w:r>
-      <w:r>
-        <w:t xml:space="preserve">, </w:t>
-      </w:r>
-      <w:r>
-        <w:t>počet místností a dveří</w:t>
-      </w:r>
-      <w:r>
-        <w:t>. Tyto vstupy jsou validovány a uloženy do odpovídajících datových struktur. Na základě zadaných parametrů se generuje struktura mapy, umístění objektů a další herní elementy. Tento proces využívá algoritmy pro náhodné generování, jako j</w:t>
-      </w:r>
-      <w:r>
-        <w:t>e vzorkovaní s odmítáním</w:t>
-      </w:r>
-      <w:r>
-        <w:t>, aby byla zajištěna variabilita a zajímavost herního světa.</w:t>
+        <w:t>, jako je velikost mapy a místností, počet místností a dveří. Tyto vstupy jsou validovány a uloženy do odpovídajících datových struktur. Na základě zadaných parametrů se generuje struktura mapy, umístění objektů a další herní elementy. Tento proces využívá algoritmy pro náhodné generování, jako je vzorkovaní s odmítáním, aby byla zajištěna variabilita a zajímavost herního světa.</w:t>
       </w:r>
     </w:p>
     <w:p>
@@ -8294,7 +8252,6 @@
         <w:rPr>
           <w:noProof/>
         </w:rPr>
-        <w:lastRenderedPageBreak/>
         <w:drawing>
           <wp:inline distT="0" distB="0" distL="0" distR="0" wp14:anchorId="470A33E4" wp14:editId="1DE73F9D">
             <wp:extent cx="5014032" cy="2834005"/>
@@ -8343,6 +8300,7 @@
       <w:pPr>
         <w:pStyle w:val="Caption"/>
       </w:pPr>
+      <w:bookmarkStart w:id="52" w:name="_Toc193318754"/>
       <w:r>
         <w:t xml:space="preserve">Obrázek </w:t>
       </w:r>
@@ -8357,16 +8315,17 @@
       <w:r>
         <w:t xml:space="preserve"> GeneratingScene</w:t>
       </w:r>
+      <w:bookmarkEnd w:id="52"/>
     </w:p>
     <w:p>
       <w:pPr>
         <w:pStyle w:val="Heading2"/>
       </w:pPr>
-      <w:bookmarkStart w:id="52" w:name="_Toc193210071"/>
+      <w:bookmarkStart w:id="53" w:name="_Toc193210071"/>
       <w:r>
         <w:t>LevelScene</w:t>
       </w:r>
-      <w:bookmarkEnd w:id="52"/>
+      <w:bookmarkEnd w:id="53"/>
     </w:p>
     <w:p>
       <w:pPr>
@@ -8398,13 +8357,8 @@
         <w:pStyle w:val="Pokraovn"/>
       </w:pPr>
       <w:r>
-        <w:t xml:space="preserve">Scéna neobsahuje žádný statický obsah. Mapa, objekty a herní elementy jsou načteny z uložených dat, což umožňuje flexibilitu a přizpůsobení se potřebám uživatele. Uživatel </w:t>
-      </w:r>
-      <w:r>
-        <w:t xml:space="preserve">zde </w:t>
-      </w:r>
-      <w:r>
-        <w:t>může prozkoumávat herní svět.</w:t>
+        <w:lastRenderedPageBreak/>
+        <w:t>Scéna neobsahuje žádný statický obsah. Mapa, objekty a herní elementy jsou načteny z uložených dat, což umožňuje flexibilitu a přizpůsobení se potřebám uživatele. Uživatel zde může prozkoumávat herní svět.</w:t>
       </w:r>
     </w:p>
     <w:p>
@@ -8439,12 +8393,12 @@
       <w:pPr>
         <w:pStyle w:val="Heading1"/>
       </w:pPr>
-      <w:bookmarkStart w:id="53" w:name="_Toc193210072"/>
+      <w:bookmarkStart w:id="54" w:name="_Toc193210072"/>
       <w:r>
         <w:lastRenderedPageBreak/>
         <w:t>Důležité Skripty</w:t>
       </w:r>
-      <w:bookmarkEnd w:id="53"/>
+      <w:bookmarkEnd w:id="54"/>
     </w:p>
     <w:p>
       <w:pPr>
@@ -8480,11 +8434,11 @@
       <w:pPr>
         <w:pStyle w:val="Heading2"/>
       </w:pPr>
-      <w:bookmarkStart w:id="54" w:name="_Toc193210073"/>
+      <w:bookmarkStart w:id="55" w:name="_Toc193210073"/>
       <w:r>
         <w:t>UIScript</w:t>
       </w:r>
-      <w:bookmarkEnd w:id="54"/>
+      <w:bookmarkEnd w:id="55"/>
     </w:p>
     <w:p>
       <w:r>
@@ -8510,22 +8464,7 @@
         <w:t>MainMenuScene</w:t>
       </w:r>
       <w:r>
-        <w:t xml:space="preserve"> </w:t>
-      </w:r>
-      <w:r>
-        <w:t>UIScript zajišťuje základní navigaci mezi možnostmi menu, jako je začátek nové hry</w:t>
-      </w:r>
-      <w:r>
-        <w:t xml:space="preserve"> a</w:t>
-      </w:r>
-      <w:r>
-        <w:t xml:space="preserve"> přístup k nastavení.</w:t>
-      </w:r>
-      <w:r>
-        <w:t xml:space="preserve"> </w:t>
-      </w:r>
-      <w:r>
-        <w:t>Skript také inicializuje potřebné proměnné a nastavení, aby bylo menu plně funkční a připravené pro interakci s uživatelem.</w:t>
+        <w:t xml:space="preserve"> UIScript zajišťuje základní navigaci mezi možnostmi menu, jako je začátek nové hry a přístup k nastavení. Skript také inicializuje potřebné proměnné a nastavení, aby bylo menu plně funkční a připravené pro interakci s uživatelem.</w:t>
       </w:r>
     </w:p>
     <w:p>
@@ -8540,16 +8479,7 @@
         <w:t>GeneratingScene</w:t>
       </w:r>
       <w:r>
-        <w:t xml:space="preserve"> </w:t>
-      </w:r>
-      <w:r>
-        <w:t>dynamicky zapíná a vypíná UI elementy na základě uživatelských vstupů. Například, pokud uživatel nechce zadávat vlastní hodnoty pro počet místností nebo objektů, skript deaktivuje příslušná vstupní pole a použije výchozí hodnoty.</w:t>
-      </w:r>
-      <w:r>
-        <w:t xml:space="preserve"> </w:t>
-      </w:r>
-      <w:r>
-        <w:t>Skript také zpracovává uživatelské vstupy, jako jsou parametry pro generování mapy (např. velikost mapy, počet místností, počet objektů) a ukládá je do datové struktury DNDFileData.</w:t>
+        <w:t xml:space="preserve"> dynamicky zapíná a vypíná UI elementy na základě uživatelských vstupů. Například, pokud uživatel nechce zadávat vlastní hodnoty pro počet místností nebo objektů, skript deaktivuje příslušná vstupní pole a použije výchozí hodnoty. Skript také zpracovává uživatelské vstupy, jako jsou parametry pro generování mapy (např. velikost mapy, počet místností, počet objektů) a ukládá je do datové struktury DNDFileData.</w:t>
       </w:r>
     </w:p>
     <w:p>
@@ -8564,26 +8494,19 @@
         <w:t>LevelScene</w:t>
       </w:r>
       <w:r>
+        <w:t xml:space="preserve"> scéně ovládá herní menu a nastavení. Skript zajišťuje, aby se menu zobrazilo nebo skrylo na základě uživatelských akcí (Esc tlačítko). Propojuje nastavení v menu s herními hodnotami, jako je FOV (</w:t>
+      </w:r>
+      <w:proofErr w:type="spellStart"/>
+      <w:r>
+        <w:t>Field</w:t>
+      </w:r>
+      <w:proofErr w:type="spellEnd"/>
+      <w:r>
         <w:t xml:space="preserve"> </w:t>
       </w:r>
-      <w:r>
-        <w:t>scéně ovládá herní menu a nastavení. Skript zajišťuje, aby se menu zobrazilo nebo skrylo na základě uživatelských akcí (</w:t>
-      </w:r>
-      <w:r>
-        <w:t>Esc tlačítko</w:t>
-      </w:r>
-      <w:r>
-        <w:t>).</w:t>
-      </w:r>
-      <w:r>
-        <w:t xml:space="preserve"> P</w:t>
-      </w:r>
-      <w:r>
-        <w:t>ropojuje nastavení v menu s herními hodnotami, jako je FOV (</w:t>
-      </w:r>
       <w:proofErr w:type="spellStart"/>
       <w:r>
-        <w:t>Field</w:t>
+        <w:t>of</w:t>
       </w:r>
       <w:proofErr w:type="spellEnd"/>
       <w:r>
@@ -8591,25 +8514,11 @@
       </w:r>
       <w:proofErr w:type="spellStart"/>
       <w:r>
-        <w:t>of</w:t>
+        <w:t>View</w:t>
       </w:r>
       <w:proofErr w:type="spellEnd"/>
       <w:r>
-        <w:t xml:space="preserve"> </w:t>
-      </w:r>
-      <w:proofErr w:type="spellStart"/>
-      <w:r>
-        <w:t>View</w:t>
-      </w:r>
-      <w:proofErr w:type="spellEnd"/>
-      <w:r>
-        <w:t>) nebo senzitivita pohybu kamery.</w:t>
-      </w:r>
-      <w:r>
-        <w:t xml:space="preserve"> </w:t>
-      </w:r>
-      <w:r>
-        <w:t xml:space="preserve">Dále UIScript ovládá přepínání mezi herními a menu akcemi pomocí Input </w:t>
+        <w:t xml:space="preserve">) nebo senzitivita pohybu kamery. Dále UIScript ovládá přepínání mezi herními a menu akcemi pomocí Input </w:t>
       </w:r>
       <w:proofErr w:type="spellStart"/>
       <w:r>
@@ -8645,10 +8554,7 @@
         <w:t>SubmitButton_Click()</w:t>
       </w:r>
       <w:r>
-        <w:t xml:space="preserve"> </w:t>
-      </w:r>
-      <w:r>
-        <w:t>zpracovává uživatelské vstupy z GeneratingScene, ukládá je do datové struktury DNDFileData a spouští generování mapy. Poté přechází na další scénu.</w:t>
+        <w:t xml:space="preserve"> zpracovává uživatelské vstupy z GeneratingScene, ukládá je do datové struktury DNDFileData a spouští generování mapy. Poté přechází na další scénu.</w:t>
       </w:r>
     </w:p>
     <w:p/>
@@ -8672,13 +8578,7 @@
         <w:t>PreviousScene()</w:t>
       </w:r>
       <w:r>
-        <w:t xml:space="preserve"> </w:t>
-      </w:r>
-      <w:r>
-        <w:t>slouží k přechodu mezi scénami. NextScene načte následující scénu, zatímco PreviousScene načte předchozí scénu.</w:t>
-      </w:r>
-      <w:r>
-        <w:t xml:space="preserve"> Vždy nastaví správnou scénu na aktivní, aby nedocházelo k problémům s přechody.</w:t>
+        <w:t xml:space="preserve"> slouží k přechodu mezi scénami. NextScene načte následující scénu, zatímco PreviousScene načte předchozí scénu. Vždy nastaví správnou scénu na aktivní, aby nedocházelo k problémům s přechody.</w:t>
       </w:r>
     </w:p>
     <w:p>
@@ -8715,25 +8615,22 @@
         <w:t>)</w:t>
       </w:r>
       <w:r>
-        <w:t xml:space="preserve"> </w:t>
-      </w:r>
-      <w:r>
-        <w:t>ovládá viditelnost a stav kurzoru myši. Když je kurzor uzamčen, uživatel může ovládat herní kameru, a když je odemčen, může interagovat s UI.</w:t>
+        <w:t xml:space="preserve"> ovládá viditelnost a stav kurzoru myši. Když je kurzor uzamčen, uživatel může ovládat herní kameru, a když je odemčen, může interagovat s UI.</w:t>
       </w:r>
     </w:p>
     <w:p>
       <w:pPr>
         <w:pStyle w:val="Heading2"/>
       </w:pPr>
-      <w:bookmarkStart w:id="55" w:name="_Toc193210074"/>
+      <w:bookmarkStart w:id="56" w:name="_Toc193210074"/>
       <w:r>
         <w:t>DNDFileData</w:t>
       </w:r>
-      <w:bookmarkStart w:id="56" w:name="_gjdgxs" w:colFirst="0" w:colLast="0"/>
-      <w:bookmarkStart w:id="57" w:name="_30j0zll" w:colFirst="0" w:colLast="0"/>
-      <w:bookmarkEnd w:id="55"/>
+      <w:bookmarkStart w:id="57" w:name="_gjdgxs" w:colFirst="0" w:colLast="0"/>
+      <w:bookmarkStart w:id="58" w:name="_30j0zll" w:colFirst="0" w:colLast="0"/>
       <w:bookmarkEnd w:id="56"/>
       <w:bookmarkEnd w:id="57"/>
+      <w:bookmarkEnd w:id="58"/>
     </w:p>
     <w:p>
       <w:pPr>
@@ -8749,25 +8646,13 @@
         <w:t>DNDFileData</w:t>
       </w:r>
       <w:r>
-        <w:t xml:space="preserve"> je klíčový skript, který obsahuje několik pomocných tříd pro ukládání dat a práci s nimi. Tyto třídy slouží k reprezentaci herních objektů, nastavení a parametrů pro procedurální generování. Skript je navržen tak, aby byl </w:t>
-      </w:r>
-      <w:r>
-        <w:t>modulární</w:t>
-      </w:r>
-      <w:r>
-        <w:t xml:space="preserve"> a snadno rozšiřitelný.</w:t>
+        <w:t xml:space="preserve"> je klíčový skript, který obsahuje několik pomocných tříd pro ukládání dat a práci s nimi. Tyto třídy slouží k reprezentaci herních objektů, nastavení a parametrů pro procedurální generování. Skript je navržen tak, aby byl modulární a snadno rozšiřitelný.</w:t>
       </w:r>
       <w:r>
         <w:rPr>
           <w:noProof/>
         </w:rPr>
-        <w:t xml:space="preserve"> </w:t>
-      </w:r>
-      <w:r>
-        <w:rPr>
-          <w:noProof/>
-        </w:rPr>
-        <w:t>Všechny třídy jsou označeny atributem </w:t>
+        <w:t xml:space="preserve"> Všechny třídy jsou označeny atributem </w:t>
       </w:r>
       <w:r>
         <w:rPr>
@@ -8926,13 +8811,6 @@
         </w:rPr>
         <w:t>nicializuje všechny seznamy a proměnné na výchozí hodnoty.</w:t>
       </w:r>
-    </w:p>
-    <w:p>
-      <w:pPr>
-        <w:rPr>
-          <w:noProof/>
-        </w:rPr>
-      </w:pPr>
     </w:p>
     <w:p>
       <w:pPr>
@@ -8997,6 +8875,7 @@
           <w:noProof/>
         </w:rPr>
       </w:pPr>
+      <w:bookmarkStart w:id="59" w:name="_Toc193318755"/>
       <w:r>
         <w:t xml:space="preserve">Obrázek </w:t>
       </w:r>
@@ -9011,6 +8890,7 @@
       <w:r>
         <w:t xml:space="preserve"> Vizualizace DNDFileData</w:t>
       </w:r>
+      <w:bookmarkEnd w:id="59"/>
     </w:p>
     <w:p>
       <w:pPr>
@@ -9028,10 +8908,7 @@
         <w:pStyle w:val="Pokraovn"/>
       </w:pPr>
       <w:r>
-        <w:t>Tato abstraktní třída je základem pro všechny ukládané objekty ve scéně. Obsahuje společné vlastnosti, jako je ID (identifikátor objektu) a Position (pozice objektu ve scéně).</w:t>
-      </w:r>
-      <w:r>
-        <w:t xml:space="preserve"> </w:t>
+        <w:t xml:space="preserve">Tato abstraktní třída je základem pro všechny ukládané objekty ve scéně. Obsahuje společné vlastnosti, jako je ID (identifikátor objektu) a Position (pozice objektu ve scéně). </w:t>
       </w:r>
     </w:p>
     <w:p>
@@ -9056,13 +8933,7 @@
         <w:pStyle w:val="Pokraovn"/>
       </w:pPr>
       <w:r>
-        <w:t>Reprezentuje místnost ve scéně. Kromě základních vlastností z BaseEntityData obsahuje také Size (velikost místnosti) a IsStartRoom (indikátor, zda je místnost výchozí místností).</w:t>
-      </w:r>
-      <w:r>
-        <w:t xml:space="preserve"> </w:t>
-      </w:r>
-      <w:r>
-        <w:t>Tato třída se používá pro ukládání informací o místnostech generovaných v GeneratingScene.</w:t>
+        <w:t>Reprezentuje místnost ve scéně. Kromě základních vlastností z BaseEntityData obsahuje také Size (velikost místnosti) a IsStartRoom (indikátor, zda je místnost výchozí místností). Tato třída se používá pro ukládání informací o místnostech generovaných v GeneratingScene.</w:t>
       </w:r>
     </w:p>
     <w:p>
@@ -9080,22 +8951,168 @@
     </w:p>
     <w:p>
       <w:r>
-        <w:t>Door obsahuje informace o pozici dveří, jejich orientaci (</w:t>
+        <w:t>Door obsahuje informace o pozici dveří, jejich orientaci (Orientation) a pozici, na kterou se hráč teleportuje (</w:t>
       </w:r>
       <w:proofErr w:type="spellStart"/>
       <w:r>
-        <w:t>Orientation</w:t>
+        <w:t>PlayerTeleportLocation</w:t>
       </w:r>
       <w:proofErr w:type="spellEnd"/>
       <w:r>
-        <w:t>) a pozici, na kterou se hráč teleportuje (</w:t>
+        <w:t>).</w:t>
+      </w:r>
+    </w:p>
+    <w:p>
+      <w:pPr>
+        <w:pStyle w:val="Heading3"/>
+      </w:pPr>
+      <w:r>
+        <w:t>ObjectData</w:t>
+      </w:r>
+    </w:p>
+    <w:p>
+      <w:pPr>
+        <w:pStyle w:val="Pokraovn"/>
+      </w:pPr>
+      <w:r>
+        <w:t xml:space="preserve">Reprezentuje objekty ve scéně, jako jsou světla, nábytek nebo dekorace. Kromě základních vlastností z BaseEntityData obsahuje také </w:t>
       </w:r>
       <w:proofErr w:type="spellStart"/>
       <w:r>
-        <w:t>PlayerTeleportLocation</w:t>
+        <w:t>Name</w:t>
       </w:r>
       <w:proofErr w:type="spellEnd"/>
       <w:r>
+        <w:t xml:space="preserve"> (název objektu) a výčtové typy (</w:t>
+      </w:r>
+      <w:proofErr w:type="spellStart"/>
+      <w:r>
+        <w:t>TypesOfObjects</w:t>
+      </w:r>
+      <w:proofErr w:type="spellEnd"/>
+      <w:r>
+        <w:t xml:space="preserve">, </w:t>
+      </w:r>
+      <w:proofErr w:type="spellStart"/>
+      <w:r>
+        <w:t>LightTypes</w:t>
+      </w:r>
+      <w:proofErr w:type="spellEnd"/>
+      <w:r>
+        <w:t xml:space="preserve">, </w:t>
+      </w:r>
+      <w:proofErr w:type="spellStart"/>
+      <w:r>
+        <w:t>FurnitureTypes</w:t>
+      </w:r>
+      <w:proofErr w:type="spellEnd"/>
+      <w:r>
+        <w:t xml:space="preserve"> atd.), které specifikují typ objektu.</w:t>
+      </w:r>
+    </w:p>
+    <w:p>
+      <w:pPr>
+        <w:pStyle w:val="Pokraovn"/>
+      </w:pPr>
+      <w:r>
+        <w:t>Tato třída se používá pro ukládání informací o objektech umístěných v místnostech.</w:t>
+      </w:r>
+    </w:p>
+    <w:p>
+      <w:pPr>
+        <w:pStyle w:val="Heading3"/>
+      </w:pPr>
+      <w:r>
+        <w:t>Settings a Save</w:t>
+      </w:r>
+    </w:p>
+    <w:p>
+      <w:pPr>
+        <w:pStyle w:val="Pokraovn"/>
+      </w:pPr>
+      <w:r>
+        <w:t>Settings uchovává nastavení aplikace, jako je FOV a citlivost ovládání. Nastavení lze upravovat v menu a jsou uložena pro pozdější použití.</w:t>
+      </w:r>
+    </w:p>
+    <w:p>
+      <w:pPr>
+        <w:pStyle w:val="Pokraovn"/>
+      </w:pPr>
+      <w:r>
+        <w:t xml:space="preserve">Save obsahuje data zadaná uživatelem při generování místností, jako je Seed (semínko pro náhodné generování), </w:t>
+      </w:r>
+      <w:proofErr w:type="spellStart"/>
+      <w:r>
+        <w:t>RoomsCountBounds</w:t>
+      </w:r>
+      <w:proofErr w:type="spellEnd"/>
+      <w:r>
+        <w:t xml:space="preserve"> (rozsah počtu místností), </w:t>
+      </w:r>
+      <w:proofErr w:type="spellStart"/>
+      <w:r>
+        <w:t>ObjectCountBounds</w:t>
+      </w:r>
+      <w:proofErr w:type="spellEnd"/>
+      <w:r>
+        <w:t xml:space="preserve"> (rozsah počtu objektů) a Bounds pro rozměry místností a mapy.</w:t>
+      </w:r>
+    </w:p>
+    <w:p>
+      <w:pPr>
+        <w:pStyle w:val="Heading3"/>
+      </w:pPr>
+      <w:r>
+        <w:t>GenerationBounds a Bounds</w:t>
+      </w:r>
+    </w:p>
+    <w:p>
+      <w:r>
+        <w:t xml:space="preserve">GenerationBounds je generická třída, která slouží k ukládání rozsahů pro generování náhodných čísel. Obsahuje vlastnosti jako </w:t>
+      </w:r>
+      <w:proofErr w:type="spellStart"/>
+      <w:r>
+        <w:t>ShouldUseDefaultValue</w:t>
+      </w:r>
+      <w:proofErr w:type="spellEnd"/>
+      <w:r>
+        <w:t xml:space="preserve"> (použít výchozí hodnotu), </w:t>
+      </w:r>
+      <w:proofErr w:type="spellStart"/>
+      <w:r>
+        <w:t>Value</w:t>
+      </w:r>
+      <w:proofErr w:type="spellEnd"/>
+      <w:r>
+        <w:t xml:space="preserve"> (aktuální hodnota) a </w:t>
+      </w:r>
+      <w:proofErr w:type="spellStart"/>
+      <w:r>
+        <w:t>ExtremesBounds</w:t>
+      </w:r>
+      <w:proofErr w:type="spellEnd"/>
+      <w:r>
+        <w:t xml:space="preserve"> (rozsah hodnot).</w:t>
+      </w:r>
+    </w:p>
+    <w:p>
+      <w:r>
+        <w:t xml:space="preserve">Bounds je generická struktura, která definuje minimální a maximální hodnoty pro daný typ (např. </w:t>
+      </w:r>
+      <w:proofErr w:type="spellStart"/>
+      <w:r>
+        <w:t>int</w:t>
+      </w:r>
+      <w:proofErr w:type="spellEnd"/>
+      <w:r>
+        <w:t xml:space="preserve">, </w:t>
+      </w:r>
+      <w:proofErr w:type="spellStart"/>
+      <w:r>
+        <w:t>float</w:t>
+      </w:r>
+      <w:proofErr w:type="spellEnd"/>
+      <w:r>
         <w:t>).</w:t>
       </w:r>
     </w:p>
@@ -9104,276 +9121,99 @@
         <w:pStyle w:val="Heading3"/>
       </w:pPr>
       <w:r>
-        <w:t>ObjectData</w:t>
-      </w:r>
-    </w:p>
-    <w:p>
-      <w:pPr>
-        <w:pStyle w:val="Pokraovn"/>
-      </w:pPr>
-      <w:r>
-        <w:t>Reprezentuje objekty ve scéně, jako jsou světla, nábytek</w:t>
-      </w:r>
-      <w:r>
-        <w:t xml:space="preserve"> </w:t>
-      </w:r>
-      <w:r>
-        <w:t xml:space="preserve">nebo dekorace. Kromě základních vlastností z BaseEntityData obsahuje také </w:t>
-      </w:r>
-      <w:proofErr w:type="spellStart"/>
-      <w:r>
-        <w:t>Name</w:t>
-      </w:r>
-      <w:proofErr w:type="spellEnd"/>
-      <w:r>
-        <w:t xml:space="preserve"> (název objektu) a výčtové typy (</w:t>
-      </w:r>
-      <w:proofErr w:type="spellStart"/>
-      <w:r>
-        <w:t>TypesOfObjects</w:t>
-      </w:r>
-      <w:proofErr w:type="spellEnd"/>
-      <w:r>
-        <w:t xml:space="preserve">, </w:t>
-      </w:r>
-      <w:proofErr w:type="spellStart"/>
-      <w:r>
-        <w:t>LightTypes</w:t>
-      </w:r>
-      <w:proofErr w:type="spellEnd"/>
-      <w:r>
-        <w:t xml:space="preserve">, </w:t>
-      </w:r>
-      <w:proofErr w:type="spellStart"/>
-      <w:r>
-        <w:t>FurnitureTypes</w:t>
-      </w:r>
-      <w:proofErr w:type="spellEnd"/>
-      <w:r>
-        <w:t xml:space="preserve"> atd.), které specifikují typ objektu.</w:t>
-      </w:r>
-    </w:p>
-    <w:p>
-      <w:pPr>
-        <w:pStyle w:val="Pokraovn"/>
-      </w:pPr>
-      <w:r>
-        <w:t>Tato třída se používá pro ukládání informací o objektech umístěných v místnostech.</w:t>
-      </w:r>
-    </w:p>
-    <w:p>
-      <w:pPr>
-        <w:pStyle w:val="Heading3"/>
-      </w:pPr>
-      <w:r>
-        <w:t>Settings a Save</w:t>
-      </w:r>
-    </w:p>
-    <w:p>
-      <w:pPr>
-        <w:pStyle w:val="Pokraovn"/>
-      </w:pPr>
-      <w:r>
-        <w:t xml:space="preserve">Settings </w:t>
-      </w:r>
-      <w:r>
-        <w:t>uchovává nastavení aplikace, jako je FOV a citlivost ovládání. Nastavení lze upravovat v menu a jsou uložena pro pozdější použití.</w:t>
-      </w:r>
-    </w:p>
-    <w:p>
-      <w:pPr>
-        <w:pStyle w:val="Pokraovn"/>
-      </w:pPr>
-      <w:r>
-        <w:t xml:space="preserve">Save obsahuje data zadaná uživatelem při generování místností, jako je Seed (semínko pro náhodné generování), </w:t>
-      </w:r>
-      <w:proofErr w:type="spellStart"/>
-      <w:r>
-        <w:t>RoomsCountBounds</w:t>
-      </w:r>
-      <w:proofErr w:type="spellEnd"/>
-      <w:r>
-        <w:t xml:space="preserve"> (rozsah počtu místností), </w:t>
-      </w:r>
-      <w:proofErr w:type="spellStart"/>
-      <w:r>
-        <w:t>ObjectCountBounds</w:t>
-      </w:r>
-      <w:proofErr w:type="spellEnd"/>
-      <w:r>
-        <w:t xml:space="preserve"> (rozsah počtu objektů) a Bounds pro rozměry místností a mapy.</w:t>
-      </w:r>
-    </w:p>
-    <w:p>
-      <w:pPr>
-        <w:pStyle w:val="Heading3"/>
-      </w:pPr>
-      <w:r>
-        <w:t>G</w:t>
-      </w:r>
-      <w:r>
-        <w:t>enerationBounds a Bounds</w:t>
-      </w:r>
-    </w:p>
-    <w:p>
-      <w:r>
-        <w:t xml:space="preserve">GenerationBounds je generická třída, která slouží k ukládání rozsahů pro generování náhodných čísel. Obsahuje vlastnosti jako </w:t>
-      </w:r>
-      <w:proofErr w:type="spellStart"/>
-      <w:r>
-        <w:t>ShouldUseDefaultValue</w:t>
-      </w:r>
-      <w:proofErr w:type="spellEnd"/>
-      <w:r>
-        <w:t xml:space="preserve"> (použít výchozí hodnotu), </w:t>
-      </w:r>
-      <w:proofErr w:type="spellStart"/>
-      <w:r>
-        <w:t>Value</w:t>
-      </w:r>
-      <w:proofErr w:type="spellEnd"/>
-      <w:r>
-        <w:t xml:space="preserve"> (aktuální hodnota) a </w:t>
-      </w:r>
-      <w:proofErr w:type="spellStart"/>
-      <w:r>
-        <w:t>ExtremesBounds</w:t>
-      </w:r>
-      <w:proofErr w:type="spellEnd"/>
-      <w:r>
-        <w:t xml:space="preserve"> (rozsah hodnot).</w:t>
-      </w:r>
-    </w:p>
-    <w:p>
-      <w:r>
-        <w:t xml:space="preserve">Bounds je generická struktura, která definuje minimální a maximální hodnoty pro daný typ (např. </w:t>
-      </w:r>
-      <w:proofErr w:type="spellStart"/>
-      <w:r>
-        <w:t>int</w:t>
-      </w:r>
-      <w:proofErr w:type="spellEnd"/>
-      <w:r>
-        <w:t xml:space="preserve">, </w:t>
-      </w:r>
-      <w:proofErr w:type="spellStart"/>
-      <w:r>
-        <w:t>float</w:t>
-      </w:r>
-      <w:proofErr w:type="spellEnd"/>
-      <w:r>
-        <w:t>).</w:t>
-      </w:r>
-    </w:p>
-    <w:p>
-      <w:pPr>
-        <w:pStyle w:val="Heading3"/>
-      </w:pPr>
-      <w:r>
         <w:lastRenderedPageBreak/>
-        <w:t>BetterRandom:</w:t>
-      </w:r>
-    </w:p>
-    <w:p>
-      <w:r>
-        <w:t>Tato třída rozšiřuje funkcionalitu standardní třídy Random z namespace System. Obsahuje metody pro generování náhodných čísel (Random) a náhodných vektorů (RandomVector3).</w:t>
-      </w:r>
-      <w:r>
-        <w:t xml:space="preserve"> </w:t>
-      </w:r>
-      <w:r>
-        <w:t>RandomVector3 je přetížená pro 2D a 3D. 2D verze se používá pro generování místností, zatímco 3D verze se používá pro generování objektů.</w:t>
-      </w:r>
-    </w:p>
-    <w:p>
-      <w:pPr>
-        <w:pStyle w:val="Heading2"/>
-      </w:pPr>
-      <w:bookmarkStart w:id="58" w:name="_Toc193210075"/>
-      <w:r>
-        <w:t>Creator</w:t>
-      </w:r>
-      <w:bookmarkEnd w:id="58"/>
-    </w:p>
-    <w:p>
-      <w:pPr>
-        <w:pStyle w:val="Pokraovn"/>
-      </w:pPr>
-      <w:r>
-        <w:t xml:space="preserve">Creator je prefab, který </w:t>
-      </w:r>
-      <w:r>
-        <w:t>ovládá</w:t>
-      </w:r>
-      <w:r>
-        <w:t xml:space="preserve"> </w:t>
-      </w:r>
-      <w:proofErr w:type="gramStart"/>
-      <w:r>
-        <w:t>generovaní</w:t>
-      </w:r>
-      <w:proofErr w:type="gramEnd"/>
-      <w:r>
-        <w:t xml:space="preserve"> a </w:t>
-      </w:r>
-      <w:r>
-        <w:t>převádění</w:t>
-      </w:r>
-      <w:r>
-        <w:t xml:space="preserve"> dat do souboru a datových struktur.</w:t>
-      </w:r>
-      <w:r>
-        <w:t xml:space="preserve"> Obsahuje </w:t>
-      </w:r>
-      <w:r>
-        <w:t>dvě</w:t>
-      </w:r>
-      <w:r>
-        <w:t xml:space="preserve"> </w:t>
-      </w:r>
-      <w:r>
-        <w:t>třídy</w:t>
-      </w:r>
-      <w:r>
-        <w:t xml:space="preserve">: </w:t>
-      </w:r>
-      <w:r>
-        <w:t>DNDFileScriptCreator</w:t>
-      </w:r>
-      <w:r>
-        <w:t xml:space="preserve"> a </w:t>
-      </w:r>
-      <w:r>
-        <w:t>DNDSceneScriptCreator</w:t>
-      </w:r>
-      <w:r>
-        <w:t xml:space="preserve">. </w:t>
-      </w:r>
-    </w:p>
-    <w:p>
-      <w:pPr>
-        <w:pStyle w:val="Heading3"/>
-      </w:pPr>
-      <w:bookmarkStart w:id="59" w:name="_Toc193210076"/>
-      <w:r>
-        <w:t>DNDFileScriptCreator</w:t>
-      </w:r>
-      <w:bookmarkEnd w:id="59"/>
-    </w:p>
-    <w:p>
-      <w:pPr>
-        <w:pStyle w:val="Pokraovn"/>
-      </w:pPr>
+        <w:t>BetterRandom</w:t>
+      </w:r>
+    </w:p>
+    <w:p>
+      <w:r>
+        <w:t xml:space="preserve">Tato třída rozšiřuje funkcionalitu standardní třídy </w:t>
+      </w:r>
       <w:r>
         <w:rPr>
           <w:b/>
           <w:bCs/>
         </w:rPr>
+        <w:t>Random</w:t>
+      </w:r>
+      <w:r>
+        <w:t xml:space="preserve"> z namespace System. Obsahuje metody pro generování náhodných čísel (Random) a náhodných vektorů (RandomVector3). RandomVector3 je přetížená pro 2D a 3D. 2D verze se používá pro generování místností, zatímco 3D verze se používá pro generování objektů.</w:t>
+      </w:r>
+    </w:p>
+    <w:p>
+      <w:pPr>
+        <w:pStyle w:val="Heading2"/>
+      </w:pPr>
+      <w:bookmarkStart w:id="60" w:name="_Toc193210075"/>
+      <w:r>
+        <w:t>Creator</w:t>
+      </w:r>
+      <w:bookmarkEnd w:id="60"/>
+    </w:p>
+    <w:p>
+      <w:pPr>
+        <w:pStyle w:val="Pokraovn"/>
+      </w:pPr>
+      <w:r>
+        <w:t xml:space="preserve">Creator je prefab, který </w:t>
+      </w:r>
+      <w:r>
+        <w:t>ovládá</w:t>
+      </w:r>
+      <w:r>
+        <w:t xml:space="preserve"> </w:t>
+      </w:r>
+      <w:proofErr w:type="gramStart"/>
+      <w:r>
+        <w:t>generovaní</w:t>
+      </w:r>
+      <w:proofErr w:type="gramEnd"/>
+      <w:r>
+        <w:t xml:space="preserve"> a </w:t>
+      </w:r>
+      <w:r>
+        <w:t>převádění</w:t>
+      </w:r>
+      <w:r>
+        <w:t xml:space="preserve"> dat do souboru a datových struktur.</w:t>
+      </w:r>
+      <w:r>
+        <w:t xml:space="preserve"> Obsahuje </w:t>
+      </w:r>
+      <w:r>
+        <w:t>dvě</w:t>
+      </w:r>
+      <w:r>
+        <w:t xml:space="preserve"> </w:t>
+      </w:r>
+      <w:r>
+        <w:t>třídy</w:t>
+      </w:r>
+      <w:r>
+        <w:t xml:space="preserve">: </w:t>
+      </w:r>
+      <w:r>
         <w:t>DNDFileScriptCreator</w:t>
       </w:r>
       <w:r>
-        <w:t xml:space="preserve"> obsahuje dvě hlavní části, a to metodu PrepareSave a CreateFile s pomocnými metodami.</w:t>
-      </w:r>
+        <w:t xml:space="preserve"> a </w:t>
+      </w:r>
+      <w:r>
+        <w:t>DNDSceneScriptCreator</w:t>
+      </w:r>
+      <w:r>
+        <w:t xml:space="preserve">. </w:t>
+      </w:r>
+    </w:p>
+    <w:p>
+      <w:pPr>
+        <w:pStyle w:val="Heading3"/>
+      </w:pPr>
+      <w:bookmarkStart w:id="61" w:name="_Toc193210076"/>
+      <w:r>
+        <w:t>DNDFileScriptCreator</w:t>
+      </w:r>
+      <w:bookmarkEnd w:id="61"/>
     </w:p>
     <w:p>
       <w:pPr>
@@ -9384,92 +9224,22 @@
           <w:b/>
           <w:bCs/>
         </w:rPr>
-        <w:t>PrepareSave</w:t>
-      </w:r>
-      <w:r>
-        <w:t xml:space="preserve"> stojí za samotnou generaci dat. Využívá algoritmus vzorkování s</w:t>
-      </w:r>
-      <w:r>
-        <w:t> </w:t>
-      </w:r>
-      <w:r>
-        <w:t>odmítáním</w:t>
-      </w:r>
-      <w:r>
-        <w:t xml:space="preserve"> na </w:t>
-      </w:r>
-      <w:proofErr w:type="spellStart"/>
-      <w:r>
-        <w:t>generovani</w:t>
-      </w:r>
-      <w:proofErr w:type="spellEnd"/>
-      <w:r>
-        <w:t xml:space="preserve"> </w:t>
-      </w:r>
-      <w:proofErr w:type="spellStart"/>
-      <w:r>
-        <w:t>mistnostni</w:t>
-      </w:r>
-      <w:proofErr w:type="spellEnd"/>
-      <w:r>
-        <w:t xml:space="preserve"> a </w:t>
-      </w:r>
-      <w:r>
-        <w:t xml:space="preserve">dále </w:t>
-      </w:r>
-      <w:proofErr w:type="spellStart"/>
-      <w:r>
-        <w:t>multiple</w:t>
-      </w:r>
-      <w:proofErr w:type="spellEnd"/>
-      <w:r>
-        <w:t xml:space="preserve"> </w:t>
-      </w:r>
-      <w:proofErr w:type="spellStart"/>
-      <w:r>
-        <w:t>spanning</w:t>
-      </w:r>
-      <w:proofErr w:type="spellEnd"/>
-      <w:r>
-        <w:t xml:space="preserve"> </w:t>
-      </w:r>
-      <w:proofErr w:type="spellStart"/>
-      <w:r>
-        <w:t>tree</w:t>
-      </w:r>
-      <w:proofErr w:type="spellEnd"/>
-      <w:r>
-        <w:t xml:space="preserve"> da </w:t>
-      </w:r>
-      <w:proofErr w:type="spellStart"/>
-      <w:r>
-        <w:t>genrovani</w:t>
-      </w:r>
-      <w:proofErr w:type="spellEnd"/>
-      <w:r>
-        <w:t xml:space="preserve"> </w:t>
-      </w:r>
-      <w:proofErr w:type="spellStart"/>
-      <w:r>
-        <w:t>propoju</w:t>
-      </w:r>
-      <w:proofErr w:type="spellEnd"/>
-      <w:r>
-        <w:t xml:space="preserve"> mezi </w:t>
-      </w:r>
-      <w:proofErr w:type="spellStart"/>
-      <w:r>
-        <w:t>mistnosti</w:t>
-      </w:r>
-      <w:proofErr w:type="spellEnd"/>
-      <w:r>
-        <w:t xml:space="preserve"> a </w:t>
-      </w:r>
-      <w:proofErr w:type="spellStart"/>
-      <w:r>
-        <w:t>dvere</w:t>
-      </w:r>
-      <w:proofErr w:type="spellEnd"/>
+        <w:t>DNDFileScriptCreator</w:t>
+      </w:r>
+      <w:r>
+        <w:t xml:space="preserve"> obsahuje dvě hlavní části, a to metodu PrepareSave a CreateFile s pomocnými metodami.</w:t>
+      </w:r>
+      <w:r>
+        <w:t xml:space="preserve"> Slouží k </w:t>
+      </w:r>
+      <w:proofErr w:type="gramStart"/>
+      <w:r>
+        <w:t>vytvářeni</w:t>
+      </w:r>
+      <w:proofErr w:type="gramEnd"/>
+      <w:r>
+        <w:t xml:space="preserve"> souboru.</w:t>
+      </w:r>
     </w:p>
     <w:p>
       <w:pPr>
@@ -9480,181 +9250,511 @@
           <w:b/>
           <w:bCs/>
         </w:rPr>
-        <w:t>CreateFile</w:t>
-      </w:r>
-      <w:r>
-        <w:t xml:space="preserve"> používá třídu XMLWriter na zapisování do souboru. Metody WriteGenerationBounds, WriteBounds a WriteVector3 odstraňují duplicitní kód při psaní opakovaných datových struktur.</w:t>
-      </w:r>
-    </w:p>
-    <w:p>
-      <w:pPr>
-        <w:pStyle w:val="Pokraovn"/>
-      </w:pPr>
-      <w:r>
-        <w:t xml:space="preserve">V tomto souboru je nadefinovaná pomocná třída </w:t>
+        <w:t>PrepareSave</w:t>
+      </w:r>
+      <w:r>
+        <w:t xml:space="preserve"> stojí za samotnou </w:t>
+      </w:r>
+      <w:r>
+        <w:t>generací</w:t>
+      </w:r>
+      <w:r>
+        <w:t xml:space="preserve"> dat</w:t>
+      </w:r>
+      <w:r>
+        <w:t xml:space="preserve">. Využívá podpůrné metody na vytvoření místností. Pote je propojí pomocí pomocných tříd </w:t>
       </w:r>
       <w:r>
         <w:rPr>
           <w:b/>
           <w:bCs/>
         </w:rPr>
-        <w:t>RectangleF</w:t>
-      </w:r>
-      <w:r>
-        <w:t>, která se používá při generování místností a zjišťování, jestli se překrývají, pomocí metody Overlaps.</w:t>
-      </w:r>
-    </w:p>
-    <w:p>
-      <w:pPr>
-        <w:pStyle w:val="Heading3"/>
-      </w:pPr>
-      <w:bookmarkStart w:id="60" w:name="_Toc193210077"/>
-      <w:r>
-        <w:t>DNDSceneScriptCreator</w:t>
-      </w:r>
-      <w:bookmarkEnd w:id="60"/>
-    </w:p>
-    <w:p>
-      <w:pPr>
-        <w:pStyle w:val="Pokraovn"/>
-      </w:pPr>
+        <w:t>DoorConection</w:t>
+      </w:r>
+      <w:r>
+        <w:t xml:space="preserve"> a </w:t>
+      </w:r>
       <w:r>
         <w:rPr>
           <w:b/>
           <w:bCs/>
         </w:rPr>
-        <w:t>DNDSceneScriptCreator</w:t>
-      </w:r>
-      <w:r>
-        <w:t xml:space="preserve"> obsahuje metody na načítání dat, převádění souborů do datové struktury a vytvoření scény samotné</w:t>
-      </w:r>
-      <w:r>
-        <w:t xml:space="preserve">. </w:t>
-      </w:r>
-    </w:p>
-    <w:p>
-      <w:pPr>
-        <w:pStyle w:val="Pokraovn"/>
-      </w:pPr>
-      <w:r>
-        <w:t xml:space="preserve">Metoda </w:t>
-      </w:r>
+        <w:t>Door</w:t>
+      </w:r>
+      <w:r>
+        <w:t xml:space="preserve">. Místnosti naplní objekty, při tom používá třídu </w:t>
+      </w:r>
+      <w:proofErr w:type="spellStart"/>
       <w:r>
         <w:rPr>
           <w:b/>
           <w:bCs/>
         </w:rPr>
-        <w:t>ParseDNDFile</w:t>
-      </w:r>
-      <w:r>
-        <w:t xml:space="preserve"> </w:t>
-      </w:r>
-      <w:proofErr w:type="gramStart"/>
-      <w:r>
-        <w:t xml:space="preserve">převede </w:t>
-      </w:r>
+        <w:t>Cube</w:t>
+      </w:r>
+      <w:proofErr w:type="spellEnd"/>
+      <w:r>
+        <w:t>, aby se objekty nepřekrývali.</w:t>
+      </w:r>
+    </w:p>
+    <w:p>
+      <w:proofErr w:type="spellStart"/>
       <w:r>
         <w:rPr>
           <w:b/>
           <w:bCs/>
         </w:rPr>
-        <w:t>.dnd</w:t>
-      </w:r>
-      <w:proofErr w:type="gramEnd"/>
-      <w:r>
-        <w:t xml:space="preserve"> soubor zpět do datové struktury, aby se s ní dalo jednoduše manipulovat.</w:t>
-      </w:r>
-    </w:p>
-    <w:p>
-      <w:pPr>
-        <w:pStyle w:val="Pokraovn"/>
+        <w:t>PlaceRoom</w:t>
+      </w:r>
+      <w:proofErr w:type="spellEnd"/>
+      <w:r>
+        <w:t xml:space="preserve">, </w:t>
+      </w:r>
+      <w:proofErr w:type="spellStart"/>
+      <w:r>
         <w:rPr>
           <w:b/>
           <w:bCs/>
         </w:rPr>
-      </w:pPr>
+        <w:t>PlaceDoor</w:t>
+      </w:r>
+      <w:proofErr w:type="spellEnd"/>
+      <w:r>
+        <w:t xml:space="preserve"> a </w:t>
+      </w:r>
+      <w:proofErr w:type="spellStart"/>
       <w:r>
         <w:rPr>
           <w:b/>
           <w:bCs/>
         </w:rPr>
-        <w:t>MakeMap</w:t>
-      </w:r>
-      <w:r>
-        <w:t xml:space="preserve"> a pomocné metody </w:t>
-      </w:r>
+        <w:t>PlaceObject</w:t>
+      </w:r>
+      <w:proofErr w:type="spellEnd"/>
+      <w:r>
+        <w:t xml:space="preserve"> využívají vzorkovaní s odmítáním na generaci zvolených datových struktur. Vždy zkouší 100x vygenerovat datovou strukturu, pokud se podmínka nesplní tak přeskakuje objekt a posouvá se dál.</w:t>
+      </w:r>
+    </w:p>
+    <w:p>
+      <w:pPr>
+        <w:pStyle w:val="Pokraovn"/>
+      </w:pPr>
       <w:r>
         <w:rPr>
           <w:b/>
           <w:bCs/>
         </w:rPr>
-        <w:t>InstantiateRoom</w:t>
-      </w:r>
-      <w:r>
-        <w:t xml:space="preserve"> a </w:t>
+        <w:t>CreateFile</w:t>
+      </w:r>
+      <w:r>
+        <w:t xml:space="preserve"> používá třídu </w:t>
       </w:r>
       <w:r>
         <w:rPr>
           <w:b/>
           <w:bCs/>
         </w:rPr>
-        <w:t>InstantiateDoor</w:t>
-      </w:r>
-      <w:r>
-        <w:t xml:space="preserve"> převedou datovou strukturu třídy </w:t>
+        <w:t>X</w:t>
       </w:r>
       <w:r>
         <w:rPr>
           <w:b/>
           <w:bCs/>
         </w:rPr>
-        <w:t>DNDFileData</w:t>
-      </w:r>
-      <w:r>
-        <w:t xml:space="preserve"> do scény. Využívají Unity metodu </w:t>
+        <w:t>ml</w:t>
       </w:r>
       <w:r>
         <w:rPr>
           <w:b/>
           <w:bCs/>
         </w:rPr>
-        <w:t>Instantiate</w:t>
-      </w:r>
-      <w:r>
-        <w:t xml:space="preserve"> s přetížením pro rodiče, aby se zachovala logická hierarchie.</w:t>
+        <w:t>Writer</w:t>
+      </w:r>
+      <w:r>
+        <w:t xml:space="preserve"> na zapisování do souboru.</w:t>
+      </w:r>
+      <w:r>
+        <w:t xml:space="preserve"> Tato třída je intuitivní a lehce rozšiřitelná. </w:t>
       </w:r>
     </w:p>
     <w:p>
       <w:pPr>
         <w:pStyle w:val="Pokraovn"/>
       </w:pPr>
+      <w:r>
+        <w:t xml:space="preserve">Metody </w:t>
+      </w:r>
       <w:r>
         <w:rPr>
           <w:b/>
           <w:bCs/>
         </w:rPr>
-        <w:lastRenderedPageBreak/>
-        <w:t>Load</w:t>
-      </w:r>
-      <w:r>
-        <w:t xml:space="preserve"> metody využívají třídu </w:t>
+        <w:t>WriteGenerationBounds</w:t>
+      </w:r>
+      <w:r>
+        <w:t xml:space="preserve">, </w:t>
       </w:r>
       <w:r>
         <w:rPr>
           <w:b/>
           <w:bCs/>
         </w:rPr>
+        <w:t>WriteBounds</w:t>
+      </w:r>
+      <w:r>
+        <w:t xml:space="preserve"> a </w:t>
+      </w:r>
+      <w:r>
+        <w:rPr>
+          <w:b/>
+          <w:bCs/>
+        </w:rPr>
+        <w:t>WriteVector3</w:t>
+      </w:r>
+      <w:r>
+        <w:t xml:space="preserve"> odstraňují duplicitní kód při psaní opakovaných datových struktur.</w:t>
+      </w:r>
+    </w:p>
+    <w:bookmarkStart w:id="62" w:name="_MON_1803929517"/>
+    <w:bookmarkEnd w:id="62"/>
+    <w:p>
+      <w:pPr>
+        <w:keepNext/>
+      </w:pPr>
+      <w:r>
+        <w:object w:dxaOrig="9360" w:dyaOrig="3349" w14:anchorId="3F6F5994">
+          <v:shape id="_x0000_i1029" type="#_x0000_t75" style="width:454.5pt;height:167.25pt" o:ole="">
+            <v:imagedata r:id="rId26" o:title=""/>
+          </v:shape>
+          <o:OLEObject Type="Embed" ProgID="Word.OpenDocumentText.12" ShapeID="_x0000_i1029" DrawAspect="Content" ObjectID="_1803933335" r:id="rId27"/>
+        </w:object>
+      </w:r>
+    </w:p>
+    <w:p>
+      <w:pPr>
+        <w:pStyle w:val="Caption"/>
+      </w:pPr>
+      <w:r>
+        <w:t xml:space="preserve">Výpis </w:t>
+      </w:r>
+      <w:fldSimple w:instr=" SEQ Výpis \* ARABIC ">
+        <w:r>
+          <w:rPr>
+            <w:noProof/>
+          </w:rPr>
+          <w:t>4</w:t>
+        </w:r>
+      </w:fldSimple>
+      <w:r>
+        <w:t xml:space="preserve"> Práce s XmlWriter</w:t>
+      </w:r>
+    </w:p>
+    <w:p>
+      <w:pPr>
+        <w:pStyle w:val="Heading3"/>
+      </w:pPr>
+      <w:bookmarkStart w:id="63" w:name="_Toc193210077"/>
+      <w:r>
+        <w:t>DNDSceneScriptCreator</w:t>
+      </w:r>
+      <w:bookmarkEnd w:id="63"/>
+    </w:p>
+    <w:p>
+      <w:pPr>
+        <w:pStyle w:val="Pokraovn"/>
+      </w:pPr>
+      <w:r>
+        <w:rPr>
+          <w:b/>
+          <w:bCs/>
+        </w:rPr>
+        <w:t>DNDSceneScriptCreator</w:t>
+      </w:r>
+      <w:r>
+        <w:t xml:space="preserve"> obsahuje metody na načítání dat, převádění souborů do datové struktury a vytvoření scény samotné</w:t>
+      </w:r>
+      <w:r>
+        <w:t xml:space="preserve">. </w:t>
+      </w:r>
+    </w:p>
+    <w:p>
+      <w:r>
+        <w:t xml:space="preserve">Data načítá pomoci Unity třídy </w:t>
+      </w:r>
+      <w:r>
+        <w:rPr>
+          <w:b/>
+          <w:bCs/>
+        </w:rPr>
         <w:t>Resources</w:t>
       </w:r>
       <w:r>
-        <w:t xml:space="preserve"> a načítají modely a prefaby ze specifikovaných složek. Tato načtená data ukládají do slovníku, aby se jednoduše a intuitivně používala v jiných metodách.</w:t>
-      </w:r>
+        <w:t xml:space="preserve">. Aby se tato třida mohla použít tak chtěná data musí byt v složce </w:t>
+      </w:r>
+      <w:proofErr w:type="spellStart"/>
+      <w:r>
+        <w:t>Assets</w:t>
+      </w:r>
+      <w:proofErr w:type="spellEnd"/>
+      <w:r>
+        <w:t>/Resources</w:t>
+      </w:r>
+      <w:r>
+        <w:t>. Ta</w:t>
+      </w:r>
+      <w:r>
+        <w:t>kto</w:t>
+      </w:r>
+      <w:r>
+        <w:t xml:space="preserve"> načtená data</w:t>
+      </w:r>
+      <w:r>
+        <w:t xml:space="preserve"> se</w:t>
+      </w:r>
+      <w:r>
+        <w:t xml:space="preserve"> ukládají do slovníku, aby se jednoduše a intuitivně používala v jiných metodách.</w:t>
+      </w:r>
+    </w:p>
+    <w:p>
+      <w:pPr>
+        <w:pStyle w:val="Pokraovn"/>
+      </w:pPr>
+      <w:r>
+        <w:rPr>
+          <w:b/>
+          <w:bCs/>
+        </w:rPr>
+        <w:t>MakeMap</w:t>
+      </w:r>
+      <w:r>
+        <w:t xml:space="preserve"> a převed</w:t>
+      </w:r>
+      <w:r>
+        <w:t>e</w:t>
+      </w:r>
+      <w:r>
+        <w:t xml:space="preserve"> datovou strukturu </w:t>
+      </w:r>
+      <w:r>
+        <w:rPr>
+          <w:b/>
+          <w:bCs/>
+        </w:rPr>
+        <w:t>DNDFileData</w:t>
+      </w:r>
+      <w:r>
+        <w:t xml:space="preserve"> do scény. Využívají Unity metodu </w:t>
+      </w:r>
+      <w:r>
+        <w:rPr>
+          <w:b/>
+          <w:bCs/>
+        </w:rPr>
+        <w:t>Instantiate</w:t>
+      </w:r>
+      <w:r>
+        <w:t xml:space="preserve"> s přetížením pro rodiče, aby se zachovala logická hierarchie.</w:t>
+      </w:r>
+    </w:p>
+    <w:p>
+      <w:pPr>
+        <w:rPr>
+          <w:b/>
+          <w:bCs/>
+        </w:rPr>
+      </w:pPr>
+      <w:r>
+        <w:t xml:space="preserve">pomocné metody </w:t>
+      </w:r>
+      <w:r>
+        <w:rPr>
+          <w:b/>
+          <w:bCs/>
+        </w:rPr>
+        <w:t>InstantiateRoom</w:t>
+      </w:r>
+      <w:r>
+        <w:t xml:space="preserve">, </w:t>
+      </w:r>
+      <w:r>
+        <w:rPr>
+          <w:b/>
+          <w:bCs/>
+        </w:rPr>
+        <w:t>InstantiateDoor</w:t>
+      </w:r>
+      <w:r>
+        <w:rPr>
+          <w:b/>
+          <w:bCs/>
+        </w:rPr>
+        <w:t xml:space="preserve"> </w:t>
+      </w:r>
+      <w:r>
+        <w:t>a</w:t>
+      </w:r>
+      <w:r>
+        <w:rPr>
+          <w:b/>
+          <w:bCs/>
+        </w:rPr>
+        <w:t xml:space="preserve"> </w:t>
+      </w:r>
+      <w:r>
+        <w:rPr>
+          <w:b/>
+          <w:bCs/>
+          <w:lang w:val="en-US"/>
+        </w:rPr>
+        <w:t>InstantiateObject</w:t>
+      </w:r>
+      <w:r>
+        <w:rPr>
+          <w:lang w:val="en-US"/>
+        </w:rPr>
+        <w:t xml:space="preserve"> </w:t>
+      </w:r>
+      <w:r>
+        <w:t>vytváří samotný obsah scény. Pomoci výčtového typu Orientation správně otáčí zdi a dveře aby vždy směrovali k centru místnosti.</w:t>
+      </w:r>
+      <w:r>
+        <w:rPr>
+          <w:b/>
+          <w:bCs/>
+        </w:rPr>
+        <w:t xml:space="preserve"> </w:t>
+      </w:r>
+    </w:p>
+    <w:bookmarkStart w:id="64" w:name="_MON_1803930039"/>
+    <w:bookmarkEnd w:id="64"/>
+    <w:p>
+      <w:pPr>
+        <w:keepNext/>
+      </w:pPr>
+      <w:r>
+        <w:rPr>
+          <w:b/>
+          <w:bCs/>
+        </w:rPr>
+        <w:object w:dxaOrig="8820" w:dyaOrig="7052" w14:anchorId="16CA54D7">
+          <v:shape id="_x0000_i1037" type="#_x0000_t75" style="width:441pt;height:352.5pt" o:ole="">
+            <v:imagedata r:id="rId28" o:title=""/>
+          </v:shape>
+          <o:OLEObject Type="Embed" ProgID="Word.OpenDocumentText.12" ShapeID="_x0000_i1037" DrawAspect="Content" ObjectID="_1803933336" r:id="rId29"/>
+        </w:object>
+      </w:r>
+    </w:p>
+    <w:p>
+      <w:pPr>
+        <w:pStyle w:val="Caption"/>
+        <w:rPr>
+          <w:b/>
+          <w:bCs/>
+        </w:rPr>
+      </w:pPr>
+      <w:r>
+        <w:t xml:space="preserve">Výpis </w:t>
+      </w:r>
+      <w:fldSimple w:instr=" SEQ Výpis \* ARABIC ">
+        <w:r>
+          <w:rPr>
+            <w:noProof/>
+          </w:rPr>
+          <w:t>5</w:t>
+        </w:r>
+      </w:fldSimple>
+      <w:r>
+        <w:t xml:space="preserve"> Pomocná </w:t>
+      </w:r>
+      <w:proofErr w:type="spellStart"/>
+      <w:r>
+        <w:t>parsovaci</w:t>
+      </w:r>
+      <w:proofErr w:type="spellEnd"/>
+      <w:r>
+        <w:t xml:space="preserve"> metoda na GenerationBounds</w:t>
+      </w:r>
+    </w:p>
+    <w:p>
+      <w:pPr>
+        <w:pStyle w:val="Pokraovn"/>
+      </w:pPr>
+      <w:r>
+        <w:t xml:space="preserve">Metoda </w:t>
+      </w:r>
+      <w:r>
+        <w:rPr>
+          <w:b/>
+          <w:bCs/>
+        </w:rPr>
+        <w:t>ParseDNDFile</w:t>
+      </w:r>
+      <w:r>
+        <w:t xml:space="preserve"> </w:t>
+      </w:r>
+      <w:proofErr w:type="gramStart"/>
+      <w:r>
+        <w:t xml:space="preserve">převede </w:t>
+      </w:r>
+      <w:r>
+        <w:rPr>
+          <w:b/>
+          <w:bCs/>
+        </w:rPr>
+        <w:t>.dnd</w:t>
+      </w:r>
+      <w:proofErr w:type="gramEnd"/>
+      <w:r>
+        <w:t xml:space="preserve"> soubor zpět do datové struktury, aby se </w:t>
+      </w:r>
+      <w:r>
+        <w:t>s</w:t>
+      </w:r>
+      <w:r>
+        <w:t xml:space="preserve"> ní dalo jednoduše manipulovat.</w:t>
+      </w:r>
+      <w:r>
+        <w:t xml:space="preserve"> Pomocné </w:t>
+      </w:r>
+      <w:proofErr w:type="spellStart"/>
+      <w:r>
+        <w:t>parsovaci</w:t>
+      </w:r>
+      <w:proofErr w:type="spellEnd"/>
+      <w:r>
+        <w:t xml:space="preserve"> metody odstraňují duplicitní kód a zjednodušují psaní programu a možnou rozšiřitelnost.</w:t>
+      </w:r>
+    </w:p>
+    <w:p>
+      <w:pPr>
+        <w:pStyle w:val="Heading2"/>
+      </w:pPr>
+      <w:r>
+        <w:t>MaterialTilingUpdater</w:t>
+      </w:r>
+    </w:p>
+    <w:p>
+      <w:r>
+        <w:rPr>
+          <w:b/>
+          <w:bCs/>
+        </w:rPr>
+        <w:t>MaterialTilingUpdater</w:t>
+      </w:r>
+      <w:r>
+        <w:t xml:space="preserve"> je krátký, ale důležitý skript, který řeší problém s vizuálním zobrazením textur na zdech místností. Při procedurálním generování místností se zdi natahují na požadovanou délku, což může způsobit deformaci nebo nekonzistentní zobrazení 2D textur (materiálů). Tento skript zajišťuje, že textury na zdech vypadají jednotně a esteticky, bez ohledu na jejich velikost.</w:t>
+      </w:r>
+    </w:p>
+    <w:p>
+      <w:pPr>
+        <w:pStyle w:val="Pokraovn"/>
+      </w:pPr>
     </w:p>
     <w:p>
       <w:pPr>
         <w:pStyle w:val="Heading1"/>
       </w:pPr>
-      <w:bookmarkStart w:id="61" w:name="_Toc193210078"/>
+      <w:bookmarkStart w:id="65" w:name="_Toc193210078"/>
       <w:r>
         <w:lastRenderedPageBreak/>
         <w:t>Procedurální</w:t>
@@ -9662,7 +9762,7 @@
       <w:r>
         <w:t xml:space="preserve"> Generace</w:t>
       </w:r>
-      <w:bookmarkEnd w:id="61"/>
+      <w:bookmarkEnd w:id="65"/>
     </w:p>
     <w:p>
       <w:pPr>
@@ -9676,13 +9776,9 @@
       <w:pPr>
         <w:pStyle w:val="Heading2"/>
       </w:pPr>
-      <w:bookmarkStart w:id="62" w:name="_Toc193210079"/>
-      <w:proofErr w:type="spellStart"/>
-      <w:r>
-        <w:t>Priklady</w:t>
-      </w:r>
-      <w:bookmarkEnd w:id="62"/>
-      <w:proofErr w:type="spellEnd"/>
+      <w:r>
+        <w:t>Příklady</w:t>
+      </w:r>
       <w:r>
         <w:t xml:space="preserve"> </w:t>
       </w:r>
@@ -9721,7 +9817,7 @@
                     </pic:cNvPicPr>
                   </pic:nvPicPr>
                   <pic:blipFill>
-                    <a:blip r:embed="rId26">
+                    <a:blip r:embed="rId30">
                       <a:extLst>
                         <a:ext uri="{28A0092B-C50C-407E-A947-70E740481C1C}">
                           <a14:useLocalDpi xmlns:a14="http://schemas.microsoft.com/office/drawing/2010/main" val="0"/>
@@ -9757,7 +9853,7 @@
       <w:pPr>
         <w:pStyle w:val="Caption"/>
       </w:pPr>
-      <w:bookmarkStart w:id="63" w:name="_Toc193226117"/>
+      <w:bookmarkStart w:id="66" w:name="_Toc193318756"/>
       <w:r>
         <w:t xml:space="preserve">Obrázek </w:t>
       </w:r>
@@ -9772,7 +9868,7 @@
       <w:r>
         <w:t xml:space="preserve"> Perlinův šum</w:t>
       </w:r>
-      <w:bookmarkEnd w:id="63"/>
+      <w:bookmarkEnd w:id="66"/>
     </w:p>
     <w:p>
       <w:pPr>
@@ -9795,204 +9891,264 @@
       <w:pPr>
         <w:pStyle w:val="Heading2"/>
       </w:pPr>
-      <w:bookmarkStart w:id="64" w:name="_Toc193210080"/>
+      <w:bookmarkStart w:id="67" w:name="_Toc193210080"/>
       <w:r>
         <w:t>Proces</w:t>
       </w:r>
-      <w:bookmarkEnd w:id="64"/>
+      <w:bookmarkEnd w:id="67"/>
     </w:p>
     <w:p>
       <w:pPr>
         <w:pStyle w:val="Pokraovn"/>
       </w:pPr>
       <w:r>
-        <w:t>Generování začíná příjmem dat od uživatele v GeneratingScene, kde se definují požadované vlastnosti mapy. Na základě těchto parametrů se pak provádí výpočet a generování prostředí, což zahrnuje jak náhodné, tak i určité predikabilní prvky pro zajištění vyváženosti.</w:t>
-      </w:r>
-    </w:p>
-    <w:p>
+        <w:t xml:space="preserve">Procedurální generování v této aplikaci začíná příjmem dat od uživatele v </w:t>
+      </w:r>
+      <w:r>
+        <w:rPr>
+          <w:b/>
+          <w:bCs/>
+        </w:rPr>
+        <w:t>GeneratingScene</w:t>
+      </w:r>
+      <w:r>
+        <w:t>, kde se definují požadované vlastnosti mapy. Na základě těchto parametrů se provádí výpočet a generování prostředí, což zahrnuje jak náhodné, tak i určité predikabilní prvky pro zajištění vyváženosti.</w:t>
+      </w:r>
+    </w:p>
+    <w:p>
+      <w:pPr>
+        <w:pStyle w:val="Pokraovn"/>
+      </w:pPr>
+      <w:r>
+        <w:t xml:space="preserve">Proces generování začíná vytvořením </w:t>
+      </w:r>
+      <w:r>
+        <w:rPr>
+          <w:b/>
+          <w:bCs/>
+        </w:rPr>
+        <w:t>místností</w:t>
+      </w:r>
+      <w:r>
+        <w:t xml:space="preserve"> pomocí </w:t>
+      </w:r>
+      <w:r>
+        <w:rPr>
+          <w:b/>
+          <w:bCs/>
+        </w:rPr>
+        <w:t>vzorkování s odmítáním</w:t>
+      </w:r>
+      <w:r>
+        <w:t xml:space="preserve"> (</w:t>
+      </w:r>
       <w:proofErr w:type="spellStart"/>
       <w:r>
-        <w:t>Zacne</w:t>
+        <w:t>rejection</w:t>
       </w:r>
       <w:proofErr w:type="spellEnd"/>
       <w:r>
-        <w:t xml:space="preserve"> se </w:t>
+        <w:t xml:space="preserve"> </w:t>
       </w:r>
       <w:proofErr w:type="spellStart"/>
       <w:r>
-        <w:t>genrovanim</w:t>
+        <w:t>sampling</w:t>
       </w:r>
       <w:proofErr w:type="spellEnd"/>
       <w:r>
+        <w:t>). Tato metoda zajišťuje, že místnosti jsou umístěny náhodně, ale zároveň splňují určité podmínky, jako je například to, že se nepřekrývají. Každá místnost má definovanou velikost a pozici, které jsou generovány na základě uživatelem zadaných parametrů, jako je rozsah velikostí místností.</w:t>
+      </w:r>
+    </w:p>
+    <w:p>
+      <w:pPr>
+        <w:pStyle w:val="Pokraovn"/>
+      </w:pPr>
+      <w:r>
+        <w:t xml:space="preserve">Po vygenerování místností jsou propojeny pomocí </w:t>
+      </w:r>
+      <w:proofErr w:type="spellStart"/>
+      <w:r>
+        <w:rPr>
+          <w:b/>
+          <w:bCs/>
+        </w:rPr>
+        <w:t>DoorConnection</w:t>
+      </w:r>
+      <w:proofErr w:type="spellEnd"/>
+      <w:r>
+        <w:t>. Každá dvojice dveří (vstup a výstup) je propojena tak, aby vytvořila logickou cestu mezi místnostmi. Tento krok zajišťuje, že mapa je propojená a hráč se může volně pohybovat mezi místnostmi.</w:t>
+      </w:r>
+    </w:p>
+    <w:p>
+      <w:pPr>
+        <w:pStyle w:val="Pokraovn"/>
+      </w:pPr>
+      <w:r>
+        <w:t xml:space="preserve">Následně jsou místnosti zaplněny </w:t>
+      </w:r>
+      <w:r>
+        <w:rPr>
+          <w:b/>
+          <w:bCs/>
+        </w:rPr>
+        <w:t>objekty</w:t>
+      </w:r>
+      <w:r>
+        <w:t>, které jsou rozděleny do čtyř</w:t>
+      </w:r>
+      <w:r>
         <w:t xml:space="preserve"> </w:t>
       </w:r>
+      <w:r>
+        <w:rPr>
+          <w:b/>
+          <w:bCs/>
+        </w:rPr>
+        <w:t>výčtových</w:t>
+      </w:r>
+      <w:r>
+        <w:t xml:space="preserve"> </w:t>
+      </w:r>
+      <w:r>
+        <w:rPr>
+          <w:b/>
+          <w:bCs/>
+        </w:rPr>
+        <w:t>typů</w:t>
+      </w:r>
+      <w:r>
+        <w:t xml:space="preserve">: </w:t>
+      </w:r>
       <w:proofErr w:type="spellStart"/>
       <w:r>
-        <w:t>mistnosti</w:t>
+        <w:t>Light</w:t>
       </w:r>
       <w:proofErr w:type="spellEnd"/>
       <w:r>
-        <w:t xml:space="preserve"> do </w:t>
+        <w:t xml:space="preserve"> (světla), </w:t>
       </w:r>
       <w:proofErr w:type="spellStart"/>
       <w:r>
-        <w:t>sceny</w:t>
+        <w:t>Furniture</w:t>
       </w:r>
       <w:proofErr w:type="spellEnd"/>
       <w:r>
-        <w:t xml:space="preserve"> za </w:t>
+        <w:t xml:space="preserve"> (nábytek), Wall (stěny) a </w:t>
       </w:r>
       <w:proofErr w:type="spellStart"/>
       <w:r>
-        <w:t>pouziti</w:t>
+        <w:t>Decoration</w:t>
       </w:r>
       <w:proofErr w:type="spellEnd"/>
       <w:r>
+        <w:t xml:space="preserve"> (dekorace). Každý typ objektu má stejnou pravděpodobnost výskytu, ale jednotlivé typy obsahují různé množství objektů. Například pravděpodobnost výskytu dekorací je vyšší než pravděpodobnost výskytu konkrétního kusu nábytku, jako je stůl. Objekty jsou umisťovány tak, aby se nepřekrývaly, což je zajištěno pomocí třídy </w:t>
+      </w:r>
+      <w:proofErr w:type="spellStart"/>
+      <w:r>
+        <w:rPr>
+          <w:b/>
+          <w:bCs/>
+        </w:rPr>
+        <w:t>Cube</w:t>
+      </w:r>
+      <w:proofErr w:type="spellEnd"/>
+      <w:r>
+        <w:t>, která kontroluje kolize mezi objekty.</w:t>
+      </w:r>
+    </w:p>
+    <w:p>
+      <w:pPr>
+        <w:keepNext/>
+      </w:pPr>
+      <w:r>
+        <w:lastRenderedPageBreak/>
+        <w:drawing>
+          <wp:inline distT="0" distB="0" distL="0" distR="0" wp14:anchorId="226DB721" wp14:editId="6617445A">
+            <wp:extent cx="3953427" cy="6335009"/>
+            <wp:effectExtent l="0" t="0" r="9525" b="0"/>
+            <wp:docPr id="119143960" name="Picture 1"/>
+            <wp:cNvGraphicFramePr>
+              <a:graphicFrameLocks xmlns:a="http://schemas.openxmlformats.org/drawingml/2006/main" noChangeAspect="1"/>
+            </wp:cNvGraphicFramePr>
+            <a:graphic xmlns:a="http://schemas.openxmlformats.org/drawingml/2006/main">
+              <a:graphicData uri="http://schemas.openxmlformats.org/drawingml/2006/picture">
+                <pic:pic xmlns:pic="http://schemas.openxmlformats.org/drawingml/2006/picture">
+                  <pic:nvPicPr>
+                    <pic:cNvPr id="119143960" name=""/>
+                    <pic:cNvPicPr/>
+                  </pic:nvPicPr>
+                  <pic:blipFill>
+                    <a:blip r:embed="rId31"/>
+                    <a:stretch>
+                      <a:fillRect/>
+                    </a:stretch>
+                  </pic:blipFill>
+                  <pic:spPr>
+                    <a:xfrm>
+                      <a:off x="0" y="0"/>
+                      <a:ext cx="3953427" cy="6335009"/>
+                    </a:xfrm>
+                    <a:prstGeom prst="rect">
+                      <a:avLst/>
+                    </a:prstGeom>
+                  </pic:spPr>
+                </pic:pic>
+              </a:graphicData>
+            </a:graphic>
+          </wp:inline>
+        </w:drawing>
+      </w:r>
+    </w:p>
+    <w:p>
+      <w:pPr>
+        <w:pStyle w:val="Caption"/>
+      </w:pPr>
+      <w:bookmarkStart w:id="68" w:name="_Toc193318757"/>
+      <w:r>
+        <w:t xml:space="preserve">Obrázek </w:t>
+      </w:r>
+      <w:fldSimple w:instr=" SEQ Obrázek \* ARABIC ">
+        <w:r>
+          <w:rPr>
+            <w:noProof/>
+          </w:rPr>
+          <w:t>9</w:t>
+        </w:r>
+      </w:fldSimple>
+      <w:r>
+        <w:t xml:space="preserve"> DNDFileData zobrazené v Unity Inspektoru</w:t>
+      </w:r>
+      <w:bookmarkEnd w:id="68"/>
+    </w:p>
+    <w:p>
+      <w:pPr>
+        <w:pStyle w:val="Pokraovn"/>
+      </w:pPr>
+      <w:r>
+        <w:t>Po dokončení generování je vytvořena</w:t>
+      </w:r>
+      <w:r>
         <w:t xml:space="preserve"> </w:t>
       </w:r>
-      <w:proofErr w:type="spellStart"/>
-      <w:r>
-        <w:t>vzorkovani</w:t>
-      </w:r>
-      <w:proofErr w:type="spellEnd"/>
-      <w:r>
-        <w:t xml:space="preserve"> s </w:t>
-      </w:r>
-      <w:proofErr w:type="spellStart"/>
-      <w:r>
-        <w:t>odmitanim</w:t>
-      </w:r>
-      <w:proofErr w:type="spellEnd"/>
-      <w:r>
-        <w:t xml:space="preserve">. Pote se </w:t>
-      </w:r>
-      <w:proofErr w:type="spellStart"/>
-      <w:r>
-        <w:t>propoji</w:t>
-      </w:r>
-      <w:proofErr w:type="spellEnd"/>
-      <w:r>
-        <w:t xml:space="preserve"> pomoci </w:t>
-      </w:r>
-      <w:proofErr w:type="spellStart"/>
-      <w:r>
-        <w:t>DoorConnection</w:t>
-      </w:r>
-      <w:proofErr w:type="spellEnd"/>
-      <w:r>
-        <w:t xml:space="preserve">. Pote se </w:t>
-      </w:r>
-      <w:proofErr w:type="spellStart"/>
-      <w:r>
-        <w:t>zaplni</w:t>
-      </w:r>
-      <w:proofErr w:type="spellEnd"/>
-      <w:r>
-        <w:t xml:space="preserve"> objekty</w:t>
-      </w:r>
-    </w:p>
-    <w:p>
-      <w:r>
-        <w:t xml:space="preserve">Objekty jsou </w:t>
-      </w:r>
-      <w:proofErr w:type="spellStart"/>
-      <w:r>
-        <w:t>deleny</w:t>
-      </w:r>
-      <w:proofErr w:type="spellEnd"/>
-      <w:r>
-        <w:t xml:space="preserve"> do 4 typu: </w:t>
-      </w:r>
-      <w:proofErr w:type="spellStart"/>
-      <w:r>
-        <w:t>Light</w:t>
-      </w:r>
-      <w:proofErr w:type="spellEnd"/>
-      <w:r>
-        <w:t xml:space="preserve">, </w:t>
-      </w:r>
-      <w:proofErr w:type="spellStart"/>
-      <w:r>
-        <w:t>Furniture</w:t>
-      </w:r>
-      <w:proofErr w:type="spellEnd"/>
-      <w:r>
-        <w:t xml:space="preserve">, Wall a </w:t>
-      </w:r>
-      <w:proofErr w:type="spellStart"/>
-      <w:r>
-        <w:t>Decoration</w:t>
-      </w:r>
-      <w:proofErr w:type="spellEnd"/>
-      <w:r>
-        <w:t xml:space="preserve">. Tyto typy mají stejnou </w:t>
-      </w:r>
-      <w:proofErr w:type="spellStart"/>
-      <w:r>
-        <w:t>nahodu</w:t>
-      </w:r>
-      <w:proofErr w:type="spellEnd"/>
-      <w:r>
-        <w:t xml:space="preserve"> na </w:t>
-      </w:r>
-      <w:proofErr w:type="spellStart"/>
-      <w:r>
-        <w:t>vygenerovani</w:t>
-      </w:r>
-      <w:proofErr w:type="spellEnd"/>
-      <w:r>
-        <w:t xml:space="preserve">, ale každý obsahuje </w:t>
-      </w:r>
-      <w:r>
-        <w:t xml:space="preserve">jiny počet objektu. To </w:t>
-      </w:r>
-      <w:proofErr w:type="spellStart"/>
-      <w:r>
-        <w:t>znamena</w:t>
-      </w:r>
-      <w:proofErr w:type="spellEnd"/>
+      <w:r>
+        <w:rPr>
+          <w:b/>
+          <w:bCs/>
+        </w:rPr>
+        <w:t>logická</w:t>
+      </w:r>
       <w:r>
         <w:t xml:space="preserve"> </w:t>
       </w:r>
-      <w:proofErr w:type="gramStart"/>
-      <w:r>
-        <w:t>ze</w:t>
-      </w:r>
-      <w:proofErr w:type="gramEnd"/>
-      <w:r>
-        <w:t xml:space="preserve"> je </w:t>
-      </w:r>
-      <w:proofErr w:type="spellStart"/>
-      <w:r>
-        <w:t>vetsi</w:t>
-      </w:r>
-      <w:proofErr w:type="spellEnd"/>
-      <w:r>
-        <w:t xml:space="preserve"> </w:t>
-      </w:r>
-      <w:proofErr w:type="spellStart"/>
-      <w:r>
-        <w:t>sance</w:t>
-      </w:r>
-      <w:proofErr w:type="spellEnd"/>
-      <w:r>
-        <w:t xml:space="preserve"> na obraz v </w:t>
-      </w:r>
-      <w:proofErr w:type="spellStart"/>
-      <w:r>
-        <w:t>scene</w:t>
-      </w:r>
-      <w:proofErr w:type="spellEnd"/>
-      <w:r>
-        <w:t xml:space="preserve">, </w:t>
-      </w:r>
-      <w:proofErr w:type="spellStart"/>
-      <w:r>
-        <w:t>nez</w:t>
-      </w:r>
-      <w:proofErr w:type="spellEnd"/>
-      <w:r>
-        <w:t xml:space="preserve"> na stul.</w:t>
+      <w:r>
+        <w:rPr>
+          <w:b/>
+          <w:bCs/>
+        </w:rPr>
+        <w:t>hierarchie</w:t>
+      </w:r>
+      <w:r>
+        <w:t xml:space="preserve"> objektů ve scéně, která zahrnuje místnosti, dveře a objekty. Tato hierarchie je uložena v datové struktuře DNDFileData a může být později použita pro načtení scény.</w:t>
       </w:r>
     </w:p>
     <w:p>
@@ -10003,6 +10159,7 @@
         <w:rPr>
           <w:noProof/>
         </w:rPr>
+        <w:lastRenderedPageBreak/>
         <w:drawing>
           <wp:inline distT="0" distB="0" distL="0" distR="0" wp14:anchorId="34ACBBBE" wp14:editId="61AB2803">
             <wp:extent cx="1267002" cy="2276793"/>
@@ -10019,7 +10176,7 @@
                     <pic:cNvPicPr/>
                   </pic:nvPicPr>
                   <pic:blipFill>
-                    <a:blip r:embed="rId27"/>
+                    <a:blip r:embed="rId32"/>
                     <a:stretch>
                       <a:fillRect/>
                     </a:stretch>
@@ -10044,7 +10201,7 @@
       <w:pPr>
         <w:pStyle w:val="Caption"/>
       </w:pPr>
-      <w:bookmarkStart w:id="65" w:name="_Toc193226118"/>
+      <w:bookmarkStart w:id="69" w:name="_Toc193318758"/>
       <w:r>
         <w:t xml:space="preserve">Obrázek </w:t>
       </w:r>
@@ -10053,29 +10210,448 @@
           <w:rPr>
             <w:noProof/>
           </w:rPr>
-          <w:t>9</w:t>
+          <w:t>10</w:t>
         </w:r>
       </w:fldSimple>
       <w:r>
         <w:t xml:space="preserve"> Výsledná Hierarchie</w:t>
       </w:r>
-      <w:bookmarkEnd w:id="65"/>
+      <w:bookmarkEnd w:id="69"/>
     </w:p>
     <w:p>
       <w:pPr>
         <w:pStyle w:val="Heading1"/>
       </w:pPr>
-      <w:bookmarkStart w:id="66" w:name="_Toc193210081"/>
+      <w:bookmarkStart w:id="70" w:name="_Toc193210081"/>
       <w:r>
         <w:lastRenderedPageBreak/>
-        <w:t xml:space="preserve">Post </w:t>
+        <w:t>Post Processing</w:t>
+      </w:r>
+      <w:bookmarkEnd w:id="70"/>
+    </w:p>
+    <w:p>
+      <w:r>
+        <w:t xml:space="preserve">Post Processing je sada efektů, které se aplikují na již </w:t>
       </w:r>
       <w:proofErr w:type="spellStart"/>
       <w:r>
-        <w:t>Processing</w:t>
-      </w:r>
-      <w:bookmarkEnd w:id="66"/>
+        <w:t>vyrenderovanou</w:t>
+      </w:r>
       <w:proofErr w:type="spellEnd"/>
+      <w:r>
+        <w:t xml:space="preserve"> scénu, aby upravily její vizuální vlastnosti. Tyto efekty se používají k dosažení vyšší vizuální kvality, filmového nebo herního vzhledu, nebo k celkovému stylizování scény. Post Processing může výrazně ovlivnit atmosféru a náladu hry, a proto je důležitou součástí moderního herního vývoje.</w:t>
+      </w:r>
+    </w:p>
+    <w:p>
+      <w:pPr>
+        <w:pStyle w:val="Heading2"/>
+      </w:pPr>
+      <w:r>
+        <w:t>Běžné efekty v Post Processingu</w:t>
+      </w:r>
+    </w:p>
+    <w:p>
+      <w:bookmarkStart w:id="71" w:name="_Toc193210083"/>
+      <w:r>
+        <w:t>Mezi nejčastěji používané post-</w:t>
+      </w:r>
+      <w:proofErr w:type="spellStart"/>
+      <w:r>
+        <w:t>processing</w:t>
+      </w:r>
+      <w:proofErr w:type="spellEnd"/>
+      <w:r>
+        <w:t xml:space="preserve"> efekty patří </w:t>
+      </w:r>
+      <w:proofErr w:type="spellStart"/>
+      <w:r>
+        <w:rPr>
+          <w:b/>
+          <w:bCs/>
+        </w:rPr>
+        <w:t>Bloom</w:t>
+      </w:r>
+      <w:proofErr w:type="spellEnd"/>
+      <w:r>
+        <w:t xml:space="preserve">, který zvyšuje jas světlých částí scény a vytváří efekt záře, </w:t>
+      </w:r>
+      <w:proofErr w:type="spellStart"/>
+      <w:r>
+        <w:rPr>
+          <w:b/>
+          <w:bCs/>
+        </w:rPr>
+        <w:t>Depth</w:t>
+      </w:r>
+      <w:proofErr w:type="spellEnd"/>
+      <w:r>
+        <w:rPr>
+          <w:b/>
+          <w:bCs/>
+        </w:rPr>
+        <w:t xml:space="preserve"> </w:t>
+      </w:r>
+      <w:proofErr w:type="spellStart"/>
+      <w:r>
+        <w:rPr>
+          <w:b/>
+          <w:bCs/>
+        </w:rPr>
+        <w:t>of</w:t>
+      </w:r>
+      <w:proofErr w:type="spellEnd"/>
+      <w:r>
+        <w:rPr>
+          <w:b/>
+          <w:bCs/>
+        </w:rPr>
+        <w:t xml:space="preserve"> </w:t>
+      </w:r>
+      <w:proofErr w:type="spellStart"/>
+      <w:r>
+        <w:rPr>
+          <w:b/>
+          <w:bCs/>
+        </w:rPr>
+        <w:t>Field</w:t>
+      </w:r>
+      <w:proofErr w:type="spellEnd"/>
+      <w:r>
+        <w:t xml:space="preserve">, který rozmazává objekty v popředí nebo pozadí, aby simuloval hloubku ostrosti, a </w:t>
+      </w:r>
+      <w:proofErr w:type="spellStart"/>
+      <w:r>
+        <w:rPr>
+          <w:b/>
+          <w:bCs/>
+        </w:rPr>
+        <w:t>Color</w:t>
+      </w:r>
+      <w:proofErr w:type="spellEnd"/>
+      <w:r>
+        <w:rPr>
+          <w:b/>
+          <w:bCs/>
+        </w:rPr>
+        <w:t xml:space="preserve"> </w:t>
+      </w:r>
+      <w:proofErr w:type="spellStart"/>
+      <w:r>
+        <w:rPr>
+          <w:b/>
+          <w:bCs/>
+        </w:rPr>
+        <w:t>Grading</w:t>
+      </w:r>
+      <w:proofErr w:type="spellEnd"/>
+      <w:r>
+        <w:t xml:space="preserve">, který upravuje barevnou paletu a kontrast scény. Další běžné efekty zahrnují </w:t>
+      </w:r>
+      <w:proofErr w:type="spellStart"/>
+      <w:r>
+        <w:rPr>
+          <w:b/>
+          <w:bCs/>
+        </w:rPr>
+        <w:t>Motion</w:t>
+      </w:r>
+      <w:proofErr w:type="spellEnd"/>
+      <w:r>
+        <w:rPr>
+          <w:b/>
+          <w:bCs/>
+        </w:rPr>
+        <w:t xml:space="preserve"> </w:t>
+      </w:r>
+      <w:proofErr w:type="spellStart"/>
+      <w:r>
+        <w:rPr>
+          <w:b/>
+          <w:bCs/>
+        </w:rPr>
+        <w:t>Blur</w:t>
+      </w:r>
+      <w:proofErr w:type="spellEnd"/>
+      <w:r>
+        <w:t xml:space="preserve"> pro rozmazání pohybu, </w:t>
+      </w:r>
+      <w:proofErr w:type="spellStart"/>
+      <w:r>
+        <w:rPr>
+          <w:b/>
+          <w:bCs/>
+        </w:rPr>
+        <w:t>White</w:t>
+      </w:r>
+      <w:proofErr w:type="spellEnd"/>
+      <w:r>
+        <w:rPr>
+          <w:b/>
+          <w:bCs/>
+        </w:rPr>
+        <w:t xml:space="preserve"> Balance</w:t>
+      </w:r>
+      <w:r>
+        <w:t xml:space="preserve"> pro úpravu teploty světla a </w:t>
+      </w:r>
+      <w:proofErr w:type="spellStart"/>
+      <w:r>
+        <w:rPr>
+          <w:b/>
+          <w:bCs/>
+        </w:rPr>
+        <w:t>Antialiasing</w:t>
+      </w:r>
+      <w:proofErr w:type="spellEnd"/>
+      <w:r>
+        <w:t>, který vyhlazuje ostré hrany.</w:t>
+      </w:r>
+    </w:p>
+    <w:bookmarkEnd w:id="71"/>
+    <w:p>
+      <w:pPr>
+        <w:pStyle w:val="Heading2"/>
+        <w:rPr>
+          <w:bCs/>
+        </w:rPr>
+      </w:pPr>
+      <w:r>
+        <w:rPr>
+          <w:bCs/>
+        </w:rPr>
+        <w:t>P</w:t>
+      </w:r>
+      <w:r>
+        <w:rPr>
+          <w:bCs/>
+        </w:rPr>
+        <w:t>oužívané</w:t>
+      </w:r>
+      <w:r>
+        <w:rPr>
+          <w:bCs/>
+        </w:rPr>
+        <w:t xml:space="preserve"> </w:t>
+      </w:r>
+      <w:r>
+        <w:rPr>
+          <w:bCs/>
+        </w:rPr>
+        <w:t>Efekty</w:t>
+      </w:r>
+    </w:p>
+    <w:p>
+      <w:r>
+        <w:t>V aplikaci jsou použity následující post-</w:t>
+      </w:r>
+      <w:proofErr w:type="spellStart"/>
+      <w:r>
+        <w:t>processing</w:t>
+      </w:r>
+      <w:proofErr w:type="spellEnd"/>
+      <w:r>
+        <w:t xml:space="preserve"> efekty: </w:t>
+      </w:r>
+      <w:proofErr w:type="spellStart"/>
+      <w:r>
+        <w:rPr>
+          <w:b/>
+          <w:bCs/>
+        </w:rPr>
+        <w:t>Tonemapping</w:t>
+      </w:r>
+      <w:proofErr w:type="spellEnd"/>
+      <w:r>
+        <w:t xml:space="preserve">, který upravuje rozsah jasu ve scéně, </w:t>
+      </w:r>
+      <w:proofErr w:type="spellStart"/>
+      <w:r>
+        <w:t>White</w:t>
+      </w:r>
+      <w:proofErr w:type="spellEnd"/>
+      <w:r>
+        <w:t xml:space="preserve"> Balance pro úpravu teploty světla, </w:t>
+      </w:r>
+      <w:proofErr w:type="spellStart"/>
+      <w:r>
+        <w:rPr>
+          <w:b/>
+          <w:bCs/>
+        </w:rPr>
+        <w:t>Depth</w:t>
+      </w:r>
+      <w:proofErr w:type="spellEnd"/>
+      <w:r>
+        <w:rPr>
+          <w:b/>
+          <w:bCs/>
+        </w:rPr>
+        <w:t xml:space="preserve"> </w:t>
+      </w:r>
+      <w:proofErr w:type="spellStart"/>
+      <w:r>
+        <w:rPr>
+          <w:b/>
+          <w:bCs/>
+        </w:rPr>
+        <w:t>of</w:t>
+      </w:r>
+      <w:proofErr w:type="spellEnd"/>
+      <w:r>
+        <w:rPr>
+          <w:b/>
+          <w:bCs/>
+        </w:rPr>
+        <w:t xml:space="preserve"> </w:t>
+      </w:r>
+      <w:proofErr w:type="spellStart"/>
+      <w:r>
+        <w:rPr>
+          <w:b/>
+          <w:bCs/>
+        </w:rPr>
+        <w:t>Field</w:t>
+      </w:r>
+      <w:proofErr w:type="spellEnd"/>
+      <w:r>
+        <w:t xml:space="preserve"> pro vytvoření hloubky ostrosti, </w:t>
+      </w:r>
+      <w:r>
+        <w:rPr>
+          <w:b/>
+          <w:bCs/>
+        </w:rPr>
+        <w:t xml:space="preserve">Lift </w:t>
+      </w:r>
+      <w:proofErr w:type="spellStart"/>
+      <w:r>
+        <w:rPr>
+          <w:b/>
+          <w:bCs/>
+        </w:rPr>
+        <w:t>Gamma</w:t>
+      </w:r>
+      <w:proofErr w:type="spellEnd"/>
+      <w:r>
+        <w:rPr>
+          <w:b/>
+          <w:bCs/>
+        </w:rPr>
+        <w:t xml:space="preserve"> </w:t>
+      </w:r>
+      <w:proofErr w:type="spellStart"/>
+      <w:r>
+        <w:rPr>
+          <w:b/>
+          <w:bCs/>
+        </w:rPr>
+        <w:t>Gain</w:t>
+      </w:r>
+      <w:proofErr w:type="spellEnd"/>
+      <w:r>
+        <w:t xml:space="preserve"> pro přesné nastavení barev a světlosti, </w:t>
+      </w:r>
+      <w:proofErr w:type="spellStart"/>
+      <w:r>
+        <w:rPr>
+          <w:b/>
+          <w:bCs/>
+        </w:rPr>
+        <w:t>Motion</w:t>
+      </w:r>
+      <w:proofErr w:type="spellEnd"/>
+      <w:r>
+        <w:rPr>
+          <w:b/>
+          <w:bCs/>
+        </w:rPr>
+        <w:t xml:space="preserve"> </w:t>
+      </w:r>
+      <w:proofErr w:type="spellStart"/>
+      <w:r>
+        <w:rPr>
+          <w:b/>
+          <w:bCs/>
+        </w:rPr>
+        <w:t>Blur</w:t>
+      </w:r>
+      <w:proofErr w:type="spellEnd"/>
+      <w:r>
+        <w:t xml:space="preserve"> pro rozmazání pohybu a </w:t>
+      </w:r>
+      <w:proofErr w:type="spellStart"/>
+      <w:r>
+        <w:rPr>
+          <w:b/>
+          <w:bCs/>
+        </w:rPr>
+        <w:t>Bloom</w:t>
+      </w:r>
+      <w:proofErr w:type="spellEnd"/>
+      <w:r>
+        <w:t xml:space="preserve"> pro zajištění záře kolem světelných zdrojů. Tyto efekty společně přispívají k celkovému vizuálnímu zážitku a atmosféře hry.</w:t>
+      </w:r>
+    </w:p>
+    <w:p>
+      <w:pPr>
+        <w:pStyle w:val="Heading2"/>
+      </w:pPr>
+      <w:r>
+        <w:t>Výhody použití Post Processingu</w:t>
+      </w:r>
+    </w:p>
+    <w:p>
+      <w:r>
+        <w:t xml:space="preserve">Post Processing přináší několik výhod, jako je vylepšení vizuální kvality, vytvoření specifické atmosféry a zvýšení realističnosti scény. Efekty jako </w:t>
+      </w:r>
+      <w:proofErr w:type="spellStart"/>
+      <w:r>
+        <w:t>Bloom</w:t>
+      </w:r>
+      <w:proofErr w:type="spellEnd"/>
+      <w:r>
+        <w:t xml:space="preserve">, </w:t>
+      </w:r>
+      <w:proofErr w:type="spellStart"/>
+      <w:r>
+        <w:t>Depth</w:t>
+      </w:r>
+      <w:proofErr w:type="spellEnd"/>
+      <w:r>
+        <w:t xml:space="preserve"> </w:t>
+      </w:r>
+      <w:proofErr w:type="spellStart"/>
+      <w:r>
+        <w:t>of</w:t>
+      </w:r>
+      <w:proofErr w:type="spellEnd"/>
+      <w:r>
+        <w:t xml:space="preserve"> </w:t>
+      </w:r>
+      <w:proofErr w:type="spellStart"/>
+      <w:r>
+        <w:t>Field</w:t>
+      </w:r>
+      <w:proofErr w:type="spellEnd"/>
+      <w:r>
+        <w:t xml:space="preserve"> a </w:t>
+      </w:r>
+      <w:proofErr w:type="spellStart"/>
+      <w:r>
+        <w:t>Color</w:t>
+      </w:r>
+      <w:proofErr w:type="spellEnd"/>
+      <w:r>
+        <w:t xml:space="preserve"> </w:t>
+      </w:r>
+      <w:proofErr w:type="spellStart"/>
+      <w:r>
+        <w:t>Grading</w:t>
+      </w:r>
+      <w:proofErr w:type="spellEnd"/>
+      <w:r>
+        <w:t xml:space="preserve"> umožňují dosáhnout požadovaného vizuálního stylu a zlepšit celkový dojem z hry.</w:t>
+      </w:r>
     </w:p>
     <w:p>
       <w:pPr>
@@ -10084,784 +10660,27 @@
           <w:lang w:val="en-US"/>
         </w:rPr>
       </w:pPr>
-      <w:r>
-        <w:t xml:space="preserve">Post </w:t>
-      </w:r>
-      <w:proofErr w:type="spellStart"/>
-      <w:r>
-        <w:t>Processing</w:t>
-      </w:r>
-      <w:proofErr w:type="spellEnd"/>
-      <w:r>
-        <w:t xml:space="preserve"> je sada efektu, které se aplikuji na </w:t>
-      </w:r>
-      <w:proofErr w:type="spellStart"/>
-      <w:r>
-        <w:t>vzrendrovanou</w:t>
-      </w:r>
-      <w:proofErr w:type="spellEnd"/>
-      <w:r>
-        <w:t xml:space="preserve"> </w:t>
-      </w:r>
-      <w:proofErr w:type="spellStart"/>
-      <w:r>
-        <w:t>scenu</w:t>
-      </w:r>
-      <w:proofErr w:type="spellEnd"/>
-      <w:r>
-        <w:t xml:space="preserve">, </w:t>
-      </w:r>
-      <w:proofErr w:type="spellStart"/>
-      <w:r>
-        <w:t>abz</w:t>
-      </w:r>
-      <w:proofErr w:type="spellEnd"/>
-      <w:r>
-        <w:t xml:space="preserve"> </w:t>
-      </w:r>
-      <w:proofErr w:type="spellStart"/>
-      <w:r>
-        <w:rPr>
-          <w:lang w:val="en-US"/>
-        </w:rPr>
-        <w:t>zmenili</w:t>
-      </w:r>
-      <w:proofErr w:type="spellEnd"/>
-      <w:r>
-        <w:rPr>
-          <w:lang w:val="en-US"/>
-        </w:rPr>
-        <w:t xml:space="preserve"> </w:t>
-      </w:r>
-      <w:proofErr w:type="spellStart"/>
-      <w:r>
-        <w:rPr>
-          <w:lang w:val="en-US"/>
-        </w:rPr>
-        <w:t>nejake</w:t>
-      </w:r>
-      <w:proofErr w:type="spellEnd"/>
-      <w:r>
-        <w:rPr>
-          <w:lang w:val="en-US"/>
-        </w:rPr>
-        <w:t xml:space="preserve"> </w:t>
-      </w:r>
-      <w:proofErr w:type="spellStart"/>
-      <w:r>
-        <w:rPr>
-          <w:lang w:val="en-US"/>
-        </w:rPr>
-        <w:t>paramtery</w:t>
-      </w:r>
-      <w:proofErr w:type="spellEnd"/>
-      <w:r>
-        <w:rPr>
-          <w:lang w:val="en-US"/>
-        </w:rPr>
-        <w:t xml:space="preserve">. </w:t>
-      </w:r>
-      <w:proofErr w:type="spellStart"/>
-      <w:r>
-        <w:rPr>
-          <w:lang w:val="en-US"/>
-        </w:rPr>
-        <w:t>Pouziva</w:t>
-      </w:r>
-      <w:proofErr w:type="spellEnd"/>
-      <w:r>
-        <w:rPr>
-          <w:lang w:val="en-US"/>
-        </w:rPr>
-        <w:t xml:space="preserve"> se k </w:t>
-      </w:r>
-      <w:proofErr w:type="spellStart"/>
-      <w:r>
-        <w:rPr>
-          <w:lang w:val="en-US"/>
-        </w:rPr>
-        <w:t>dosazeni</w:t>
-      </w:r>
-      <w:proofErr w:type="spellEnd"/>
-      <w:r>
-        <w:rPr>
-          <w:lang w:val="en-US"/>
-        </w:rPr>
-        <w:t xml:space="preserve"> </w:t>
-      </w:r>
-      <w:proofErr w:type="spellStart"/>
-      <w:r>
-        <w:rPr>
-          <w:lang w:val="en-US"/>
-        </w:rPr>
-        <w:t>vyssi</w:t>
-      </w:r>
-      <w:proofErr w:type="spellEnd"/>
-      <w:r>
-        <w:rPr>
-          <w:lang w:val="en-US"/>
-        </w:rPr>
-        <w:t xml:space="preserve"> </w:t>
-      </w:r>
-      <w:proofErr w:type="spellStart"/>
-      <w:r>
-        <w:rPr>
-          <w:lang w:val="en-US"/>
-        </w:rPr>
-        <w:t>vizualni</w:t>
-      </w:r>
-      <w:proofErr w:type="spellEnd"/>
-      <w:r>
-        <w:rPr>
-          <w:lang w:val="en-US"/>
-        </w:rPr>
-        <w:t xml:space="preserve"> </w:t>
-      </w:r>
-      <w:proofErr w:type="spellStart"/>
-      <w:r>
-        <w:rPr>
-          <w:lang w:val="en-US"/>
-        </w:rPr>
-        <w:t>kvality</w:t>
-      </w:r>
-      <w:proofErr w:type="spellEnd"/>
-      <w:r>
-        <w:rPr>
-          <w:lang w:val="en-US"/>
-        </w:rPr>
-        <w:t xml:space="preserve">, </w:t>
-      </w:r>
-      <w:proofErr w:type="spellStart"/>
-      <w:r>
-        <w:rPr>
-          <w:lang w:val="en-US"/>
-        </w:rPr>
-        <w:t>filmoveho</w:t>
-      </w:r>
-      <w:proofErr w:type="spellEnd"/>
-      <w:r>
-        <w:rPr>
-          <w:lang w:val="en-US"/>
-        </w:rPr>
-        <w:t xml:space="preserve">, </w:t>
-      </w:r>
-      <w:proofErr w:type="spellStart"/>
-      <w:r>
-        <w:rPr>
-          <w:lang w:val="en-US"/>
-        </w:rPr>
-        <w:t>nebo</w:t>
-      </w:r>
-      <w:proofErr w:type="spellEnd"/>
-      <w:r>
-        <w:rPr>
-          <w:lang w:val="en-US"/>
-        </w:rPr>
-        <w:t xml:space="preserve"> </w:t>
-      </w:r>
-      <w:proofErr w:type="spellStart"/>
-      <w:r>
-        <w:rPr>
-          <w:lang w:val="en-US"/>
-        </w:rPr>
-        <w:t>herniho</w:t>
-      </w:r>
-      <w:proofErr w:type="spellEnd"/>
-      <w:r>
-        <w:rPr>
-          <w:lang w:val="en-US"/>
-        </w:rPr>
-        <w:t xml:space="preserve"> </w:t>
-      </w:r>
-      <w:proofErr w:type="spellStart"/>
-      <w:r>
-        <w:rPr>
-          <w:lang w:val="en-US"/>
-        </w:rPr>
-        <w:t>vzhledu</w:t>
-      </w:r>
-      <w:proofErr w:type="spellEnd"/>
-      <w:r>
-        <w:rPr>
-          <w:lang w:val="en-US"/>
-        </w:rPr>
-        <w:t xml:space="preserve"> </w:t>
-      </w:r>
-      <w:proofErr w:type="spellStart"/>
-      <w:r>
-        <w:rPr>
-          <w:lang w:val="en-US"/>
-        </w:rPr>
-        <w:t>nebo</w:t>
-      </w:r>
-      <w:proofErr w:type="spellEnd"/>
-      <w:r>
-        <w:rPr>
-          <w:lang w:val="en-US"/>
-        </w:rPr>
-        <w:t xml:space="preserve"> </w:t>
-      </w:r>
-      <w:proofErr w:type="spellStart"/>
-      <w:r>
-        <w:rPr>
-          <w:lang w:val="en-US"/>
-        </w:rPr>
-        <w:t>stylizovani</w:t>
-      </w:r>
-      <w:proofErr w:type="spellEnd"/>
-      <w:r>
-        <w:rPr>
-          <w:lang w:val="en-US"/>
-        </w:rPr>
-        <w:t xml:space="preserve">. </w:t>
-      </w:r>
-    </w:p>
-    <w:p>
-      <w:pPr>
-        <w:pStyle w:val="Heading2"/>
-        <w:rPr>
-          <w:lang w:val="en-US"/>
-        </w:rPr>
-      </w:pPr>
-      <w:bookmarkStart w:id="67" w:name="_Toc193210082"/>
-      <w:proofErr w:type="spellStart"/>
-      <w:r>
-        <w:rPr>
-          <w:lang w:val="en-US"/>
-        </w:rPr>
-        <w:t>Bezne</w:t>
-      </w:r>
-      <w:proofErr w:type="spellEnd"/>
-      <w:r>
-        <w:rPr>
-          <w:lang w:val="en-US"/>
-        </w:rPr>
-        <w:t xml:space="preserve"> </w:t>
-      </w:r>
-      <w:proofErr w:type="spellStart"/>
-      <w:r>
-        <w:rPr>
-          <w:lang w:val="en-US"/>
-        </w:rPr>
-        <w:t>efekty</w:t>
-      </w:r>
-      <w:bookmarkEnd w:id="67"/>
-      <w:proofErr w:type="spellEnd"/>
-    </w:p>
-    <w:p>
-      <w:pPr>
-        <w:pStyle w:val="Pokraovn"/>
-        <w:rPr>
-          <w:lang w:val="en-US"/>
-        </w:rPr>
-      </w:pPr>
-      <w:r>
-        <w:rPr>
-          <w:lang w:val="en-US"/>
-        </w:rPr>
-        <w:t xml:space="preserve">Bloom </w:t>
-      </w:r>
-      <w:proofErr w:type="spellStart"/>
-      <w:r>
-        <w:rPr>
-          <w:lang w:val="en-US"/>
-        </w:rPr>
-        <w:t>zvyraznuje</w:t>
-      </w:r>
-      <w:proofErr w:type="spellEnd"/>
-      <w:r>
-        <w:rPr>
-          <w:lang w:val="en-US"/>
-        </w:rPr>
-        <w:t xml:space="preserve"> svelte </w:t>
-      </w:r>
-      <w:proofErr w:type="spellStart"/>
-      <w:r>
-        <w:rPr>
-          <w:lang w:val="en-US"/>
-        </w:rPr>
-        <w:t>casti</w:t>
-      </w:r>
-      <w:proofErr w:type="spellEnd"/>
-      <w:r>
-        <w:rPr>
-          <w:lang w:val="en-US"/>
-        </w:rPr>
-        <w:t xml:space="preserve"> a </w:t>
-      </w:r>
-      <w:proofErr w:type="spellStart"/>
-      <w:r>
-        <w:rPr>
-          <w:lang w:val="en-US"/>
-        </w:rPr>
-        <w:t>vytvari</w:t>
-      </w:r>
-      <w:proofErr w:type="spellEnd"/>
-      <w:r>
-        <w:rPr>
-          <w:lang w:val="en-US"/>
-        </w:rPr>
-        <w:t xml:space="preserve"> </w:t>
-      </w:r>
-      <w:proofErr w:type="spellStart"/>
-      <w:r>
-        <w:rPr>
-          <w:lang w:val="en-US"/>
-        </w:rPr>
-        <w:t>efekt</w:t>
-      </w:r>
-      <w:proofErr w:type="spellEnd"/>
-      <w:r>
-        <w:rPr>
-          <w:lang w:val="en-US"/>
-        </w:rPr>
-        <w:t xml:space="preserve"> </w:t>
-      </w:r>
-      <w:proofErr w:type="spellStart"/>
-      <w:r>
-        <w:rPr>
-          <w:lang w:val="en-US"/>
-        </w:rPr>
-        <w:t>zare</w:t>
-      </w:r>
-      <w:proofErr w:type="spellEnd"/>
-      <w:r>
-        <w:rPr>
-          <w:lang w:val="en-US"/>
-        </w:rPr>
-        <w:t xml:space="preserve">. Depth of Field </w:t>
-      </w:r>
-      <w:proofErr w:type="spellStart"/>
-      <w:r>
-        <w:rPr>
-          <w:lang w:val="en-US"/>
-        </w:rPr>
-        <w:t>simuluje</w:t>
-      </w:r>
-      <w:proofErr w:type="spellEnd"/>
-      <w:r>
-        <w:rPr>
-          <w:lang w:val="en-US"/>
-        </w:rPr>
-        <w:t xml:space="preserve"> </w:t>
-      </w:r>
-      <w:proofErr w:type="spellStart"/>
-      <w:r>
-        <w:rPr>
-          <w:lang w:val="en-US"/>
-        </w:rPr>
-        <w:t>nedokonalosti</w:t>
-      </w:r>
-      <w:proofErr w:type="spellEnd"/>
-      <w:r>
-        <w:rPr>
-          <w:lang w:val="en-US"/>
-        </w:rPr>
-        <w:t xml:space="preserve"> </w:t>
-      </w:r>
-      <w:proofErr w:type="spellStart"/>
-      <w:r>
-        <w:rPr>
-          <w:lang w:val="en-US"/>
-        </w:rPr>
-        <w:t>kamer</w:t>
-      </w:r>
-      <w:proofErr w:type="spellEnd"/>
-      <w:r>
-        <w:rPr>
-          <w:lang w:val="en-US"/>
-        </w:rPr>
-        <w:t xml:space="preserve">, </w:t>
-      </w:r>
-      <w:proofErr w:type="spellStart"/>
-      <w:r>
-        <w:rPr>
-          <w:lang w:val="en-US"/>
-        </w:rPr>
-        <w:t>rozmazava</w:t>
-      </w:r>
-      <w:proofErr w:type="spellEnd"/>
-      <w:r>
-        <w:rPr>
-          <w:lang w:val="en-US"/>
-        </w:rPr>
-        <w:t xml:space="preserve"> </w:t>
-      </w:r>
-      <w:proofErr w:type="spellStart"/>
-      <w:r>
-        <w:rPr>
-          <w:lang w:val="en-US"/>
-        </w:rPr>
-        <w:t>daleke</w:t>
-      </w:r>
-      <w:proofErr w:type="spellEnd"/>
-      <w:r>
-        <w:rPr>
-          <w:lang w:val="en-US"/>
-        </w:rPr>
-        <w:t xml:space="preserve"> </w:t>
-      </w:r>
-      <w:proofErr w:type="spellStart"/>
-      <w:r>
-        <w:rPr>
-          <w:lang w:val="en-US"/>
-        </w:rPr>
-        <w:t>nebo</w:t>
-      </w:r>
-      <w:proofErr w:type="spellEnd"/>
-      <w:r>
-        <w:rPr>
-          <w:lang w:val="en-US"/>
-        </w:rPr>
-        <w:t xml:space="preserve"> </w:t>
-      </w:r>
-      <w:proofErr w:type="spellStart"/>
-      <w:r>
-        <w:rPr>
-          <w:lang w:val="en-US"/>
-        </w:rPr>
-        <w:t>blizke</w:t>
-      </w:r>
-      <w:proofErr w:type="spellEnd"/>
-      <w:r>
-        <w:rPr>
-          <w:lang w:val="en-US"/>
-        </w:rPr>
-        <w:t xml:space="preserve"> </w:t>
-      </w:r>
-      <w:proofErr w:type="spellStart"/>
-      <w:r>
-        <w:rPr>
-          <w:lang w:val="en-US"/>
-        </w:rPr>
-        <w:t>casti</w:t>
-      </w:r>
-      <w:proofErr w:type="spellEnd"/>
-      <w:r>
-        <w:rPr>
-          <w:lang w:val="en-US"/>
-        </w:rPr>
-        <w:t xml:space="preserve">. Color Grading </w:t>
-      </w:r>
-      <w:proofErr w:type="spellStart"/>
-      <w:r>
-        <w:rPr>
-          <w:lang w:val="en-US"/>
-        </w:rPr>
-        <w:t>upravuje</w:t>
-      </w:r>
-      <w:proofErr w:type="spellEnd"/>
-      <w:r>
-        <w:rPr>
-          <w:lang w:val="en-US"/>
-        </w:rPr>
-        <w:t xml:space="preserve"> </w:t>
-      </w:r>
-      <w:proofErr w:type="spellStart"/>
-      <w:r>
-        <w:rPr>
-          <w:lang w:val="en-US"/>
-        </w:rPr>
-        <w:t>barevnou</w:t>
-      </w:r>
-      <w:proofErr w:type="spellEnd"/>
-      <w:r>
-        <w:rPr>
-          <w:lang w:val="en-US"/>
-        </w:rPr>
-        <w:t xml:space="preserve"> </w:t>
-      </w:r>
-      <w:proofErr w:type="spellStart"/>
-      <w:r>
-        <w:rPr>
-          <w:lang w:val="en-US"/>
-        </w:rPr>
-        <w:t>paltetu</w:t>
-      </w:r>
-      <w:proofErr w:type="spellEnd"/>
-      <w:r>
-        <w:rPr>
-          <w:lang w:val="en-US"/>
-        </w:rPr>
-        <w:t xml:space="preserve">, </w:t>
-      </w:r>
-      <w:proofErr w:type="spellStart"/>
-      <w:r>
-        <w:rPr>
-          <w:lang w:val="en-US"/>
-        </w:rPr>
-        <w:t>kontrast</w:t>
-      </w:r>
-      <w:proofErr w:type="spellEnd"/>
-      <w:r>
-        <w:rPr>
-          <w:lang w:val="en-US"/>
-        </w:rPr>
-        <w:t xml:space="preserve"> a </w:t>
-      </w:r>
-      <w:proofErr w:type="spellStart"/>
-      <w:r>
-        <w:rPr>
-          <w:lang w:val="en-US"/>
-        </w:rPr>
-        <w:t>svetlost</w:t>
-      </w:r>
-      <w:proofErr w:type="spellEnd"/>
-      <w:r>
-        <w:rPr>
-          <w:lang w:val="en-US"/>
-        </w:rPr>
-        <w:t xml:space="preserve">. Motion Blur </w:t>
-      </w:r>
-      <w:proofErr w:type="spellStart"/>
-      <w:r>
-        <w:rPr>
-          <w:lang w:val="en-US"/>
-        </w:rPr>
-        <w:t>simuluje</w:t>
-      </w:r>
-      <w:proofErr w:type="spellEnd"/>
-      <w:r>
-        <w:rPr>
-          <w:lang w:val="en-US"/>
-        </w:rPr>
-        <w:t xml:space="preserve"> </w:t>
-      </w:r>
-      <w:proofErr w:type="spellStart"/>
-      <w:r>
-        <w:rPr>
-          <w:lang w:val="en-US"/>
-        </w:rPr>
-        <w:t>rozmazani</w:t>
-      </w:r>
-      <w:proofErr w:type="spellEnd"/>
-      <w:r>
-        <w:rPr>
-          <w:lang w:val="en-US"/>
-        </w:rPr>
-        <w:t xml:space="preserve"> </w:t>
-      </w:r>
-      <w:proofErr w:type="spellStart"/>
-      <w:r>
-        <w:rPr>
-          <w:lang w:val="en-US"/>
-        </w:rPr>
-        <w:t>pohybu</w:t>
-      </w:r>
-      <w:proofErr w:type="spellEnd"/>
-      <w:r>
-        <w:rPr>
-          <w:lang w:val="en-US"/>
-        </w:rPr>
-        <w:t xml:space="preserve"> jak </w:t>
-      </w:r>
-      <w:proofErr w:type="spellStart"/>
-      <w:r>
-        <w:rPr>
-          <w:lang w:val="en-US"/>
-        </w:rPr>
-        <w:t>kamery</w:t>
-      </w:r>
-      <w:proofErr w:type="spellEnd"/>
-      <w:r>
-        <w:rPr>
-          <w:lang w:val="en-US"/>
-        </w:rPr>
-        <w:t xml:space="preserve"> </w:t>
-      </w:r>
-      <w:proofErr w:type="spellStart"/>
-      <w:r>
-        <w:rPr>
-          <w:lang w:val="en-US"/>
-        </w:rPr>
-        <w:t>tak</w:t>
-      </w:r>
-      <w:proofErr w:type="spellEnd"/>
-      <w:r>
-        <w:rPr>
-          <w:lang w:val="en-US"/>
-        </w:rPr>
-        <w:t xml:space="preserve"> </w:t>
-      </w:r>
-      <w:proofErr w:type="spellStart"/>
-      <w:r>
-        <w:rPr>
-          <w:lang w:val="en-US"/>
-        </w:rPr>
-        <w:t>objektu</w:t>
-      </w:r>
-      <w:proofErr w:type="spellEnd"/>
-      <w:r>
-        <w:rPr>
-          <w:lang w:val="en-US"/>
-        </w:rPr>
-        <w:t xml:space="preserve">. White Balance </w:t>
-      </w:r>
-      <w:proofErr w:type="spellStart"/>
-      <w:r>
-        <w:rPr>
-          <w:lang w:val="en-US"/>
-        </w:rPr>
-        <w:t>meni</w:t>
-      </w:r>
-      <w:proofErr w:type="spellEnd"/>
-      <w:r>
-        <w:rPr>
-          <w:lang w:val="en-US"/>
-        </w:rPr>
-        <w:t xml:space="preserve"> </w:t>
-      </w:r>
-      <w:proofErr w:type="spellStart"/>
-      <w:r>
-        <w:rPr>
-          <w:lang w:val="en-US"/>
-        </w:rPr>
-        <w:t>teplotu</w:t>
-      </w:r>
-      <w:proofErr w:type="spellEnd"/>
-      <w:r>
-        <w:rPr>
-          <w:lang w:val="en-US"/>
-        </w:rPr>
-        <w:t xml:space="preserve"> </w:t>
-      </w:r>
-      <w:proofErr w:type="spellStart"/>
-      <w:r>
-        <w:rPr>
-          <w:lang w:val="en-US"/>
-        </w:rPr>
-        <w:t>svetlu</w:t>
-      </w:r>
-      <w:proofErr w:type="spellEnd"/>
-      <w:r>
-        <w:rPr>
-          <w:lang w:val="en-US"/>
-        </w:rPr>
-        <w:t xml:space="preserve">. Antialiasing </w:t>
-      </w:r>
-      <w:proofErr w:type="spellStart"/>
-      <w:r>
-        <w:rPr>
-          <w:lang w:val="en-US"/>
-        </w:rPr>
-        <w:t>zjemnuje</w:t>
-      </w:r>
-      <w:proofErr w:type="spellEnd"/>
-      <w:r>
-        <w:rPr>
-          <w:lang w:val="en-US"/>
-        </w:rPr>
-        <w:t xml:space="preserve"> </w:t>
-      </w:r>
-      <w:proofErr w:type="spellStart"/>
-      <w:r>
-        <w:rPr>
-          <w:lang w:val="en-US"/>
-        </w:rPr>
-        <w:t>rovne</w:t>
-      </w:r>
-      <w:proofErr w:type="spellEnd"/>
-      <w:r>
-        <w:rPr>
-          <w:lang w:val="en-US"/>
-        </w:rPr>
-        <w:t xml:space="preserve"> </w:t>
-      </w:r>
-      <w:proofErr w:type="spellStart"/>
-      <w:r>
-        <w:rPr>
-          <w:lang w:val="en-US"/>
-        </w:rPr>
-        <w:t>cary</w:t>
-      </w:r>
-      <w:proofErr w:type="spellEnd"/>
-      <w:r>
-        <w:rPr>
-          <w:lang w:val="en-US"/>
-        </w:rPr>
-        <w:t xml:space="preserve"> a dela je </w:t>
-      </w:r>
-      <w:proofErr w:type="spellStart"/>
-      <w:r>
-        <w:rPr>
-          <w:lang w:val="en-US"/>
-        </w:rPr>
-        <w:t>jemnejsi</w:t>
-      </w:r>
-      <w:proofErr w:type="spellEnd"/>
-      <w:r>
-        <w:rPr>
-          <w:lang w:val="en-US"/>
-        </w:rPr>
-        <w:t xml:space="preserve">. </w:t>
-      </w:r>
-    </w:p>
-    <w:p>
-      <w:pPr>
-        <w:pStyle w:val="Heading2"/>
-        <w:rPr>
-          <w:lang w:val="en-US"/>
-        </w:rPr>
-      </w:pPr>
-      <w:bookmarkStart w:id="68" w:name="_Toc193210083"/>
-      <w:r>
-        <w:rPr>
-          <w:lang w:val="en-US"/>
-        </w:rPr>
-        <w:t xml:space="preserve">Co </w:t>
-      </w:r>
-      <w:proofErr w:type="spellStart"/>
-      <w:r>
-        <w:rPr>
-          <w:lang w:val="en-US"/>
-        </w:rPr>
-        <w:t>pouziva</w:t>
-      </w:r>
-      <w:proofErr w:type="spellEnd"/>
-      <w:r>
-        <w:rPr>
-          <w:lang w:val="en-US"/>
-        </w:rPr>
-        <w:t xml:space="preserve"> </w:t>
-      </w:r>
-      <w:proofErr w:type="spellStart"/>
-      <w:r>
-        <w:rPr>
-          <w:lang w:val="en-US"/>
-        </w:rPr>
-        <w:t>roomstretch</w:t>
-      </w:r>
-      <w:bookmarkEnd w:id="68"/>
-      <w:proofErr w:type="spellEnd"/>
-    </w:p>
-    <w:p>
-      <w:pPr>
-        <w:pStyle w:val="Pokraovn"/>
-        <w:rPr>
-          <w:lang w:val="en-US"/>
-        </w:rPr>
-      </w:pPr>
     </w:p>
     <w:p>
       <w:pPr>
         <w:pStyle w:val="Heading1"/>
       </w:pPr>
-      <w:bookmarkStart w:id="69" w:name="_Toc193210084"/>
+      <w:bookmarkStart w:id="72" w:name="_Toc193210084"/>
       <w:r>
         <w:lastRenderedPageBreak/>
         <w:t>Klíčové Algoritmy</w:t>
       </w:r>
-      <w:bookmarkEnd w:id="69"/>
+      <w:bookmarkEnd w:id="72"/>
     </w:p>
     <w:p>
       <w:pPr>
         <w:pStyle w:val="Heading2"/>
       </w:pPr>
-      <w:bookmarkStart w:id="70" w:name="_Toc193210085"/>
+      <w:bookmarkStart w:id="73" w:name="_Toc193210085"/>
       <w:r>
         <w:t>Vzorkování s odmítáním</w:t>
       </w:r>
-      <w:bookmarkEnd w:id="70"/>
+      <w:bookmarkEnd w:id="73"/>
     </w:p>
     <w:p>
       <w:r>
@@ -10923,9 +10742,225 @@
     </w:p>
     <w:p>
       <w:pPr>
+        <w:pStyle w:val="Heading2"/>
+      </w:pPr>
+      <w:r>
+        <w:t>Kontrola kolizí</w:t>
+      </w:r>
+    </w:p>
+    <w:p>
+      <w:r>
+        <w:t xml:space="preserve">Kontrola kolizí je algoritmus používaný k detekci překryvů mezi objekty. V </w:t>
+      </w:r>
+      <w:r>
+        <w:t>aplikaci</w:t>
+      </w:r>
+      <w:r>
+        <w:t xml:space="preserve"> je tento algoritmus klíčový pro umisťování objektů a zajištění, že se nepřekrývají.</w:t>
+      </w:r>
+    </w:p>
+    <w:p>
+      <w:r>
+        <w:t>Při generování objektů v místnostech se kontroluje, zda se nově umístěný objekt nepřekrývá s jinými objekty nebo stěnami. Pokud ano, objekt je odmítnut a generování se opakuje. Stejný princip platí pro umisťování dveří, které nesmí blokovat průchody nebo překrývat jiné prvky scény.</w:t>
+      </w:r>
+    </w:p>
+    <w:p>
+      <w:r>
+        <w:t>Výhodou kontroly kolizí je její schopnost zajistit, že objekty jsou umístěny správně a nezpůsobují problémy. Tento algoritmus se snadno integruje s dalšími technikami, jako je vzorkování s odmítáním.</w:t>
+      </w:r>
+    </w:p>
+    <w:bookmarkStart w:id="74" w:name="_MON_1803932217"/>
+    <w:bookmarkEnd w:id="74"/>
+    <w:p>
+      <w:r>
+        <w:object w:dxaOrig="9360" w:dyaOrig="3064" w14:anchorId="14A1C4F0">
+          <v:shape id="_x0000_i1045" type="#_x0000_t75" style="width:468pt;height:153pt" o:ole="">
+            <v:imagedata r:id="rId33" o:title=""/>
+          </v:shape>
+          <o:OLEObject Type="Embed" ProgID="Word.OpenDocumentText.12" ShapeID="_x0000_i1045" DrawAspect="Content" ObjectID="_1803933337" r:id="rId34"/>
+        </w:object>
+      </w:r>
+    </w:p>
+    <w:p>
+      <w:pPr>
+        <w:pStyle w:val="Caption"/>
+        <w:jc w:val="both"/>
+      </w:pPr>
+      <w:r>
+        <w:t xml:space="preserve">Výpis </w:t>
+      </w:r>
+      <w:fldSimple w:instr=" SEQ Výpis \* ARABIC ">
+        <w:r>
+          <w:rPr>
+            <w:noProof/>
+          </w:rPr>
+          <w:t>6</w:t>
+        </w:r>
+      </w:fldSimple>
+      <w:r>
+        <w:t xml:space="preserve"> Kontrola kolizi třídy </w:t>
+      </w:r>
+      <w:proofErr w:type="spellStart"/>
+      <w:r>
+        <w:t>Cube</w:t>
+      </w:r>
+      <w:proofErr w:type="spellEnd"/>
+    </w:p>
+    <w:p>
+      <w:pPr>
+        <w:pStyle w:val="Heading2"/>
+      </w:pPr>
+      <w:proofErr w:type="spellStart"/>
+      <w:r>
+        <w:lastRenderedPageBreak/>
+        <w:t>Serializace</w:t>
+      </w:r>
+      <w:proofErr w:type="spellEnd"/>
+      <w:r>
+        <w:t xml:space="preserve"> a </w:t>
+      </w:r>
+      <w:proofErr w:type="spellStart"/>
+      <w:r>
+        <w:t>deserializace</w:t>
+      </w:r>
+      <w:proofErr w:type="spellEnd"/>
+      <w:r>
+        <w:t xml:space="preserve"> dat</w:t>
+      </w:r>
+    </w:p>
+    <w:p>
+      <w:proofErr w:type="spellStart"/>
+      <w:r>
+        <w:t>Serializace</w:t>
+      </w:r>
+      <w:proofErr w:type="spellEnd"/>
+      <w:r>
+        <w:t xml:space="preserve"> a </w:t>
+      </w:r>
+      <w:proofErr w:type="spellStart"/>
+      <w:r>
+        <w:t>deserializace</w:t>
+      </w:r>
+      <w:proofErr w:type="spellEnd"/>
+      <w:r>
+        <w:t xml:space="preserve"> jsou algoritmy používané k ukládání a načítání dat. V </w:t>
+      </w:r>
+      <w:proofErr w:type="spellStart"/>
+      <w:r>
+        <w:t>Roomstretch</w:t>
+      </w:r>
+      <w:proofErr w:type="spellEnd"/>
+      <w:r>
+        <w:t xml:space="preserve"> jsou tyto algoritmy klíčové pro ukládání generovaných map a jejich pozdější načítání.</w:t>
+      </w:r>
+    </w:p>
+    <w:p>
+      <w:r>
+        <w:t xml:space="preserve">Při generování mapy jsou data </w:t>
+      </w:r>
+      <w:proofErr w:type="spellStart"/>
+      <w:r>
+        <w:t>serializována</w:t>
+      </w:r>
+      <w:proofErr w:type="spellEnd"/>
+      <w:r>
+        <w:t xml:space="preserve"> do souborů, aby mohla být později načtena. </w:t>
+      </w:r>
+      <w:proofErr w:type="spellStart"/>
+      <w:r>
+        <w:t>Serializace</w:t>
+      </w:r>
+      <w:proofErr w:type="spellEnd"/>
+      <w:r>
+        <w:t xml:space="preserve"> zahrnuje převod datových struktur, jako jsou místnosti, dveře a objekty, do formátu, který lze uložit do souboru. Při načítání mapy jsou data </w:t>
+      </w:r>
+      <w:proofErr w:type="spellStart"/>
+      <w:r>
+        <w:t>deserializována</w:t>
+      </w:r>
+      <w:proofErr w:type="spellEnd"/>
+      <w:r>
+        <w:t xml:space="preserve"> a převedena zpět do datových struktur, se kterými může aplikace pracovat.</w:t>
+      </w:r>
+    </w:p>
+    <w:p>
+      <w:r>
+        <w:t xml:space="preserve">Výhodou </w:t>
+      </w:r>
+      <w:proofErr w:type="spellStart"/>
+      <w:r>
+        <w:t>serializace</w:t>
+      </w:r>
+      <w:proofErr w:type="spellEnd"/>
+      <w:r>
+        <w:t xml:space="preserve"> a </w:t>
+      </w:r>
+      <w:proofErr w:type="spellStart"/>
+      <w:r>
+        <w:t>deserializace</w:t>
+      </w:r>
+      <w:proofErr w:type="spellEnd"/>
+      <w:r>
+        <w:t xml:space="preserve"> je jejich schopnost zachovat komplexní datové struktury a zajistit konzistenci a integritu dat. Tyto algoritmy umožňují ukládání a načítání map bez ztráty informací.</w:t>
+      </w:r>
+    </w:p>
+    <w:p>
+      <w:pPr>
+        <w:pStyle w:val="Heading2"/>
+      </w:pPr>
+      <w:r>
+        <w:t>Fyzikální simulace</w:t>
+      </w:r>
+    </w:p>
+    <w:p>
+      <w:r>
+        <w:t>Fyzikální simulace je klíčová pro realistické chování objektů ve scéně. V</w:t>
+      </w:r>
+      <w:r>
+        <w:t> aplikaci je použita</w:t>
+      </w:r>
+      <w:r>
+        <w:t xml:space="preserve"> k simulaci pohybu </w:t>
+      </w:r>
+      <w:r>
+        <w:t>hráče.</w:t>
+      </w:r>
+    </w:p>
+    <w:p>
+      <w:proofErr w:type="spellStart"/>
+      <w:r>
+        <w:t>Collidery</w:t>
+      </w:r>
+      <w:proofErr w:type="spellEnd"/>
+      <w:r>
+        <w:t xml:space="preserve"> a Rigidbody zajišťují, že objekty správně interagují s prostředím a navzájem se neprostupují. Tento algoritmus</w:t>
+      </w:r>
+      <w:r>
+        <w:t xml:space="preserve"> se</w:t>
+      </w:r>
+      <w:r>
+        <w:t xml:space="preserve"> </w:t>
+      </w:r>
+      <w:proofErr w:type="spellStart"/>
+      <w:r>
+        <w:t>použi</w:t>
+      </w:r>
+      <w:r>
+        <w:t>va</w:t>
+      </w:r>
+      <w:proofErr w:type="spellEnd"/>
+      <w:r>
+        <w:t xml:space="preserve"> k pohybu objektů</w:t>
+      </w:r>
+      <w:r>
+        <w:t>.</w:t>
+      </w:r>
+    </w:p>
+    <w:p>
+      <w:pPr>
         <w:pStyle w:val="Heading1"/>
       </w:pPr>
-      <w:bookmarkStart w:id="71" w:name="_Toc193210086"/>
+      <w:bookmarkStart w:id="75" w:name="_Toc193210086"/>
       <w:r>
         <w:lastRenderedPageBreak/>
         <w:t xml:space="preserve">Port na </w:t>
@@ -10936,7 +10971,7 @@
       <w:r>
         <w:t>eb</w:t>
       </w:r>
-      <w:bookmarkEnd w:id="71"/>
+      <w:bookmarkEnd w:id="75"/>
     </w:p>
     <w:p>
       <w:pPr>
@@ -10945,14 +10980,14 @@
           <w:lang w:val="en-US"/>
         </w:rPr>
       </w:pPr>
-      <w:bookmarkStart w:id="72" w:name="_Toc193210087"/>
+      <w:bookmarkStart w:id="76" w:name="_Toc193210087"/>
       <w:r>
         <w:rPr>
           <w:lang w:val="en-US"/>
         </w:rPr>
         <w:t>WebGL</w:t>
       </w:r>
-      <w:bookmarkEnd w:id="72"/>
+      <w:bookmarkEnd w:id="76"/>
     </w:p>
     <w:p>
       <w:pPr>
@@ -10966,11 +11001,11 @@
       <w:pPr>
         <w:pStyle w:val="Heading2"/>
       </w:pPr>
-      <w:bookmarkStart w:id="73" w:name="_Toc193210088"/>
+      <w:bookmarkStart w:id="77" w:name="_Toc193210088"/>
       <w:r>
         <w:t>Hostovaní</w:t>
       </w:r>
-      <w:bookmarkEnd w:id="73"/>
+      <w:bookmarkEnd w:id="77"/>
     </w:p>
     <w:p>
       <w:pPr>
@@ -10992,46 +11027,145 @@
       <w:pPr>
         <w:pStyle w:val="uvodzaver"/>
       </w:pPr>
-      <w:bookmarkStart w:id="74" w:name="_Toc515880902"/>
-      <w:bookmarkStart w:id="75" w:name="_Toc144746940"/>
-      <w:bookmarkStart w:id="76" w:name="_Toc144753409"/>
-      <w:bookmarkStart w:id="77" w:name="_Toc193210089"/>
+      <w:bookmarkStart w:id="78" w:name="_Toc515880902"/>
+      <w:bookmarkStart w:id="79" w:name="_Toc144746940"/>
+      <w:bookmarkStart w:id="80" w:name="_Toc144753409"/>
+      <w:bookmarkStart w:id="81" w:name="_Toc193210089"/>
       <w:r>
         <w:lastRenderedPageBreak/>
         <w:t>Z</w:t>
-      </w:r>
-      <w:bookmarkEnd w:id="74"/>
-      <w:bookmarkEnd w:id="75"/>
-      <w:bookmarkEnd w:id="76"/>
-      <w:r>
-        <w:t>ávěr</w:t>
-      </w:r>
-      <w:bookmarkEnd w:id="77"/>
-    </w:p>
-    <w:p>
-      <w:pPr>
-        <w:pStyle w:val="uvodzaver"/>
-      </w:pPr>
-      <w:bookmarkStart w:id="78" w:name="_Toc144753410"/>
-      <w:bookmarkStart w:id="79" w:name="_Toc144746941"/>
-      <w:bookmarkStart w:id="80" w:name="_Toc515880903"/>
-      <w:bookmarkStart w:id="81" w:name="_Toc147495644"/>
-      <w:bookmarkStart w:id="82" w:name="_Toc193210090"/>
-      <w:bookmarkStart w:id="83" w:name="_Toc515880904"/>
-      <w:bookmarkStart w:id="84" w:name="_Toc144746942"/>
-      <w:bookmarkStart w:id="85" w:name="_Toc144753411"/>
-      <w:r>
-        <w:lastRenderedPageBreak/>
-        <w:t>S</w:t>
       </w:r>
       <w:bookmarkEnd w:id="78"/>
       <w:bookmarkEnd w:id="79"/>
       <w:bookmarkEnd w:id="80"/>
       <w:r>
+        <w:t>ávěr</w:t>
+      </w:r>
+      <w:bookmarkEnd w:id="81"/>
+    </w:p>
+    <w:p>
+      <w:r>
+        <w:t xml:space="preserve">Tato práce se zaměřila na návrh a implementaci </w:t>
+      </w:r>
+      <w:r>
+        <w:t xml:space="preserve">webové </w:t>
+      </w:r>
+      <w:r>
+        <w:t>aplikace pro procedurální generování herních map a scén dle uživatelských parametrů. Byly využity moderní technologie, jako Unity, C# a algoritm</w:t>
+      </w:r>
+      <w:r>
+        <w:t xml:space="preserve">us </w:t>
+      </w:r>
+      <w:r>
+        <w:t>vzorkování s odmítáním, čímž se podařilo vytvořit flexibilní systém generování herního obsahu.</w:t>
+      </w:r>
+    </w:p>
+    <w:p>
+      <w:r>
+        <w:t xml:space="preserve">Hlavním přínosem je unikátnost generovaných map s logickou strukturou místností a objektů, což zajišťují zmíněné algoritmy. Implementovaný systém </w:t>
+      </w:r>
+      <w:proofErr w:type="spellStart"/>
+      <w:r>
+        <w:t>serializace</w:t>
+      </w:r>
+      <w:proofErr w:type="spellEnd"/>
+      <w:r>
+        <w:t xml:space="preserve"> a </w:t>
+      </w:r>
+      <w:proofErr w:type="spellStart"/>
+      <w:r>
+        <w:t>deserializace</w:t>
+      </w:r>
+      <w:proofErr w:type="spellEnd"/>
+      <w:r>
+        <w:t xml:space="preserve"> umožňuje ukládání a načítání map, což zvyšuje uživatelskou přívětivost. Důraz byl kladen i na vizuální stránku díky post-</w:t>
+      </w:r>
+      <w:proofErr w:type="spellStart"/>
+      <w:r>
+        <w:t>processing</w:t>
+      </w:r>
+      <w:proofErr w:type="spellEnd"/>
+      <w:r>
+        <w:t xml:space="preserve"> efektům (</w:t>
+      </w:r>
+      <w:proofErr w:type="spellStart"/>
+      <w:r>
+        <w:t>Bloom</w:t>
+      </w:r>
+      <w:proofErr w:type="spellEnd"/>
+      <w:r>
+        <w:t xml:space="preserve">, </w:t>
+      </w:r>
+      <w:proofErr w:type="spellStart"/>
+      <w:r>
+        <w:t>Depth</w:t>
+      </w:r>
+      <w:proofErr w:type="spellEnd"/>
+      <w:r>
+        <w:t xml:space="preserve"> </w:t>
+      </w:r>
+      <w:proofErr w:type="spellStart"/>
+      <w:r>
+        <w:t>of</w:t>
+      </w:r>
+      <w:proofErr w:type="spellEnd"/>
+      <w:r>
+        <w:t xml:space="preserve"> </w:t>
+      </w:r>
+      <w:proofErr w:type="spellStart"/>
+      <w:r>
+        <w:t>Field</w:t>
+      </w:r>
+      <w:proofErr w:type="spellEnd"/>
+      <w:r>
+        <w:t xml:space="preserve">, </w:t>
+      </w:r>
+      <w:proofErr w:type="spellStart"/>
+      <w:r>
+        <w:t>Color</w:t>
+      </w:r>
+      <w:proofErr w:type="spellEnd"/>
+      <w:r>
+        <w:t xml:space="preserve"> </w:t>
+      </w:r>
+      <w:proofErr w:type="spellStart"/>
+      <w:r>
+        <w:t>Grading</w:t>
+      </w:r>
+      <w:proofErr w:type="spellEnd"/>
+      <w:r>
+        <w:t>), které dodávají scénám atmosféru a styl.</w:t>
+      </w:r>
+    </w:p>
+    <w:p>
+      <w:r>
+        <w:t>Celkově projekt demonstruje efektivní využití procedurálních metod pro dynamické generování obsahu ve hrách.</w:t>
+      </w:r>
+    </w:p>
+    <w:p>
+      <w:pPr>
+        <w:pStyle w:val="uvodzaver"/>
+      </w:pPr>
+      <w:bookmarkStart w:id="82" w:name="_Toc144753410"/>
+      <w:bookmarkStart w:id="83" w:name="_Toc144746941"/>
+      <w:bookmarkStart w:id="84" w:name="_Toc515880903"/>
+      <w:bookmarkStart w:id="85" w:name="_Toc147495644"/>
+      <w:bookmarkStart w:id="86" w:name="_Toc193210090"/>
+      <w:bookmarkStart w:id="87" w:name="_Toc515880904"/>
+      <w:bookmarkStart w:id="88" w:name="_Toc144746942"/>
+      <w:bookmarkStart w:id="89" w:name="_Toc144753411"/>
+      <w:r>
+        <w:lastRenderedPageBreak/>
+        <w:t>S</w:t>
+      </w:r>
+      <w:bookmarkEnd w:id="82"/>
+      <w:bookmarkEnd w:id="83"/>
+      <w:bookmarkEnd w:id="84"/>
+      <w:r>
         <w:t>eznam použitých zdrojů</w:t>
       </w:r>
-      <w:bookmarkEnd w:id="81"/>
-      <w:bookmarkEnd w:id="82"/>
+      <w:bookmarkEnd w:id="85"/>
+      <w:bookmarkEnd w:id="86"/>
     </w:p>
     <w:p>
       <w:pPr>
@@ -11041,7 +11175,7 @@
         </w:tabs>
         <w:suppressAutoHyphens w:val="0"/>
       </w:pPr>
-      <w:bookmarkStart w:id="86" w:name="_Ref187274914"/>
+      <w:bookmarkStart w:id="90" w:name="_Ref187274914"/>
       <w:r>
         <w:t>HAAS, John. </w:t>
       </w:r>
@@ -11103,7 +11237,7 @@
       <w:r>
         <w:t>. Online, ‎. Worcester: WORCESTER POLYTECHNIC INSTITUTE, 2014. Dostupné z: </w:t>
       </w:r>
-      <w:hyperlink r:id="rId28" w:history="1">
+      <w:hyperlink r:id="rId35" w:history="1">
         <w:r>
           <w:rPr>
             <w:rStyle w:val="Hyperlink"/>
@@ -11123,7 +11257,7 @@
         </w:tabs>
         <w:suppressAutoHyphens w:val="0"/>
       </w:pPr>
-      <w:bookmarkStart w:id="87" w:name="_Ref188485682"/>
+      <w:bookmarkStart w:id="91" w:name="_Ref188485682"/>
       <w:r>
         <w:t>UNITY TECHNOLOGIES. </w:t>
       </w:r>
@@ -11163,7 +11297,7 @@
       <w:r>
         <w:t>. 2025. Dostupné z: </w:t>
       </w:r>
-      <w:hyperlink r:id="rId29" w:history="1">
+      <w:hyperlink r:id="rId36" w:history="1">
         <w:r>
           <w:rPr>
             <w:rStyle w:val="Hyperlink"/>
@@ -11174,7 +11308,7 @@
       <w:r>
         <w:t>. [cit. 2025-01-14].</w:t>
       </w:r>
-      <w:bookmarkEnd w:id="87"/>
+      <w:bookmarkEnd w:id="91"/>
     </w:p>
     <w:p>
       <w:pPr>
@@ -11184,7 +11318,7 @@
         </w:tabs>
         <w:suppressAutoHyphens w:val="0"/>
       </w:pPr>
-      <w:bookmarkStart w:id="88" w:name="_Ref188485720"/>
+      <w:bookmarkStart w:id="92" w:name="_Ref188485720"/>
       <w:r>
         <w:t>UNITY TECHNOLOGIES. </w:t>
       </w:r>
@@ -11206,7 +11340,7 @@
       <w:r>
         <w:t>. 2025. Dostupné z: </w:t>
       </w:r>
-      <w:hyperlink r:id="rId30" w:history="1">
+      <w:hyperlink r:id="rId37" w:history="1">
         <w:r>
           <w:rPr>
             <w:rStyle w:val="Hyperlink"/>
@@ -11217,7 +11351,7 @@
       <w:r>
         <w:t>. [cit. 2025-01-14].</w:t>
       </w:r>
-      <w:bookmarkEnd w:id="88"/>
+      <w:bookmarkEnd w:id="92"/>
     </w:p>
     <w:p>
       <w:pPr>
@@ -11227,7 +11361,7 @@
         </w:tabs>
         <w:suppressAutoHyphens w:val="0"/>
       </w:pPr>
-      <w:bookmarkStart w:id="89" w:name="_Ref188485762"/>
+      <w:bookmarkStart w:id="93" w:name="_Ref188485762"/>
       <w:r>
         <w:t>UNITY TECHNOLOGIES. </w:t>
       </w:r>
@@ -11249,7 +11383,7 @@
       <w:r>
         <w:t>. 2025. Dostupné z: </w:t>
       </w:r>
-      <w:hyperlink r:id="rId31" w:history="1">
+      <w:hyperlink r:id="rId38" w:history="1">
         <w:r>
           <w:rPr>
             <w:rStyle w:val="Hyperlink"/>
@@ -11260,7 +11394,7 @@
       <w:r>
         <w:t>. [cit. 2025-01-14].</w:t>
       </w:r>
-      <w:bookmarkEnd w:id="89"/>
+      <w:bookmarkEnd w:id="93"/>
     </w:p>
     <w:p>
       <w:pPr>
@@ -11270,7 +11404,7 @@
         </w:tabs>
         <w:suppressAutoHyphens w:val="0"/>
       </w:pPr>
-      <w:bookmarkStart w:id="90" w:name="_Ref188485901"/>
+      <w:bookmarkStart w:id="94" w:name="_Ref188485901"/>
       <w:r>
         <w:t>UNITY TECHNOLOGIES. </w:t>
       </w:r>
@@ -11301,7 +11435,7 @@
       <w:r>
         <w:t>. 2025. Dostupné z: </w:t>
       </w:r>
-      <w:hyperlink r:id="rId32" w:history="1">
+      <w:hyperlink r:id="rId39" w:history="1">
         <w:r>
           <w:rPr>
             <w:rStyle w:val="Hyperlink"/>
@@ -11312,7 +11446,7 @@
       <w:r>
         <w:t>. [cit. 2025-01-23].</w:t>
       </w:r>
-      <w:bookmarkEnd w:id="90"/>
+      <w:bookmarkEnd w:id="94"/>
     </w:p>
     <w:p>
       <w:pPr>
@@ -11322,7 +11456,7 @@
         </w:tabs>
         <w:suppressAutoHyphens w:val="0"/>
       </w:pPr>
-      <w:bookmarkStart w:id="91" w:name="_Ref188485990"/>
+      <w:bookmarkStart w:id="95" w:name="_Ref188485990"/>
       <w:r>
         <w:rPr>
           <w:i/>
@@ -11333,7 +11467,7 @@
       <w:r>
         <w:t>. Online. UNITY 6 USER MANUAL. Unity Technologies. 2025. Dostupné z: </w:t>
       </w:r>
-      <w:hyperlink r:id="rId33" w:history="1">
+      <w:hyperlink r:id="rId40" w:history="1">
         <w:r>
           <w:rPr>
             <w:rStyle w:val="Hyperlink"/>
@@ -11344,7 +11478,7 @@
       <w:r>
         <w:t>. [cit. 2025-01-23].</w:t>
       </w:r>
-      <w:bookmarkEnd w:id="91"/>
+      <w:bookmarkEnd w:id="95"/>
     </w:p>
     <w:p>
       <w:pPr>
@@ -11354,7 +11488,7 @@
         </w:tabs>
         <w:suppressAutoHyphens w:val="0"/>
       </w:pPr>
-      <w:bookmarkStart w:id="92" w:name="_Ref188486020"/>
+      <w:bookmarkStart w:id="96" w:name="_Ref188486020"/>
       <w:r>
         <w:rPr>
           <w:i/>
@@ -11365,7 +11499,7 @@
       <w:r>
         <w:t>. Online. UNITY 6 USER MANUAL. Unity Technologies. 2025. Dostupné z: </w:t>
       </w:r>
-      <w:hyperlink r:id="rId34" w:history="1">
+      <w:hyperlink r:id="rId41" w:history="1">
         <w:r>
           <w:rPr>
             <w:rStyle w:val="Hyperlink"/>
@@ -11376,7 +11510,7 @@
       <w:r>
         <w:t>. [cit. 2025-01-16].</w:t>
       </w:r>
-      <w:bookmarkEnd w:id="92"/>
+      <w:bookmarkEnd w:id="96"/>
     </w:p>
     <w:p>
       <w:pPr>
@@ -11386,7 +11520,7 @@
         </w:tabs>
         <w:suppressAutoHyphens w:val="0"/>
       </w:pPr>
-      <w:bookmarkStart w:id="93" w:name="_Ref188486069"/>
+      <w:bookmarkStart w:id="97" w:name="_Ref188486069"/>
       <w:r>
         <w:t>UNITY TECHNOLOGIES. </w:t>
       </w:r>
@@ -11421,7 +11555,7 @@
         <w:lastRenderedPageBreak/>
         <w:t>z: </w:t>
       </w:r>
-      <w:hyperlink r:id="rId35" w:history="1">
+      <w:hyperlink r:id="rId42" w:history="1">
         <w:r>
           <w:rPr>
             <w:rStyle w:val="Hyperlink"/>
@@ -11432,7 +11566,7 @@
       <w:r>
         <w:t>. [cit. 2025-01-13].</w:t>
       </w:r>
-      <w:bookmarkEnd w:id="93"/>
+      <w:bookmarkEnd w:id="97"/>
     </w:p>
     <w:p>
       <w:pPr>
@@ -11442,7 +11576,7 @@
         </w:tabs>
         <w:suppressAutoHyphens w:val="0"/>
       </w:pPr>
-      <w:bookmarkStart w:id="94" w:name="_Ref188486106"/>
+      <w:bookmarkStart w:id="98" w:name="_Ref188486106"/>
       <w:r>
         <w:t xml:space="preserve">FRIEDMAN, </w:t>
       </w:r>
@@ -11530,7 +11664,7 @@
       <w:r>
         <w:t>. Online. C# Station. 2020. Dostupné z: </w:t>
       </w:r>
-      <w:hyperlink r:id="rId36" w:history="1">
+      <w:hyperlink r:id="rId43" w:history="1">
         <w:r>
           <w:rPr>
             <w:rStyle w:val="Hyperlink"/>
@@ -11541,7 +11675,7 @@
       <w:r>
         <w:t>. [cit. 2025-01-22].</w:t>
       </w:r>
-      <w:bookmarkEnd w:id="94"/>
+      <w:bookmarkEnd w:id="98"/>
     </w:p>
     <w:p>
       <w:pPr>
@@ -11551,7 +11685,7 @@
         </w:tabs>
         <w:suppressAutoHyphens w:val="0"/>
       </w:pPr>
-      <w:bookmarkStart w:id="95" w:name="_Ref188486134"/>
+      <w:bookmarkStart w:id="99" w:name="_Ref188486134"/>
       <w:r>
         <w:t>MICROSOFT. </w:t>
       </w:r>
@@ -11573,7 +11707,7 @@
       <w:r>
         <w:t>. 2024. Dostupné z: </w:t>
       </w:r>
-      <w:hyperlink r:id="rId37" w:history="1">
+      <w:hyperlink r:id="rId44" w:history="1">
         <w:r>
           <w:rPr>
             <w:rStyle w:val="Hyperlink"/>
@@ -11584,7 +11718,7 @@
       <w:r>
         <w:t>. [cit. 2025-01-13].</w:t>
       </w:r>
-      <w:bookmarkEnd w:id="95"/>
+      <w:bookmarkEnd w:id="99"/>
     </w:p>
     <w:p>
       <w:pPr>
@@ -11594,7 +11728,7 @@
         </w:tabs>
         <w:suppressAutoHyphens w:val="0"/>
       </w:pPr>
-      <w:bookmarkStart w:id="96" w:name="_Ref188486177"/>
+      <w:bookmarkStart w:id="100" w:name="_Ref188486177"/>
       <w:r>
         <w:t>BLENDER. </w:t>
       </w:r>
@@ -11633,7 +11767,7 @@
       <w:r>
         <w:t>. Dostupné z: </w:t>
       </w:r>
-      <w:hyperlink r:id="rId38" w:history="1">
+      <w:hyperlink r:id="rId45" w:history="1">
         <w:r>
           <w:rPr>
             <w:rStyle w:val="Hyperlink"/>
@@ -11644,7 +11778,7 @@
       <w:r>
         <w:t>. [cit. 2025-01-13].</w:t>
       </w:r>
-      <w:bookmarkEnd w:id="96"/>
+      <w:bookmarkEnd w:id="100"/>
     </w:p>
     <w:p>
       <w:pPr>
@@ -11654,7 +11788,7 @@
         </w:tabs>
         <w:suppressAutoHyphens w:val="0"/>
       </w:pPr>
-      <w:bookmarkStart w:id="97" w:name="_Ref188490236"/>
+      <w:bookmarkStart w:id="101" w:name="_Ref188490236"/>
       <w:r>
         <w:t xml:space="preserve">BROWN, </w:t>
       </w:r>
@@ -11700,7 +11834,7 @@
       <w:r>
         <w:t>. 2018. Dostupné z: </w:t>
       </w:r>
-      <w:hyperlink r:id="rId39" w:history="1">
+      <w:hyperlink r:id="rId46" w:history="1">
         <w:r>
           <w:rPr>
             <w:rStyle w:val="Hyperlink"/>
@@ -11711,7 +11845,7 @@
       <w:r>
         <w:t>. [cit. 2025-01-14].</w:t>
       </w:r>
-      <w:bookmarkEnd w:id="97"/>
+      <w:bookmarkEnd w:id="101"/>
     </w:p>
     <w:p>
       <w:pPr>
@@ -11721,7 +11855,7 @@
         </w:tabs>
         <w:suppressAutoHyphens w:val="0"/>
       </w:pPr>
-      <w:bookmarkStart w:id="98" w:name="_Ref188490266"/>
+      <w:bookmarkStart w:id="102" w:name="_Ref188490266"/>
       <w:r>
         <w:t>W3 SCHOOLS. </w:t>
       </w:r>
@@ -11752,7 +11886,7 @@
       <w:r>
         <w:t>. 1999. Dostupné z: </w:t>
       </w:r>
-      <w:hyperlink r:id="rId40" w:history="1">
+      <w:hyperlink r:id="rId47" w:history="1">
         <w:r>
           <w:rPr>
             <w:rStyle w:val="Hyperlink"/>
@@ -11763,7 +11897,7 @@
       <w:r>
         <w:t>. [cit. 2025-01-09].</w:t>
       </w:r>
-      <w:bookmarkEnd w:id="98"/>
+      <w:bookmarkEnd w:id="102"/>
     </w:p>
     <w:p>
       <w:pPr>
@@ -11773,7 +11907,7 @@
         </w:tabs>
         <w:suppressAutoHyphens w:val="0"/>
       </w:pPr>
-      <w:bookmarkStart w:id="99" w:name="_Ref188490391"/>
+      <w:bookmarkStart w:id="103" w:name="_Ref188490391"/>
       <w:r>
         <w:t xml:space="preserve">MEARLS, Mike a CRAWFORD, </w:t>
       </w:r>
@@ -11819,25 +11953,17 @@
       </w:r>
       <w:proofErr w:type="spellEnd"/>
       <w:r>
-        <w:t xml:space="preserve"> </w:t>
+        <w:t xml:space="preserve"> of </w:t>
       </w:r>
       <w:proofErr w:type="spellStart"/>
       <w:r>
-        <w:t>of</w:t>
+        <w:t>the</w:t>
       </w:r>
       <w:proofErr w:type="spellEnd"/>
       <w:r>
-        <w:t xml:space="preserve"> </w:t>
-      </w:r>
-      <w:proofErr w:type="spellStart"/>
-      <w:r>
-        <w:t>the</w:t>
-      </w:r>
-      <w:proofErr w:type="spellEnd"/>
-      <w:r>
         <w:t xml:space="preserve"> Coast, 2018. ISBN 978-0-7869-6560-1.</w:t>
       </w:r>
-      <w:bookmarkEnd w:id="99"/>
+      <w:bookmarkEnd w:id="103"/>
     </w:p>
     <w:p>
       <w:pPr>
@@ -11847,7 +11973,7 @@
         </w:tabs>
         <w:suppressAutoHyphens w:val="0"/>
       </w:pPr>
-      <w:bookmarkStart w:id="100" w:name="_Ref188490439"/>
+      <w:bookmarkStart w:id="104" w:name="_Ref188490439"/>
       <w:r>
         <w:t>PAIZO. </w:t>
       </w:r>
@@ -11863,7 +11989,7 @@
       <w:r>
         <w:t>. Online. D20PFSRD. 2009. Dostupné z: </w:t>
       </w:r>
-      <w:hyperlink r:id="rId41" w:history="1">
+      <w:hyperlink r:id="rId48" w:history="1">
         <w:r>
           <w:rPr>
             <w:rStyle w:val="Hyperlink"/>
@@ -11874,7 +12000,7 @@
       <w:r>
         <w:t>. [cit. 2025-01-16].</w:t>
       </w:r>
-      <w:bookmarkEnd w:id="100"/>
+      <w:bookmarkEnd w:id="104"/>
     </w:p>
     <w:p>
       <w:pPr>
@@ -11884,7 +12010,7 @@
         </w:tabs>
         <w:suppressAutoHyphens w:val="0"/>
       </w:pPr>
-      <w:bookmarkStart w:id="101" w:name="_Ref188490492"/>
+      <w:bookmarkStart w:id="105" w:name="_Ref188490492"/>
       <w:r>
         <w:rPr>
           <w:i/>
@@ -11968,7 +12094,7 @@
       <w:r>
         <w:t>. Online. CBR. 1995, s. 1. Dostupné z: </w:t>
       </w:r>
-      <w:hyperlink r:id="rId42" w:history="1">
+      <w:hyperlink r:id="rId49" w:history="1">
         <w:r>
           <w:rPr>
             <w:rStyle w:val="Hyperlink"/>
@@ -11979,25 +12105,25 @@
       <w:r>
         <w:t>. [cit. 2025-01-15].</w:t>
       </w:r>
-      <w:bookmarkEnd w:id="101"/>
+      <w:bookmarkEnd w:id="105"/>
     </w:p>
     <w:p>
       <w:pPr>
         <w:pStyle w:val="uvodzaver"/>
       </w:pPr>
-      <w:bookmarkStart w:id="102" w:name="_Toc193210091"/>
-      <w:bookmarkEnd w:id="86"/>
+      <w:bookmarkStart w:id="106" w:name="_Toc193210091"/>
+      <w:bookmarkEnd w:id="90"/>
       <w:r>
         <w:lastRenderedPageBreak/>
         <w:t>S</w:t>
       </w:r>
-      <w:bookmarkEnd w:id="83"/>
-      <w:bookmarkEnd w:id="84"/>
-      <w:bookmarkEnd w:id="85"/>
+      <w:bookmarkEnd w:id="87"/>
+      <w:bookmarkEnd w:id="88"/>
+      <w:bookmarkEnd w:id="89"/>
       <w:r>
         <w:t>eznam použitých symbolů a zkratek</w:t>
       </w:r>
-      <w:bookmarkEnd w:id="102"/>
+      <w:bookmarkEnd w:id="106"/>
     </w:p>
     <w:tbl>
       <w:tblPr>
@@ -12172,23 +12298,23 @@
       <w:pPr>
         <w:pStyle w:val="uvodzaver"/>
       </w:pPr>
-      <w:bookmarkStart w:id="103" w:name="_Toc515880905"/>
-      <w:bookmarkStart w:id="104" w:name="_Toc144746943"/>
-      <w:bookmarkStart w:id="105" w:name="_Toc144753412"/>
-      <w:bookmarkStart w:id="106" w:name="_Toc182433557"/>
-      <w:bookmarkStart w:id="107" w:name="_Toc193210092"/>
+      <w:bookmarkStart w:id="107" w:name="_Toc515880905"/>
+      <w:bookmarkStart w:id="108" w:name="_Toc144746943"/>
+      <w:bookmarkStart w:id="109" w:name="_Toc144753412"/>
+      <w:bookmarkStart w:id="110" w:name="_Toc182433557"/>
+      <w:bookmarkStart w:id="111" w:name="_Toc193210092"/>
       <w:r>
         <w:lastRenderedPageBreak/>
         <w:t>S</w:t>
       </w:r>
-      <w:bookmarkEnd w:id="103"/>
-      <w:bookmarkEnd w:id="104"/>
-      <w:bookmarkEnd w:id="105"/>
+      <w:bookmarkEnd w:id="107"/>
+      <w:bookmarkEnd w:id="108"/>
+      <w:bookmarkEnd w:id="109"/>
       <w:r>
         <w:t>eznam obrázků</w:t>
       </w:r>
-      <w:bookmarkEnd w:id="106"/>
-      <w:bookmarkEnd w:id="107"/>
+      <w:bookmarkEnd w:id="110"/>
+      <w:bookmarkEnd w:id="111"/>
     </w:p>
     <w:p>
       <w:pPr>
@@ -12216,27 +12342,13 @@
       <w:r>
         <w:fldChar w:fldCharType="separate"/>
       </w:r>
-      <w:hyperlink w:anchor="_Toc193226111" w:history="1">
+      <w:hyperlink w:anchor="_Toc193318749" w:history="1">
         <w:r>
           <w:rPr>
             <w:rStyle w:val="Hyperlink"/>
             <w:noProof/>
           </w:rPr>
-          <w:t>Obrázek 1 Unity r</w:t>
-        </w:r>
-        <w:r>
-          <w:rPr>
-            <w:rStyle w:val="Hyperlink"/>
-            <w:noProof/>
-          </w:rPr>
-          <w:t>o</w:t>
-        </w:r>
-        <w:r>
-          <w:rPr>
-            <w:rStyle w:val="Hyperlink"/>
-            <w:noProof/>
-          </w:rPr>
-          <w:t>zloženi</w:t>
+          <w:t>Obrázek 1 Rozložení Unity</w:t>
         </w:r>
         <w:r>
           <w:rPr>
@@ -12257,7 +12369,7 @@
             <w:noProof/>
             <w:webHidden/>
           </w:rPr>
-          <w:instrText xml:space="preserve"> PAGEREF _Toc193226111 \h </w:instrText>
+          <w:instrText xml:space="preserve"> PAGEREF _Toc193318749 \h </w:instrText>
         </w:r>
         <w:r>
           <w:rPr>
@@ -12305,7 +12417,7 @@
           <w14:ligatures w14:val="standardContextual"/>
         </w:rPr>
       </w:pPr>
-      <w:hyperlink w:anchor="_Toc193226112" w:history="1">
+      <w:hyperlink w:anchor="_Toc193318750" w:history="1">
         <w:r>
           <w:rPr>
             <w:rStyle w:val="Hyperlink"/>
@@ -12332,7 +12444,7 @@
             <w:noProof/>
             <w:webHidden/>
           </w:rPr>
-          <w:instrText xml:space="preserve"> PAGEREF _Toc193226112 \h </w:instrText>
+          <w:instrText xml:space="preserve"> PAGEREF _Toc193318750 \h </w:instrText>
         </w:r>
         <w:r>
           <w:rPr>
@@ -12380,7 +12492,7 @@
           <w14:ligatures w14:val="standardContextual"/>
         </w:rPr>
       </w:pPr>
-      <w:hyperlink w:anchor="_Toc193226113" w:history="1">
+      <w:hyperlink w:anchor="_Toc193318751" w:history="1">
         <w:r>
           <w:rPr>
             <w:rStyle w:val="Hyperlink"/>
@@ -12407,7 +12519,7 @@
             <w:noProof/>
             <w:webHidden/>
           </w:rPr>
-          <w:instrText xml:space="preserve"> PAGEREF _Toc193226113 \h </w:instrText>
+          <w:instrText xml:space="preserve"> PAGEREF _Toc193318751 \h </w:instrText>
         </w:r>
         <w:r>
           <w:rPr>
@@ -12455,7 +12567,7 @@
           <w14:ligatures w14:val="standardContextual"/>
         </w:rPr>
       </w:pPr>
-      <w:hyperlink w:anchor="_Toc193226114" w:history="1">
+      <w:hyperlink w:anchor="_Toc193318752" w:history="1">
         <w:r>
           <w:rPr>
             <w:rStyle w:val="Hyperlink"/>
@@ -12482,7 +12594,7 @@
             <w:noProof/>
             <w:webHidden/>
           </w:rPr>
-          <w:instrText xml:space="preserve"> PAGEREF _Toc193226114 \h </w:instrText>
+          <w:instrText xml:space="preserve"> PAGEREF _Toc193318752 \h </w:instrText>
         </w:r>
         <w:r>
           <w:rPr>
@@ -12530,7 +12642,7 @@
           <w14:ligatures w14:val="standardContextual"/>
         </w:rPr>
       </w:pPr>
-      <w:hyperlink w:anchor="_Toc193226115" w:history="1">
+      <w:hyperlink w:anchor="_Toc193318753" w:history="1">
         <w:r>
           <w:rPr>
             <w:rStyle w:val="Hyperlink"/>
@@ -12557,7 +12669,7 @@
             <w:noProof/>
             <w:webHidden/>
           </w:rPr>
-          <w:instrText xml:space="preserve"> PAGEREF _Toc193226115 \h </w:instrText>
+          <w:instrText xml:space="preserve"> PAGEREF _Toc193318753 \h </w:instrText>
         </w:r>
         <w:r>
           <w:rPr>
@@ -12577,7 +12689,7 @@
             <w:noProof/>
             <w:webHidden/>
           </w:rPr>
-          <w:t>19</w:t>
+          <w:t>20</w:t>
         </w:r>
         <w:r>
           <w:rPr>
@@ -12605,13 +12717,27 @@
           <w14:ligatures w14:val="standardContextual"/>
         </w:rPr>
       </w:pPr>
-      <w:hyperlink w:anchor="_Toc193226116" w:history="1">
+      <w:hyperlink w:anchor="_Toc193318754" w:history="1">
         <w:r>
           <w:rPr>
             <w:rStyle w:val="Hyperlink"/>
             <w:noProof/>
           </w:rPr>
-          <w:t>Obrázek 6 DNDFileData</w:t>
+          <w:t>Obrázek 6 Gener</w:t>
+        </w:r>
+        <w:r>
+          <w:rPr>
+            <w:rStyle w:val="Hyperlink"/>
+            <w:noProof/>
+          </w:rPr>
+          <w:t>a</w:t>
+        </w:r>
+        <w:r>
+          <w:rPr>
+            <w:rStyle w:val="Hyperlink"/>
+            <w:noProof/>
+          </w:rPr>
+          <w:t>tingScene</w:t>
         </w:r>
         <w:r>
           <w:rPr>
@@ -12632,7 +12758,7 @@
             <w:noProof/>
             <w:webHidden/>
           </w:rPr>
-          <w:instrText xml:space="preserve"> PAGEREF _Toc193226116 \h </w:instrText>
+          <w:instrText xml:space="preserve"> PAGEREF _Toc193318754 \h </w:instrText>
         </w:r>
         <w:r>
           <w:rPr>
@@ -12652,7 +12778,7 @@
             <w:noProof/>
             <w:webHidden/>
           </w:rPr>
-          <w:t>23</w:t>
+          <w:t>20</w:t>
         </w:r>
         <w:r>
           <w:rPr>
@@ -12680,13 +12806,13 @@
           <w14:ligatures w14:val="standardContextual"/>
         </w:rPr>
       </w:pPr>
-      <w:hyperlink w:anchor="_Toc193226117" w:history="1">
+      <w:hyperlink w:anchor="_Toc193318755" w:history="1">
         <w:r>
           <w:rPr>
             <w:rStyle w:val="Hyperlink"/>
             <w:noProof/>
           </w:rPr>
-          <w:t>Obrázek 7 Perlinův šum</w:t>
+          <w:t>Obrázek 7 Vizualizace DNDFileData</w:t>
         </w:r>
         <w:r>
           <w:rPr>
@@ -12707,7 +12833,7 @@
             <w:noProof/>
             <w:webHidden/>
           </w:rPr>
-          <w:instrText xml:space="preserve"> PAGEREF _Toc193226117 \h </w:instrText>
+          <w:instrText xml:space="preserve"> PAGEREF _Toc193318755 \h </w:instrText>
         </w:r>
         <w:r>
           <w:rPr>
@@ -12727,7 +12853,7 @@
             <w:noProof/>
             <w:webHidden/>
           </w:rPr>
-          <w:t>25</w:t>
+          <w:t>24</w:t>
         </w:r>
         <w:r>
           <w:rPr>
@@ -12755,13 +12881,13 @@
           <w14:ligatures w14:val="standardContextual"/>
         </w:rPr>
       </w:pPr>
-      <w:hyperlink w:anchor="_Toc193226118" w:history="1">
+      <w:hyperlink w:anchor="_Toc193318756" w:history="1">
         <w:r>
           <w:rPr>
             <w:rStyle w:val="Hyperlink"/>
             <w:noProof/>
           </w:rPr>
-          <w:t>Obrázek 8 Výsledná Hierarchie</w:t>
+          <w:t>Obrázek 8 Perlinův šum</w:t>
         </w:r>
         <w:r>
           <w:rPr>
@@ -12782,7 +12908,7 @@
             <w:noProof/>
             <w:webHidden/>
           </w:rPr>
-          <w:instrText xml:space="preserve"> PAGEREF _Toc193226118 \h </w:instrText>
+          <w:instrText xml:space="preserve"> PAGEREF _Toc193318756 \h </w:instrText>
         </w:r>
         <w:r>
           <w:rPr>
@@ -12802,7 +12928,7 @@
             <w:noProof/>
             <w:webHidden/>
           </w:rPr>
-          <w:t>26</w:t>
+          <w:t>29</w:t>
         </w:r>
         <w:r>
           <w:rPr>
@@ -12814,16 +12940,166 @@
       </w:hyperlink>
     </w:p>
     <w:p>
+      <w:pPr>
+        <w:pStyle w:val="TableofFigures"/>
+        <w:tabs>
+          <w:tab w:val="right" w:leader="dot" w:pos="8210"/>
+        </w:tabs>
+        <w:rPr>
+          <w:rFonts w:asciiTheme="minorHAnsi" w:eastAsiaTheme="minorEastAsia" w:hAnsiTheme="minorHAnsi" w:cstheme="minorBidi"/>
+          <w:bCs w:val="0"/>
+          <w:noProof/>
+          <w:color w:val="auto"/>
+          <w:kern w:val="2"/>
+          <w:szCs w:val="24"/>
+          <w:lang w:val="en-US" w:eastAsia="en-US"/>
+          <w14:ligatures w14:val="standardContextual"/>
+        </w:rPr>
+      </w:pPr>
+      <w:hyperlink w:anchor="_Toc193318757" w:history="1">
+        <w:r>
+          <w:rPr>
+            <w:rStyle w:val="Hyperlink"/>
+            <w:noProof/>
+          </w:rPr>
+          <w:t>Obrázek 9 DNDFileData zobrazené v Unity Inspektoru</w:t>
+        </w:r>
+        <w:r>
+          <w:rPr>
+            <w:noProof/>
+            <w:webHidden/>
+          </w:rPr>
+          <w:tab/>
+        </w:r>
+        <w:r>
+          <w:rPr>
+            <w:noProof/>
+            <w:webHidden/>
+          </w:rPr>
+          <w:fldChar w:fldCharType="begin"/>
+        </w:r>
+        <w:r>
+          <w:rPr>
+            <w:noProof/>
+            <w:webHidden/>
+          </w:rPr>
+          <w:instrText xml:space="preserve"> PAGEREF _Toc193318757 \h </w:instrText>
+        </w:r>
+        <w:r>
+          <w:rPr>
+            <w:noProof/>
+            <w:webHidden/>
+          </w:rPr>
+        </w:r>
+        <w:r>
+          <w:rPr>
+            <w:noProof/>
+            <w:webHidden/>
+          </w:rPr>
+          <w:fldChar w:fldCharType="separate"/>
+        </w:r>
+        <w:r>
+          <w:rPr>
+            <w:noProof/>
+            <w:webHidden/>
+          </w:rPr>
+          <w:t>31</w:t>
+        </w:r>
+        <w:r>
+          <w:rPr>
+            <w:noProof/>
+            <w:webHidden/>
+          </w:rPr>
+          <w:fldChar w:fldCharType="end"/>
+        </w:r>
+      </w:hyperlink>
+    </w:p>
+    <w:p>
+      <w:pPr>
+        <w:pStyle w:val="TableofFigures"/>
+        <w:tabs>
+          <w:tab w:val="right" w:leader="dot" w:pos="8210"/>
+        </w:tabs>
+        <w:rPr>
+          <w:rFonts w:asciiTheme="minorHAnsi" w:eastAsiaTheme="minorEastAsia" w:hAnsiTheme="minorHAnsi" w:cstheme="minorBidi"/>
+          <w:bCs w:val="0"/>
+          <w:noProof/>
+          <w:color w:val="auto"/>
+          <w:kern w:val="2"/>
+          <w:szCs w:val="24"/>
+          <w:lang w:val="en-US" w:eastAsia="en-US"/>
+          <w14:ligatures w14:val="standardContextual"/>
+        </w:rPr>
+      </w:pPr>
+      <w:hyperlink w:anchor="_Toc193318758" w:history="1">
+        <w:r>
+          <w:rPr>
+            <w:rStyle w:val="Hyperlink"/>
+            <w:noProof/>
+          </w:rPr>
+          <w:t>Obrázek 10 Výsledná Hierarchie</w:t>
+        </w:r>
+        <w:r>
+          <w:rPr>
+            <w:noProof/>
+            <w:webHidden/>
+          </w:rPr>
+          <w:tab/>
+        </w:r>
+        <w:r>
+          <w:rPr>
+            <w:noProof/>
+            <w:webHidden/>
+          </w:rPr>
+          <w:fldChar w:fldCharType="begin"/>
+        </w:r>
+        <w:r>
+          <w:rPr>
+            <w:noProof/>
+            <w:webHidden/>
+          </w:rPr>
+          <w:instrText xml:space="preserve"> PAGEREF _Toc193318758 \h </w:instrText>
+        </w:r>
+        <w:r>
+          <w:rPr>
+            <w:noProof/>
+            <w:webHidden/>
+          </w:rPr>
+        </w:r>
+        <w:r>
+          <w:rPr>
+            <w:noProof/>
+            <w:webHidden/>
+          </w:rPr>
+          <w:fldChar w:fldCharType="separate"/>
+        </w:r>
+        <w:r>
+          <w:rPr>
+            <w:noProof/>
+            <w:webHidden/>
+          </w:rPr>
+          <w:t>32</w:t>
+        </w:r>
+        <w:r>
+          <w:rPr>
+            <w:noProof/>
+            <w:webHidden/>
+          </w:rPr>
+          <w:fldChar w:fldCharType="end"/>
+        </w:r>
+      </w:hyperlink>
+    </w:p>
+    <w:p>
       <w:r>
         <w:fldChar w:fldCharType="end"/>
       </w:r>
-      <w:bookmarkStart w:id="108" w:name="_Toc144746946"/>
-      <w:bookmarkEnd w:id="108"/>
+      <w:bookmarkStart w:id="112" w:name="_Toc144746946"/>
+      <w:bookmarkEnd w:id="112"/>
     </w:p>
     <w:sectPr>
-      <w:footerReference w:type="even" r:id="rId43"/>
-      <w:footerReference w:type="default" r:id="rId44"/>
-      <w:footerReference w:type="first" r:id="rId45"/>
+      <w:footerReference w:type="even" r:id="rId50"/>
+      <w:footerReference w:type="default" r:id="rId51"/>
+      <w:footerReference w:type="first" r:id="rId52"/>
       <w:pgSz w:w="11906" w:h="16838"/>
       <w:pgMar w:top="1701" w:right="1418" w:bottom="1701" w:left="2268" w:header="0" w:footer="709" w:gutter="0"/>
       <w:cols w:space="720"/>

</xml_diff>